<commit_message>
finished weight limit experiment runner
</commit_message>
<xml_diff>
--- a/sprawko/Wyniki.docx
+++ b/sprawko/Wyniki.docx
@@ -2,6 +2,11 @@
 <file path=word/document.xml><?xml version="1.0" encoding="utf-8"?>
 <w:document xmlns:wpc="http://schemas.microsoft.com/office/word/2010/wordprocessingCanvas" xmlns:cx="http://schemas.microsoft.com/office/drawing/2014/chartex" xmlns:cx1="http://schemas.microsoft.com/office/drawing/2015/9/8/chartex" xmlns:cx2="http://schemas.microsoft.com/office/drawing/2015/10/21/chartex" xmlns:mc="http://schemas.openxmlformats.org/markup-compatibility/2006" xmlns:o="urn:schemas-microsoft-com:office:office" xmlns:r="http://schemas.openxmlformats.org/officeDocument/2006/relationships" xmlns:m="http://schemas.openxmlformats.org/officeDocument/2006/math" xmlns:v="urn:schemas-microsoft-com:vml" xmlns:wp14="http://schemas.microsoft.com/office/word/2010/wordprocessingDrawing" xmlns:wp="http://schemas.openxmlformats.org/drawingml/2006/wordprocessingDrawing" xmlns:w10="urn:schemas-microsoft-com:office:word" xmlns:w="http://schemas.openxmlformats.org/wordprocessingml/2006/main" xmlns:w14="http://schemas.microsoft.com/office/word/2010/wordml" xmlns:w15="http://schemas.microsoft.com/office/word/2012/wordml" xmlns:w16se="http://schemas.microsoft.com/office/word/2015/wordml/symex" xmlns:wpg="http://schemas.microsoft.com/office/word/2010/wordprocessingGroup" xmlns:wpi="http://schemas.microsoft.com/office/word/2010/wordprocessingInk" xmlns:wne="http://schemas.microsoft.com/office/word/2006/wordml" xmlns:wps="http://schemas.microsoft.com/office/word/2010/wordprocessingShape" mc:Ignorable="w14 w15 w16se wp14">
   <w:body>
+    <w:p>
+      <w:r>
+        <w:t>Wpływ parametru uczenia na szybkość uczenia przy uczeniu wzorcami.</w:t>
+      </w:r>
+    </w:p>
     <w:p>
       <w:r>
         <w:t>Liczba powtórzeń: 10 000</w:t>
@@ -11,8 +16,6 @@
       <w:r>
         <w:t>Zakres wag: (-1 ; 1)</w:t>
       </w:r>
-      <w:bookmarkStart w:id="0" w:name="_GoBack"/>
-      <w:bookmarkEnd w:id="0"/>
     </w:p>
     <w:tbl>
       <w:tblPr>
@@ -152,8 +155,13 @@
           </w:tcPr>
           <w:p>
             <w:r>
-              <w:t>Learning rate</w:t>
-            </w:r>
+              <w:t xml:space="preserve">Learning </w:t>
+            </w:r>
+            <w:proofErr w:type="spellStart"/>
+            <w:r>
+              <w:t>rate</w:t>
+            </w:r>
+            <w:proofErr w:type="spellEnd"/>
           </w:p>
         </w:tc>
         <w:tc>
@@ -263,9 +271,11 @@
             <w:tcW w:w="1247" w:type="dxa"/>
           </w:tcPr>
           <w:p>
+            <w:proofErr w:type="spellStart"/>
             <w:r>
               <w:t>Epochs</w:t>
             </w:r>
+            <w:proofErr w:type="spellEnd"/>
           </w:p>
         </w:tc>
         <w:tc>
@@ -366,6 +376,1171 @@
             <w:r>
               <w:t>6</w:t>
             </w:r>
+          </w:p>
+        </w:tc>
+      </w:tr>
+    </w:tbl>
+    <w:p/>
+    <w:p>
+      <w:r>
+        <w:t>Liczba powtórzeń: 10 000</w:t>
+      </w:r>
+    </w:p>
+    <w:p>
+      <w:r>
+        <w:t>Zakres wag: (-1 ; 1)</w:t>
+      </w:r>
+    </w:p>
+    <w:tbl>
+      <w:tblPr>
+        <w:tblStyle w:val="Tabela-Siatka"/>
+        <w:tblW w:w="0" w:type="auto"/>
+        <w:tblLook w:val="04A0" w:firstRow="1" w:lastRow="0" w:firstColumn="1" w:lastColumn="0" w:noHBand="0" w:noVBand="1"/>
+      </w:tblPr>
+      <w:tblGrid>
+        <w:gridCol w:w="1247"/>
+        <w:gridCol w:w="788"/>
+        <w:gridCol w:w="787"/>
+        <w:gridCol w:w="787"/>
+        <w:gridCol w:w="787"/>
+        <w:gridCol w:w="787"/>
+        <w:gridCol w:w="787"/>
+        <w:gridCol w:w="787"/>
+        <w:gridCol w:w="788"/>
+        <w:gridCol w:w="788"/>
+        <w:gridCol w:w="729"/>
+      </w:tblGrid>
+      <w:tr>
+        <w:tc>
+          <w:tcPr>
+            <w:tcW w:w="1247" w:type="dxa"/>
+          </w:tcPr>
+          <w:p>
+            <w:r>
+              <w:t>Experiment</w:t>
+            </w:r>
+          </w:p>
+        </w:tc>
+        <w:tc>
+          <w:tcPr>
+            <w:tcW w:w="788" w:type="dxa"/>
+          </w:tcPr>
+          <w:p>
+            <w:r>
+              <w:t>1</w:t>
+            </w:r>
+          </w:p>
+        </w:tc>
+        <w:tc>
+          <w:tcPr>
+            <w:tcW w:w="787" w:type="dxa"/>
+          </w:tcPr>
+          <w:p>
+            <w:r>
+              <w:t>2</w:t>
+            </w:r>
+          </w:p>
+        </w:tc>
+        <w:tc>
+          <w:tcPr>
+            <w:tcW w:w="787" w:type="dxa"/>
+          </w:tcPr>
+          <w:p>
+            <w:r>
+              <w:t>3</w:t>
+            </w:r>
+          </w:p>
+        </w:tc>
+        <w:tc>
+          <w:tcPr>
+            <w:tcW w:w="787" w:type="dxa"/>
+          </w:tcPr>
+          <w:p>
+            <w:r>
+              <w:t>4</w:t>
+            </w:r>
+          </w:p>
+        </w:tc>
+        <w:tc>
+          <w:tcPr>
+            <w:tcW w:w="787" w:type="dxa"/>
+          </w:tcPr>
+          <w:p>
+            <w:r>
+              <w:t>5</w:t>
+            </w:r>
+          </w:p>
+        </w:tc>
+        <w:tc>
+          <w:tcPr>
+            <w:tcW w:w="787" w:type="dxa"/>
+          </w:tcPr>
+          <w:p>
+            <w:r>
+              <w:t>6</w:t>
+            </w:r>
+          </w:p>
+        </w:tc>
+        <w:tc>
+          <w:tcPr>
+            <w:tcW w:w="787" w:type="dxa"/>
+          </w:tcPr>
+          <w:p>
+            <w:r>
+              <w:t>7</w:t>
+            </w:r>
+          </w:p>
+        </w:tc>
+        <w:tc>
+          <w:tcPr>
+            <w:tcW w:w="788" w:type="dxa"/>
+          </w:tcPr>
+          <w:p>
+            <w:r>
+              <w:t>8</w:t>
+            </w:r>
+          </w:p>
+        </w:tc>
+        <w:tc>
+          <w:tcPr>
+            <w:tcW w:w="788" w:type="dxa"/>
+          </w:tcPr>
+          <w:p>
+            <w:r>
+              <w:t>9</w:t>
+            </w:r>
+          </w:p>
+        </w:tc>
+        <w:tc>
+          <w:tcPr>
+            <w:tcW w:w="729" w:type="dxa"/>
+          </w:tcPr>
+          <w:p>
+            <w:r>
+              <w:t>10</w:t>
+            </w:r>
+          </w:p>
+        </w:tc>
+      </w:tr>
+      <w:tr>
+        <w:tc>
+          <w:tcPr>
+            <w:tcW w:w="1247" w:type="dxa"/>
+          </w:tcPr>
+          <w:p>
+            <w:r>
+              <w:t xml:space="preserve">Learning </w:t>
+            </w:r>
+            <w:proofErr w:type="spellStart"/>
+            <w:r>
+              <w:t>rate</w:t>
+            </w:r>
+            <w:proofErr w:type="spellEnd"/>
+          </w:p>
+        </w:tc>
+        <w:tc>
+          <w:tcPr>
+            <w:tcW w:w="788" w:type="dxa"/>
+          </w:tcPr>
+          <w:p>
+            <w:r>
+              <w:t>0.1</w:t>
+            </w:r>
+          </w:p>
+        </w:tc>
+        <w:tc>
+          <w:tcPr>
+            <w:tcW w:w="787" w:type="dxa"/>
+          </w:tcPr>
+          <w:p>
+            <w:r>
+              <w:t>1.1</w:t>
+            </w:r>
+          </w:p>
+        </w:tc>
+        <w:tc>
+          <w:tcPr>
+            <w:tcW w:w="787" w:type="dxa"/>
+          </w:tcPr>
+          <w:p>
+            <w:r>
+              <w:t>2.1</w:t>
+            </w:r>
+          </w:p>
+        </w:tc>
+        <w:tc>
+          <w:tcPr>
+            <w:tcW w:w="787" w:type="dxa"/>
+          </w:tcPr>
+          <w:p>
+            <w:r>
+              <w:t>3.1</w:t>
+            </w:r>
+          </w:p>
+        </w:tc>
+        <w:tc>
+          <w:tcPr>
+            <w:tcW w:w="787" w:type="dxa"/>
+          </w:tcPr>
+          <w:p>
+            <w:r>
+              <w:t>4.1</w:t>
+            </w:r>
+          </w:p>
+        </w:tc>
+        <w:tc>
+          <w:tcPr>
+            <w:tcW w:w="787" w:type="dxa"/>
+          </w:tcPr>
+          <w:p>
+            <w:r>
+              <w:t>5.1</w:t>
+            </w:r>
+          </w:p>
+        </w:tc>
+        <w:tc>
+          <w:tcPr>
+            <w:tcW w:w="787" w:type="dxa"/>
+          </w:tcPr>
+          <w:p>
+            <w:r>
+              <w:t>6.1</w:t>
+            </w:r>
+          </w:p>
+        </w:tc>
+        <w:tc>
+          <w:tcPr>
+            <w:tcW w:w="788" w:type="dxa"/>
+          </w:tcPr>
+          <w:p>
+            <w:r>
+              <w:t>7.1</w:t>
+            </w:r>
+          </w:p>
+        </w:tc>
+        <w:tc>
+          <w:tcPr>
+            <w:tcW w:w="788" w:type="dxa"/>
+          </w:tcPr>
+          <w:p>
+            <w:r>
+              <w:t>8.1</w:t>
+            </w:r>
+          </w:p>
+        </w:tc>
+        <w:tc>
+          <w:tcPr>
+            <w:tcW w:w="729" w:type="dxa"/>
+          </w:tcPr>
+          <w:p>
+            <w:r>
+              <w:t>9.</w:t>
+            </w:r>
+            <w:r>
+              <w:t>1</w:t>
+            </w:r>
+          </w:p>
+        </w:tc>
+      </w:tr>
+      <w:tr>
+        <w:tc>
+          <w:tcPr>
+            <w:tcW w:w="1247" w:type="dxa"/>
+          </w:tcPr>
+          <w:p>
+            <w:proofErr w:type="spellStart"/>
+            <w:r>
+              <w:t>Epochs</w:t>
+            </w:r>
+            <w:proofErr w:type="spellEnd"/>
+          </w:p>
+        </w:tc>
+        <w:tc>
+          <w:tcPr>
+            <w:tcW w:w="788" w:type="dxa"/>
+          </w:tcPr>
+          <w:p>
+            <w:r>
+              <w:t>9</w:t>
+            </w:r>
+          </w:p>
+        </w:tc>
+        <w:tc>
+          <w:tcPr>
+            <w:tcW w:w="787" w:type="dxa"/>
+          </w:tcPr>
+          <w:p>
+            <w:r>
+              <w:t>7</w:t>
+            </w:r>
+          </w:p>
+        </w:tc>
+        <w:tc>
+          <w:tcPr>
+            <w:tcW w:w="787" w:type="dxa"/>
+          </w:tcPr>
+          <w:p>
+            <w:r>
+              <w:t>6</w:t>
+            </w:r>
+          </w:p>
+        </w:tc>
+        <w:tc>
+          <w:tcPr>
+            <w:tcW w:w="787" w:type="dxa"/>
+          </w:tcPr>
+          <w:p>
+            <w:r>
+              <w:t>6</w:t>
+            </w:r>
+          </w:p>
+        </w:tc>
+        <w:tc>
+          <w:tcPr>
+            <w:tcW w:w="787" w:type="dxa"/>
+          </w:tcPr>
+          <w:p>
+            <w:r>
+              <w:t>6</w:t>
+            </w:r>
+          </w:p>
+        </w:tc>
+        <w:tc>
+          <w:tcPr>
+            <w:tcW w:w="787" w:type="dxa"/>
+          </w:tcPr>
+          <w:p>
+            <w:r>
+              <w:t>6</w:t>
+            </w:r>
+          </w:p>
+        </w:tc>
+        <w:tc>
+          <w:tcPr>
+            <w:tcW w:w="787" w:type="dxa"/>
+          </w:tcPr>
+          <w:p>
+            <w:r>
+              <w:t>6</w:t>
+            </w:r>
+          </w:p>
+        </w:tc>
+        <w:tc>
+          <w:tcPr>
+            <w:tcW w:w="788" w:type="dxa"/>
+          </w:tcPr>
+          <w:p>
+            <w:r>
+              <w:t>6</w:t>
+            </w:r>
+          </w:p>
+        </w:tc>
+        <w:tc>
+          <w:tcPr>
+            <w:tcW w:w="788" w:type="dxa"/>
+          </w:tcPr>
+          <w:p>
+            <w:r>
+              <w:t>6</w:t>
+            </w:r>
+          </w:p>
+        </w:tc>
+        <w:tc>
+          <w:tcPr>
+            <w:tcW w:w="729" w:type="dxa"/>
+          </w:tcPr>
+          <w:p>
+            <w:r>
+              <w:t>6</w:t>
+            </w:r>
+          </w:p>
+        </w:tc>
+      </w:tr>
+    </w:tbl>
+    <w:p/>
+    <w:p>
+      <w:r>
+        <w:br w:type="page"/>
+      </w:r>
+    </w:p>
+    <w:p>
+      <w:r>
+        <w:lastRenderedPageBreak/>
+        <w:t xml:space="preserve">Wpływ </w:t>
+      </w:r>
+      <w:r>
+        <w:t>zakresu początkowych wag</w:t>
+      </w:r>
+      <w:r>
+        <w:t xml:space="preserve"> na szybkość uczenia przy uczeniu wzorcami.</w:t>
+      </w:r>
+    </w:p>
+    <w:p>
+      <w:r>
+        <w:t>Zakres: (-</w:t>
+      </w:r>
+      <w:proofErr w:type="spellStart"/>
+      <w:r>
+        <w:t>weight_limit</w:t>
+      </w:r>
+      <w:proofErr w:type="spellEnd"/>
+      <w:r>
+        <w:t xml:space="preserve"> ; </w:t>
+      </w:r>
+      <w:proofErr w:type="spellStart"/>
+      <w:r>
+        <w:t>weight_limit</w:t>
+      </w:r>
+      <w:proofErr w:type="spellEnd"/>
+      <w:r>
+        <w:t>)</w:t>
+      </w:r>
+    </w:p>
+    <w:p>
+      <w:r>
+        <w:t>Liczba powtórzeń: 10 000</w:t>
+      </w:r>
+    </w:p>
+    <w:p>
+      <w:r>
+        <w:t>Parametr uczenia: 0.2</w:t>
+      </w:r>
+    </w:p>
+    <w:tbl>
+      <w:tblPr>
+        <w:tblStyle w:val="Tabela-Siatka"/>
+        <w:tblW w:w="0" w:type="auto"/>
+        <w:tblLook w:val="04A0" w:firstRow="1" w:lastRow="0" w:firstColumn="1" w:lastColumn="0" w:noHBand="0" w:noVBand="1"/>
+      </w:tblPr>
+      <w:tblGrid>
+        <w:gridCol w:w="1247"/>
+        <w:gridCol w:w="788"/>
+        <w:gridCol w:w="787"/>
+        <w:gridCol w:w="787"/>
+        <w:gridCol w:w="787"/>
+        <w:gridCol w:w="787"/>
+        <w:gridCol w:w="787"/>
+        <w:gridCol w:w="787"/>
+        <w:gridCol w:w="788"/>
+        <w:gridCol w:w="788"/>
+        <w:gridCol w:w="729"/>
+      </w:tblGrid>
+      <w:tr>
+        <w:tc>
+          <w:tcPr>
+            <w:tcW w:w="1247" w:type="dxa"/>
+          </w:tcPr>
+          <w:p>
+            <w:r>
+              <w:t>Experiment</w:t>
+            </w:r>
+          </w:p>
+        </w:tc>
+        <w:tc>
+          <w:tcPr>
+            <w:tcW w:w="788" w:type="dxa"/>
+          </w:tcPr>
+          <w:p>
+            <w:r>
+              <w:t>1</w:t>
+            </w:r>
+          </w:p>
+        </w:tc>
+        <w:tc>
+          <w:tcPr>
+            <w:tcW w:w="787" w:type="dxa"/>
+          </w:tcPr>
+          <w:p>
+            <w:r>
+              <w:t>2</w:t>
+            </w:r>
+          </w:p>
+        </w:tc>
+        <w:tc>
+          <w:tcPr>
+            <w:tcW w:w="787" w:type="dxa"/>
+          </w:tcPr>
+          <w:p>
+            <w:r>
+              <w:t>3</w:t>
+            </w:r>
+          </w:p>
+        </w:tc>
+        <w:tc>
+          <w:tcPr>
+            <w:tcW w:w="787" w:type="dxa"/>
+          </w:tcPr>
+          <w:p>
+            <w:r>
+              <w:t>4</w:t>
+            </w:r>
+          </w:p>
+        </w:tc>
+        <w:tc>
+          <w:tcPr>
+            <w:tcW w:w="787" w:type="dxa"/>
+          </w:tcPr>
+          <w:p>
+            <w:r>
+              <w:t>5</w:t>
+            </w:r>
+          </w:p>
+        </w:tc>
+        <w:tc>
+          <w:tcPr>
+            <w:tcW w:w="787" w:type="dxa"/>
+          </w:tcPr>
+          <w:p>
+            <w:r>
+              <w:t>6</w:t>
+            </w:r>
+          </w:p>
+        </w:tc>
+        <w:tc>
+          <w:tcPr>
+            <w:tcW w:w="787" w:type="dxa"/>
+          </w:tcPr>
+          <w:p>
+            <w:r>
+              <w:t>7</w:t>
+            </w:r>
+          </w:p>
+        </w:tc>
+        <w:tc>
+          <w:tcPr>
+            <w:tcW w:w="788" w:type="dxa"/>
+          </w:tcPr>
+          <w:p>
+            <w:r>
+              <w:t>8</w:t>
+            </w:r>
+          </w:p>
+        </w:tc>
+        <w:tc>
+          <w:tcPr>
+            <w:tcW w:w="788" w:type="dxa"/>
+          </w:tcPr>
+          <w:p>
+            <w:r>
+              <w:t>9</w:t>
+            </w:r>
+          </w:p>
+        </w:tc>
+        <w:tc>
+          <w:tcPr>
+            <w:tcW w:w="729" w:type="dxa"/>
+          </w:tcPr>
+          <w:p>
+            <w:r>
+              <w:t>10</w:t>
+            </w:r>
+          </w:p>
+        </w:tc>
+      </w:tr>
+      <w:tr>
+        <w:tc>
+          <w:tcPr>
+            <w:tcW w:w="1247" w:type="dxa"/>
+          </w:tcPr>
+          <w:p>
+            <w:proofErr w:type="spellStart"/>
+            <w:r>
+              <w:t>Weight</w:t>
+            </w:r>
+            <w:proofErr w:type="spellEnd"/>
+            <w:r>
+              <w:t xml:space="preserve"> limit</w:t>
+            </w:r>
+          </w:p>
+        </w:tc>
+        <w:tc>
+          <w:tcPr>
+            <w:tcW w:w="788" w:type="dxa"/>
+          </w:tcPr>
+          <w:p>
+            <w:r>
+              <w:t>0.1</w:t>
+            </w:r>
+          </w:p>
+        </w:tc>
+        <w:tc>
+          <w:tcPr>
+            <w:tcW w:w="787" w:type="dxa"/>
+          </w:tcPr>
+          <w:p>
+            <w:r>
+              <w:t>0.2</w:t>
+            </w:r>
+          </w:p>
+        </w:tc>
+        <w:tc>
+          <w:tcPr>
+            <w:tcW w:w="787" w:type="dxa"/>
+          </w:tcPr>
+          <w:p>
+            <w:r>
+              <w:t>0.3</w:t>
+            </w:r>
+          </w:p>
+        </w:tc>
+        <w:tc>
+          <w:tcPr>
+            <w:tcW w:w="787" w:type="dxa"/>
+          </w:tcPr>
+          <w:p>
+            <w:r>
+              <w:t>0.4</w:t>
+            </w:r>
+          </w:p>
+        </w:tc>
+        <w:tc>
+          <w:tcPr>
+            <w:tcW w:w="787" w:type="dxa"/>
+          </w:tcPr>
+          <w:p>
+            <w:r>
+              <w:t>0.5</w:t>
+            </w:r>
+          </w:p>
+        </w:tc>
+        <w:tc>
+          <w:tcPr>
+            <w:tcW w:w="787" w:type="dxa"/>
+          </w:tcPr>
+          <w:p>
+            <w:r>
+              <w:t>0.6</w:t>
+            </w:r>
+          </w:p>
+        </w:tc>
+        <w:tc>
+          <w:tcPr>
+            <w:tcW w:w="787" w:type="dxa"/>
+          </w:tcPr>
+          <w:p>
+            <w:r>
+              <w:t>0.7</w:t>
+            </w:r>
+          </w:p>
+        </w:tc>
+        <w:tc>
+          <w:tcPr>
+            <w:tcW w:w="788" w:type="dxa"/>
+          </w:tcPr>
+          <w:p>
+            <w:r>
+              <w:t>0.8</w:t>
+            </w:r>
+          </w:p>
+        </w:tc>
+        <w:tc>
+          <w:tcPr>
+            <w:tcW w:w="788" w:type="dxa"/>
+          </w:tcPr>
+          <w:p>
+            <w:r>
+              <w:t>0.9</w:t>
+            </w:r>
+          </w:p>
+        </w:tc>
+        <w:tc>
+          <w:tcPr>
+            <w:tcW w:w="729" w:type="dxa"/>
+          </w:tcPr>
+          <w:p>
+            <w:r>
+              <w:t>1</w:t>
+            </w:r>
+          </w:p>
+        </w:tc>
+      </w:tr>
+      <w:tr>
+        <w:tc>
+          <w:tcPr>
+            <w:tcW w:w="1247" w:type="dxa"/>
+          </w:tcPr>
+          <w:p>
+            <w:proofErr w:type="spellStart"/>
+            <w:r>
+              <w:t>Epochs</w:t>
+            </w:r>
+            <w:proofErr w:type="spellEnd"/>
+          </w:p>
+        </w:tc>
+        <w:tc>
+          <w:tcPr>
+            <w:tcW w:w="788" w:type="dxa"/>
+          </w:tcPr>
+          <w:p>
+            <w:r>
+              <w:t>6</w:t>
+            </w:r>
+          </w:p>
+        </w:tc>
+        <w:tc>
+          <w:tcPr>
+            <w:tcW w:w="787" w:type="dxa"/>
+          </w:tcPr>
+          <w:p>
+            <w:r>
+              <w:t>6</w:t>
+            </w:r>
+          </w:p>
+        </w:tc>
+        <w:tc>
+          <w:tcPr>
+            <w:tcW w:w="787" w:type="dxa"/>
+          </w:tcPr>
+          <w:p>
+            <w:r>
+              <w:t>6</w:t>
+            </w:r>
+          </w:p>
+        </w:tc>
+        <w:tc>
+          <w:tcPr>
+            <w:tcW w:w="787" w:type="dxa"/>
+          </w:tcPr>
+          <w:p>
+            <w:r>
+              <w:t>6</w:t>
+            </w:r>
+          </w:p>
+        </w:tc>
+        <w:tc>
+          <w:tcPr>
+            <w:tcW w:w="787" w:type="dxa"/>
+          </w:tcPr>
+          <w:p>
+            <w:r>
+              <w:t>6</w:t>
+            </w:r>
+          </w:p>
+        </w:tc>
+        <w:tc>
+          <w:tcPr>
+            <w:tcW w:w="787" w:type="dxa"/>
+          </w:tcPr>
+          <w:p>
+            <w:r>
+              <w:t>6</w:t>
+            </w:r>
+          </w:p>
+        </w:tc>
+        <w:tc>
+          <w:tcPr>
+            <w:tcW w:w="787" w:type="dxa"/>
+          </w:tcPr>
+          <w:p>
+            <w:r>
+              <w:t>6</w:t>
+            </w:r>
+          </w:p>
+        </w:tc>
+        <w:tc>
+          <w:tcPr>
+            <w:tcW w:w="788" w:type="dxa"/>
+          </w:tcPr>
+          <w:p>
+            <w:r>
+              <w:t>6</w:t>
+            </w:r>
+          </w:p>
+        </w:tc>
+        <w:tc>
+          <w:tcPr>
+            <w:tcW w:w="788" w:type="dxa"/>
+          </w:tcPr>
+          <w:p>
+            <w:r>
+              <w:t>6</w:t>
+            </w:r>
+          </w:p>
+        </w:tc>
+        <w:tc>
+          <w:tcPr>
+            <w:tcW w:w="729" w:type="dxa"/>
+          </w:tcPr>
+          <w:p>
+            <w:r>
+              <w:t>6</w:t>
+            </w:r>
+          </w:p>
+        </w:tc>
+      </w:tr>
+    </w:tbl>
+    <w:p/>
+    <w:p>
+      <w:r>
+        <w:t>Liczba powtórzeń: 10 000</w:t>
+      </w:r>
+    </w:p>
+    <w:p>
+      <w:r>
+        <w:t>Parametr uczenia: 0.2</w:t>
+      </w:r>
+    </w:p>
+    <w:tbl>
+      <w:tblPr>
+        <w:tblStyle w:val="Tabela-Siatka"/>
+        <w:tblW w:w="0" w:type="auto"/>
+        <w:tblLook w:val="04A0" w:firstRow="1" w:lastRow="0" w:firstColumn="1" w:lastColumn="0" w:noHBand="0" w:noVBand="1"/>
+      </w:tblPr>
+      <w:tblGrid>
+        <w:gridCol w:w="1247"/>
+        <w:gridCol w:w="788"/>
+        <w:gridCol w:w="787"/>
+        <w:gridCol w:w="787"/>
+        <w:gridCol w:w="787"/>
+        <w:gridCol w:w="787"/>
+        <w:gridCol w:w="787"/>
+        <w:gridCol w:w="787"/>
+        <w:gridCol w:w="788"/>
+        <w:gridCol w:w="788"/>
+        <w:gridCol w:w="729"/>
+      </w:tblGrid>
+      <w:tr>
+        <w:tc>
+          <w:tcPr>
+            <w:tcW w:w="1247" w:type="dxa"/>
+          </w:tcPr>
+          <w:p>
+            <w:r>
+              <w:t>Experiment</w:t>
+            </w:r>
+          </w:p>
+        </w:tc>
+        <w:tc>
+          <w:tcPr>
+            <w:tcW w:w="788" w:type="dxa"/>
+          </w:tcPr>
+          <w:p>
+            <w:r>
+              <w:t>1</w:t>
+            </w:r>
+          </w:p>
+        </w:tc>
+        <w:tc>
+          <w:tcPr>
+            <w:tcW w:w="787" w:type="dxa"/>
+          </w:tcPr>
+          <w:p>
+            <w:r>
+              <w:t>2</w:t>
+            </w:r>
+          </w:p>
+        </w:tc>
+        <w:tc>
+          <w:tcPr>
+            <w:tcW w:w="787" w:type="dxa"/>
+          </w:tcPr>
+          <w:p>
+            <w:r>
+              <w:t>3</w:t>
+            </w:r>
+          </w:p>
+        </w:tc>
+        <w:tc>
+          <w:tcPr>
+            <w:tcW w:w="787" w:type="dxa"/>
+          </w:tcPr>
+          <w:p>
+            <w:r>
+              <w:t>4</w:t>
+            </w:r>
+          </w:p>
+        </w:tc>
+        <w:tc>
+          <w:tcPr>
+            <w:tcW w:w="787" w:type="dxa"/>
+          </w:tcPr>
+          <w:p>
+            <w:r>
+              <w:t>5</w:t>
+            </w:r>
+          </w:p>
+        </w:tc>
+        <w:tc>
+          <w:tcPr>
+            <w:tcW w:w="787" w:type="dxa"/>
+          </w:tcPr>
+          <w:p>
+            <w:r>
+              <w:t>6</w:t>
+            </w:r>
+          </w:p>
+        </w:tc>
+        <w:tc>
+          <w:tcPr>
+            <w:tcW w:w="787" w:type="dxa"/>
+          </w:tcPr>
+          <w:p>
+            <w:r>
+              <w:t>7</w:t>
+            </w:r>
+          </w:p>
+        </w:tc>
+        <w:tc>
+          <w:tcPr>
+            <w:tcW w:w="788" w:type="dxa"/>
+          </w:tcPr>
+          <w:p>
+            <w:r>
+              <w:t>8</w:t>
+            </w:r>
+          </w:p>
+        </w:tc>
+        <w:tc>
+          <w:tcPr>
+            <w:tcW w:w="788" w:type="dxa"/>
+          </w:tcPr>
+          <w:p>
+            <w:r>
+              <w:t>9</w:t>
+            </w:r>
+          </w:p>
+        </w:tc>
+        <w:tc>
+          <w:tcPr>
+            <w:tcW w:w="729" w:type="dxa"/>
+          </w:tcPr>
+          <w:p>
+            <w:r>
+              <w:t>10</w:t>
+            </w:r>
+          </w:p>
+        </w:tc>
+      </w:tr>
+      <w:tr>
+        <w:tc>
+          <w:tcPr>
+            <w:tcW w:w="1247" w:type="dxa"/>
+          </w:tcPr>
+          <w:p>
+            <w:proofErr w:type="spellStart"/>
+            <w:r>
+              <w:t>Weight</w:t>
+            </w:r>
+            <w:proofErr w:type="spellEnd"/>
+            <w:r>
+              <w:t xml:space="preserve"> limit</w:t>
+            </w:r>
+          </w:p>
+        </w:tc>
+        <w:tc>
+          <w:tcPr>
+            <w:tcW w:w="788" w:type="dxa"/>
+          </w:tcPr>
+          <w:p>
+            <w:r>
+              <w:t>0.1</w:t>
+            </w:r>
+          </w:p>
+        </w:tc>
+        <w:tc>
+          <w:tcPr>
+            <w:tcW w:w="787" w:type="dxa"/>
+          </w:tcPr>
+          <w:p>
+            <w:r>
+              <w:t>1.1</w:t>
+            </w:r>
+          </w:p>
+        </w:tc>
+        <w:tc>
+          <w:tcPr>
+            <w:tcW w:w="787" w:type="dxa"/>
+          </w:tcPr>
+          <w:p>
+            <w:r>
+              <w:t>2.1</w:t>
+            </w:r>
+          </w:p>
+        </w:tc>
+        <w:tc>
+          <w:tcPr>
+            <w:tcW w:w="787" w:type="dxa"/>
+          </w:tcPr>
+          <w:p>
+            <w:r>
+              <w:t>3.1</w:t>
+            </w:r>
+          </w:p>
+        </w:tc>
+        <w:tc>
+          <w:tcPr>
+            <w:tcW w:w="787" w:type="dxa"/>
+          </w:tcPr>
+          <w:p>
+            <w:r>
+              <w:t>4.1</w:t>
+            </w:r>
+          </w:p>
+        </w:tc>
+        <w:tc>
+          <w:tcPr>
+            <w:tcW w:w="787" w:type="dxa"/>
+          </w:tcPr>
+          <w:p>
+            <w:r>
+              <w:t>5.1</w:t>
+            </w:r>
+          </w:p>
+        </w:tc>
+        <w:tc>
+          <w:tcPr>
+            <w:tcW w:w="787" w:type="dxa"/>
+          </w:tcPr>
+          <w:p>
+            <w:r>
+              <w:t>6.1</w:t>
+            </w:r>
+          </w:p>
+        </w:tc>
+        <w:tc>
+          <w:tcPr>
+            <w:tcW w:w="788" w:type="dxa"/>
+          </w:tcPr>
+          <w:p>
+            <w:r>
+              <w:t>7.1</w:t>
+            </w:r>
+          </w:p>
+        </w:tc>
+        <w:tc>
+          <w:tcPr>
+            <w:tcW w:w="788" w:type="dxa"/>
+          </w:tcPr>
+          <w:p>
+            <w:r>
+              <w:t>8.1</w:t>
+            </w:r>
+          </w:p>
+        </w:tc>
+        <w:tc>
+          <w:tcPr>
+            <w:tcW w:w="729" w:type="dxa"/>
+          </w:tcPr>
+          <w:p>
+            <w:r>
+              <w:t>9.1</w:t>
+            </w:r>
+          </w:p>
+        </w:tc>
+      </w:tr>
+      <w:tr>
+        <w:tc>
+          <w:tcPr>
+            <w:tcW w:w="1247" w:type="dxa"/>
+          </w:tcPr>
+          <w:p>
+            <w:proofErr w:type="spellStart"/>
+            <w:r>
+              <w:t>Epochs</w:t>
+            </w:r>
+            <w:proofErr w:type="spellEnd"/>
+          </w:p>
+        </w:tc>
+        <w:tc>
+          <w:tcPr>
+            <w:tcW w:w="788" w:type="dxa"/>
+          </w:tcPr>
+          <w:p>
+            <w:r>
+              <w:t>6</w:t>
+            </w:r>
+          </w:p>
+        </w:tc>
+        <w:tc>
+          <w:tcPr>
+            <w:tcW w:w="787" w:type="dxa"/>
+          </w:tcPr>
+          <w:p>
+            <w:r>
+              <w:t>7</w:t>
+            </w:r>
+          </w:p>
+        </w:tc>
+        <w:tc>
+          <w:tcPr>
+            <w:tcW w:w="787" w:type="dxa"/>
+          </w:tcPr>
+          <w:p>
+            <w:r>
+              <w:t>9</w:t>
+            </w:r>
+          </w:p>
+        </w:tc>
+        <w:tc>
+          <w:tcPr>
+            <w:tcW w:w="787" w:type="dxa"/>
+          </w:tcPr>
+          <w:p>
+            <w:r>
+              <w:t>12</w:t>
+            </w:r>
+          </w:p>
+        </w:tc>
+        <w:tc>
+          <w:tcPr>
+            <w:tcW w:w="787" w:type="dxa"/>
+          </w:tcPr>
+          <w:p>
+            <w:r>
+              <w:t>15</w:t>
+            </w:r>
+          </w:p>
+        </w:tc>
+        <w:tc>
+          <w:tcPr>
+            <w:tcW w:w="787" w:type="dxa"/>
+          </w:tcPr>
+          <w:p>
+            <w:r>
+              <w:t>19</w:t>
+            </w:r>
+          </w:p>
+        </w:tc>
+        <w:tc>
+          <w:tcPr>
+            <w:tcW w:w="787" w:type="dxa"/>
+          </w:tcPr>
+          <w:p>
+            <w:r>
+              <w:t>21</w:t>
+            </w:r>
+          </w:p>
+        </w:tc>
+        <w:tc>
+          <w:tcPr>
+            <w:tcW w:w="788" w:type="dxa"/>
+          </w:tcPr>
+          <w:p>
+            <w:r>
+              <w:t>25</w:t>
+            </w:r>
+          </w:p>
+        </w:tc>
+        <w:tc>
+          <w:tcPr>
+            <w:tcW w:w="788" w:type="dxa"/>
+          </w:tcPr>
+          <w:p>
+            <w:r>
+              <w:t>27</w:t>
+            </w:r>
+          </w:p>
+        </w:tc>
+        <w:tc>
+          <w:tcPr>
+            <w:tcW w:w="729" w:type="dxa"/>
+          </w:tcPr>
+          <w:p>
+            <w:r>
+              <w:t>31</w:t>
+            </w:r>
+            <w:bookmarkStart w:id="0" w:name="_GoBack"/>
+            <w:bookmarkEnd w:id="0"/>
           </w:p>
         </w:tc>
       </w:tr>

</xml_diff>

<commit_message>
added bipolar step function
</commit_message>
<xml_diff>
--- a/sprawko/Wyniki.docx
+++ b/sprawko/Wyniki.docx
@@ -3,8 +3,19 @@
 <w:document xmlns:wpc="http://schemas.microsoft.com/office/word/2010/wordprocessingCanvas" xmlns:cx="http://schemas.microsoft.com/office/drawing/2014/chartex" xmlns:cx1="http://schemas.microsoft.com/office/drawing/2015/9/8/chartex" xmlns:cx2="http://schemas.microsoft.com/office/drawing/2015/10/21/chartex" xmlns:mc="http://schemas.openxmlformats.org/markup-compatibility/2006" xmlns:o="urn:schemas-microsoft-com:office:office" xmlns:r="http://schemas.openxmlformats.org/officeDocument/2006/relationships" xmlns:m="http://schemas.openxmlformats.org/officeDocument/2006/math" xmlns:v="urn:schemas-microsoft-com:vml" xmlns:wp14="http://schemas.microsoft.com/office/word/2010/wordprocessingDrawing" xmlns:wp="http://schemas.openxmlformats.org/drawingml/2006/wordprocessingDrawing" xmlns:w10="urn:schemas-microsoft-com:office:word" xmlns:w="http://schemas.openxmlformats.org/wordprocessingml/2006/main" xmlns:w14="http://schemas.microsoft.com/office/word/2010/wordml" xmlns:w15="http://schemas.microsoft.com/office/word/2012/wordml" xmlns:w16se="http://schemas.microsoft.com/office/word/2015/wordml/symex" xmlns:wpg="http://schemas.microsoft.com/office/word/2010/wordprocessingGroup" xmlns:wpi="http://schemas.microsoft.com/office/word/2010/wordprocessingInk" xmlns:wne="http://schemas.microsoft.com/office/word/2006/wordml" xmlns:wps="http://schemas.microsoft.com/office/word/2010/wordprocessingShape" mc:Ignorable="w14 w15 w16se wp14">
   <w:body>
     <w:p>
+      <w:pPr>
+        <w:pStyle w:val="Nagwek3"/>
+      </w:pPr>
       <w:r>
         <w:t>Wpływ parametru uczenia na szybkość uczenia przy uczeniu wzorcami.</w:t>
+      </w:r>
+    </w:p>
+    <w:p>
+      <w:pPr>
+        <w:pStyle w:val="Nagwek3"/>
+      </w:pPr>
+      <w:r>
+        <w:t>Funkcja unipolarna</w:t>
       </w:r>
     </w:p>
     <w:p>
@@ -19,26 +30,30 @@
     </w:p>
     <w:tbl>
       <w:tblPr>
-        <w:tblStyle w:val="Tabela-Siatka"/>
+        <w:tblStyle w:val="Tabelasiatki1jasna"/>
         <w:tblW w:w="0" w:type="auto"/>
         <w:tblLook w:val="04A0" w:firstRow="1" w:lastRow="0" w:firstColumn="1" w:lastColumn="0" w:noHBand="0" w:noVBand="1"/>
       </w:tblPr>
       <w:tblGrid>
-        <w:gridCol w:w="1247"/>
-        <w:gridCol w:w="788"/>
-        <w:gridCol w:w="787"/>
-        <w:gridCol w:w="787"/>
-        <w:gridCol w:w="787"/>
-        <w:gridCol w:w="787"/>
-        <w:gridCol w:w="787"/>
-        <w:gridCol w:w="787"/>
-        <w:gridCol w:w="788"/>
-        <w:gridCol w:w="788"/>
-        <w:gridCol w:w="729"/>
+        <w:gridCol w:w="1270"/>
+        <w:gridCol w:w="785"/>
+        <w:gridCol w:w="784"/>
+        <w:gridCol w:w="784"/>
+        <w:gridCol w:w="785"/>
+        <w:gridCol w:w="785"/>
+        <w:gridCol w:w="785"/>
+        <w:gridCol w:w="785"/>
+        <w:gridCol w:w="786"/>
+        <w:gridCol w:w="786"/>
+        <w:gridCol w:w="727"/>
       </w:tblGrid>
       <w:tr>
-        <w:tc>
-          <w:tcPr>
+        <w:trPr>
+          <w:cnfStyle w:val="100000000000" w:firstRow="1" w:lastRow="0" w:firstColumn="0" w:lastColumn="0" w:oddVBand="0" w:evenVBand="0" w:oddHBand="0" w:evenHBand="0" w:firstRowFirstColumn="0" w:firstRowLastColumn="0" w:lastRowFirstColumn="0" w:lastRowLastColumn="0"/>
+        </w:trPr>
+        <w:tc>
+          <w:tcPr>
+            <w:cnfStyle w:val="001000000000" w:firstRow="0" w:lastRow="0" w:firstColumn="1" w:lastColumn="0" w:oddVBand="0" w:evenVBand="0" w:oddHBand="0" w:evenHBand="0" w:firstRowFirstColumn="0" w:firstRowLastColumn="0" w:lastRowFirstColumn="0" w:lastRowLastColumn="0"/>
             <w:tcW w:w="1247" w:type="dxa"/>
           </w:tcPr>
           <w:p>
@@ -52,6 +67,9 @@
             <w:tcW w:w="788" w:type="dxa"/>
           </w:tcPr>
           <w:p>
+            <w:pPr>
+              <w:cnfStyle w:val="100000000000" w:firstRow="1" w:lastRow="0" w:firstColumn="0" w:lastColumn="0" w:oddVBand="0" w:evenVBand="0" w:oddHBand="0" w:evenHBand="0" w:firstRowFirstColumn="0" w:firstRowLastColumn="0" w:lastRowFirstColumn="0" w:lastRowLastColumn="0"/>
+            </w:pPr>
             <w:r>
               <w:t>1</w:t>
             </w:r>
@@ -62,6 +80,9 @@
             <w:tcW w:w="787" w:type="dxa"/>
           </w:tcPr>
           <w:p>
+            <w:pPr>
+              <w:cnfStyle w:val="100000000000" w:firstRow="1" w:lastRow="0" w:firstColumn="0" w:lastColumn="0" w:oddVBand="0" w:evenVBand="0" w:oddHBand="0" w:evenHBand="0" w:firstRowFirstColumn="0" w:firstRowLastColumn="0" w:lastRowFirstColumn="0" w:lastRowLastColumn="0"/>
+            </w:pPr>
             <w:r>
               <w:t>2</w:t>
             </w:r>
@@ -72,6 +93,9 @@
             <w:tcW w:w="787" w:type="dxa"/>
           </w:tcPr>
           <w:p>
+            <w:pPr>
+              <w:cnfStyle w:val="100000000000" w:firstRow="1" w:lastRow="0" w:firstColumn="0" w:lastColumn="0" w:oddVBand="0" w:evenVBand="0" w:oddHBand="0" w:evenHBand="0" w:firstRowFirstColumn="0" w:firstRowLastColumn="0" w:lastRowFirstColumn="0" w:lastRowLastColumn="0"/>
+            </w:pPr>
             <w:r>
               <w:t>3</w:t>
             </w:r>
@@ -82,6 +106,9 @@
             <w:tcW w:w="787" w:type="dxa"/>
           </w:tcPr>
           <w:p>
+            <w:pPr>
+              <w:cnfStyle w:val="100000000000" w:firstRow="1" w:lastRow="0" w:firstColumn="0" w:lastColumn="0" w:oddVBand="0" w:evenVBand="0" w:oddHBand="0" w:evenHBand="0" w:firstRowFirstColumn="0" w:firstRowLastColumn="0" w:lastRowFirstColumn="0" w:lastRowLastColumn="0"/>
+            </w:pPr>
             <w:r>
               <w:t>4</w:t>
             </w:r>
@@ -92,6 +119,9 @@
             <w:tcW w:w="787" w:type="dxa"/>
           </w:tcPr>
           <w:p>
+            <w:pPr>
+              <w:cnfStyle w:val="100000000000" w:firstRow="1" w:lastRow="0" w:firstColumn="0" w:lastColumn="0" w:oddVBand="0" w:evenVBand="0" w:oddHBand="0" w:evenHBand="0" w:firstRowFirstColumn="0" w:firstRowLastColumn="0" w:lastRowFirstColumn="0" w:lastRowLastColumn="0"/>
+            </w:pPr>
             <w:r>
               <w:t>5</w:t>
             </w:r>
@@ -102,16 +132,22 @@
             <w:tcW w:w="787" w:type="dxa"/>
           </w:tcPr>
           <w:p>
-            <w:r>
-              <w:t>6</w:t>
-            </w:r>
-          </w:p>
-        </w:tc>
-        <w:tc>
-          <w:tcPr>
-            <w:tcW w:w="787" w:type="dxa"/>
-          </w:tcPr>
-          <w:p>
+            <w:pPr>
+              <w:cnfStyle w:val="100000000000" w:firstRow="1" w:lastRow="0" w:firstColumn="0" w:lastColumn="0" w:oddVBand="0" w:evenVBand="0" w:oddHBand="0" w:evenHBand="0" w:firstRowFirstColumn="0" w:firstRowLastColumn="0" w:lastRowFirstColumn="0" w:lastRowLastColumn="0"/>
+            </w:pPr>
+            <w:r>
+              <w:t>6</w:t>
+            </w:r>
+          </w:p>
+        </w:tc>
+        <w:tc>
+          <w:tcPr>
+            <w:tcW w:w="787" w:type="dxa"/>
+          </w:tcPr>
+          <w:p>
+            <w:pPr>
+              <w:cnfStyle w:val="100000000000" w:firstRow="1" w:lastRow="0" w:firstColumn="0" w:lastColumn="0" w:oddVBand="0" w:evenVBand="0" w:oddHBand="0" w:evenHBand="0" w:firstRowFirstColumn="0" w:firstRowLastColumn="0" w:lastRowFirstColumn="0" w:lastRowLastColumn="0"/>
+            </w:pPr>
             <w:r>
               <w:t>7</w:t>
             </w:r>
@@ -122,6 +158,9 @@
             <w:tcW w:w="788" w:type="dxa"/>
           </w:tcPr>
           <w:p>
+            <w:pPr>
+              <w:cnfStyle w:val="100000000000" w:firstRow="1" w:lastRow="0" w:firstColumn="0" w:lastColumn="0" w:oddVBand="0" w:evenVBand="0" w:oddHBand="0" w:evenHBand="0" w:firstRowFirstColumn="0" w:firstRowLastColumn="0" w:lastRowFirstColumn="0" w:lastRowLastColumn="0"/>
+            </w:pPr>
             <w:r>
               <w:t>8</w:t>
             </w:r>
@@ -132,6 +171,9 @@
             <w:tcW w:w="788" w:type="dxa"/>
           </w:tcPr>
           <w:p>
+            <w:pPr>
+              <w:cnfStyle w:val="100000000000" w:firstRow="1" w:lastRow="0" w:firstColumn="0" w:lastColumn="0" w:oddVBand="0" w:evenVBand="0" w:oddHBand="0" w:evenHBand="0" w:firstRowFirstColumn="0" w:firstRowLastColumn="0" w:lastRowFirstColumn="0" w:lastRowLastColumn="0"/>
+            </w:pPr>
             <w:r>
               <w:t>9</w:t>
             </w:r>
@@ -142,6 +184,9 @@
             <w:tcW w:w="729" w:type="dxa"/>
           </w:tcPr>
           <w:p>
+            <w:pPr>
+              <w:cnfStyle w:val="100000000000" w:firstRow="1" w:lastRow="0" w:firstColumn="0" w:lastColumn="0" w:oddVBand="0" w:evenVBand="0" w:oddHBand="0" w:evenHBand="0" w:firstRowFirstColumn="0" w:firstRowLastColumn="0" w:lastRowFirstColumn="0" w:lastRowLastColumn="0"/>
+            </w:pPr>
             <w:r>
               <w:t>10</w:t>
             </w:r>
@@ -151,24 +196,23 @@
       <w:tr>
         <w:tc>
           <w:tcPr>
+            <w:cnfStyle w:val="001000000000" w:firstRow="0" w:lastRow="0" w:firstColumn="1" w:lastColumn="0" w:oddVBand="0" w:evenVBand="0" w:oddHBand="0" w:evenHBand="0" w:firstRowFirstColumn="0" w:firstRowLastColumn="0" w:lastRowFirstColumn="0" w:lastRowLastColumn="0"/>
             <w:tcW w:w="1247" w:type="dxa"/>
           </w:tcPr>
           <w:p>
             <w:r>
-              <w:t xml:space="preserve">Learning </w:t>
-            </w:r>
-            <w:proofErr w:type="spellStart"/>
-            <w:r>
-              <w:t>rate</w:t>
-            </w:r>
-            <w:proofErr w:type="spellEnd"/>
-          </w:p>
-        </w:tc>
-        <w:tc>
-          <w:tcPr>
-            <w:tcW w:w="788" w:type="dxa"/>
-          </w:tcPr>
-          <w:p>
+              <w:t>Learning rate</w:t>
+            </w:r>
+          </w:p>
+        </w:tc>
+        <w:tc>
+          <w:tcPr>
+            <w:tcW w:w="788" w:type="dxa"/>
+          </w:tcPr>
+          <w:p>
+            <w:pPr>
+              <w:cnfStyle w:val="000000000000" w:firstRow="0" w:lastRow="0" w:firstColumn="0" w:lastColumn="0" w:oddVBand="0" w:evenVBand="0" w:oddHBand="0" w:evenHBand="0" w:firstRowFirstColumn="0" w:firstRowLastColumn="0" w:lastRowFirstColumn="0" w:lastRowLastColumn="0"/>
+            </w:pPr>
             <w:r>
               <w:t>0.1</w:t>
             </w:r>
@@ -179,6 +223,9 @@
             <w:tcW w:w="787" w:type="dxa"/>
           </w:tcPr>
           <w:p>
+            <w:pPr>
+              <w:cnfStyle w:val="000000000000" w:firstRow="0" w:lastRow="0" w:firstColumn="0" w:lastColumn="0" w:oddVBand="0" w:evenVBand="0" w:oddHBand="0" w:evenHBand="0" w:firstRowFirstColumn="0" w:firstRowLastColumn="0" w:lastRowFirstColumn="0" w:lastRowLastColumn="0"/>
+            </w:pPr>
             <w:r>
               <w:t>0.2</w:t>
             </w:r>
@@ -189,6 +236,9 @@
             <w:tcW w:w="787" w:type="dxa"/>
           </w:tcPr>
           <w:p>
+            <w:pPr>
+              <w:cnfStyle w:val="000000000000" w:firstRow="0" w:lastRow="0" w:firstColumn="0" w:lastColumn="0" w:oddVBand="0" w:evenVBand="0" w:oddHBand="0" w:evenHBand="0" w:firstRowFirstColumn="0" w:firstRowLastColumn="0" w:lastRowFirstColumn="0" w:lastRowLastColumn="0"/>
+            </w:pPr>
             <w:r>
               <w:t>0.3</w:t>
             </w:r>
@@ -199,6 +249,9 @@
             <w:tcW w:w="787" w:type="dxa"/>
           </w:tcPr>
           <w:p>
+            <w:pPr>
+              <w:cnfStyle w:val="000000000000" w:firstRow="0" w:lastRow="0" w:firstColumn="0" w:lastColumn="0" w:oddVBand="0" w:evenVBand="0" w:oddHBand="0" w:evenHBand="0" w:firstRowFirstColumn="0" w:firstRowLastColumn="0" w:lastRowFirstColumn="0" w:lastRowLastColumn="0"/>
+            </w:pPr>
             <w:r>
               <w:t>0.4</w:t>
             </w:r>
@@ -209,6 +262,9 @@
             <w:tcW w:w="787" w:type="dxa"/>
           </w:tcPr>
           <w:p>
+            <w:pPr>
+              <w:cnfStyle w:val="000000000000" w:firstRow="0" w:lastRow="0" w:firstColumn="0" w:lastColumn="0" w:oddVBand="0" w:evenVBand="0" w:oddHBand="0" w:evenHBand="0" w:firstRowFirstColumn="0" w:firstRowLastColumn="0" w:lastRowFirstColumn="0" w:lastRowLastColumn="0"/>
+            </w:pPr>
             <w:r>
               <w:t>0.5</w:t>
             </w:r>
@@ -219,6 +275,9 @@
             <w:tcW w:w="787" w:type="dxa"/>
           </w:tcPr>
           <w:p>
+            <w:pPr>
+              <w:cnfStyle w:val="000000000000" w:firstRow="0" w:lastRow="0" w:firstColumn="0" w:lastColumn="0" w:oddVBand="0" w:evenVBand="0" w:oddHBand="0" w:evenHBand="0" w:firstRowFirstColumn="0" w:firstRowLastColumn="0" w:lastRowFirstColumn="0" w:lastRowLastColumn="0"/>
+            </w:pPr>
             <w:r>
               <w:t>0.6</w:t>
             </w:r>
@@ -229,6 +288,9 @@
             <w:tcW w:w="787" w:type="dxa"/>
           </w:tcPr>
           <w:p>
+            <w:pPr>
+              <w:cnfStyle w:val="000000000000" w:firstRow="0" w:lastRow="0" w:firstColumn="0" w:lastColumn="0" w:oddVBand="0" w:evenVBand="0" w:oddHBand="0" w:evenHBand="0" w:firstRowFirstColumn="0" w:firstRowLastColumn="0" w:lastRowFirstColumn="0" w:lastRowLastColumn="0"/>
+            </w:pPr>
             <w:r>
               <w:t>0.7</w:t>
             </w:r>
@@ -239,6 +301,9 @@
             <w:tcW w:w="788" w:type="dxa"/>
           </w:tcPr>
           <w:p>
+            <w:pPr>
+              <w:cnfStyle w:val="000000000000" w:firstRow="0" w:lastRow="0" w:firstColumn="0" w:lastColumn="0" w:oddVBand="0" w:evenVBand="0" w:oddHBand="0" w:evenHBand="0" w:firstRowFirstColumn="0" w:firstRowLastColumn="0" w:lastRowFirstColumn="0" w:lastRowLastColumn="0"/>
+            </w:pPr>
             <w:r>
               <w:t>0.8</w:t>
             </w:r>
@@ -249,6 +314,9 @@
             <w:tcW w:w="788" w:type="dxa"/>
           </w:tcPr>
           <w:p>
+            <w:pPr>
+              <w:cnfStyle w:val="000000000000" w:firstRow="0" w:lastRow="0" w:firstColumn="0" w:lastColumn="0" w:oddVBand="0" w:evenVBand="0" w:oddHBand="0" w:evenHBand="0" w:firstRowFirstColumn="0" w:firstRowLastColumn="0" w:lastRowFirstColumn="0" w:lastRowLastColumn="0"/>
+            </w:pPr>
             <w:r>
               <w:t>0.9</w:t>
             </w:r>
@@ -259,6 +327,9 @@
             <w:tcW w:w="729" w:type="dxa"/>
           </w:tcPr>
           <w:p>
+            <w:pPr>
+              <w:cnfStyle w:val="000000000000" w:firstRow="0" w:lastRow="0" w:firstColumn="0" w:lastColumn="0" w:oddVBand="0" w:evenVBand="0" w:oddHBand="0" w:evenHBand="0" w:firstRowFirstColumn="0" w:firstRowLastColumn="0" w:lastRowFirstColumn="0" w:lastRowLastColumn="0"/>
+            </w:pPr>
             <w:r>
               <w:t>1</w:t>
             </w:r>
@@ -268,21 +339,23 @@
       <w:tr>
         <w:tc>
           <w:tcPr>
+            <w:cnfStyle w:val="001000000000" w:firstRow="0" w:lastRow="0" w:firstColumn="1" w:lastColumn="0" w:oddVBand="0" w:evenVBand="0" w:oddHBand="0" w:evenHBand="0" w:firstRowFirstColumn="0" w:firstRowLastColumn="0" w:lastRowFirstColumn="0" w:lastRowLastColumn="0"/>
             <w:tcW w:w="1247" w:type="dxa"/>
           </w:tcPr>
           <w:p>
-            <w:proofErr w:type="spellStart"/>
             <w:r>
               <w:t>Epochs</w:t>
             </w:r>
-            <w:proofErr w:type="spellEnd"/>
-          </w:p>
-        </w:tc>
-        <w:tc>
-          <w:tcPr>
-            <w:tcW w:w="788" w:type="dxa"/>
-          </w:tcPr>
-          <w:p>
+          </w:p>
+        </w:tc>
+        <w:tc>
+          <w:tcPr>
+            <w:tcW w:w="788" w:type="dxa"/>
+          </w:tcPr>
+          <w:p>
+            <w:pPr>
+              <w:cnfStyle w:val="000000000000" w:firstRow="0" w:lastRow="0" w:firstColumn="0" w:lastColumn="0" w:oddVBand="0" w:evenVBand="0" w:oddHBand="0" w:evenHBand="0" w:firstRowFirstColumn="0" w:firstRowLastColumn="0" w:lastRowFirstColumn="0" w:lastRowLastColumn="0"/>
+            </w:pPr>
             <w:r>
               <w:t>9</w:t>
             </w:r>
@@ -293,6 +366,9 @@
             <w:tcW w:w="787" w:type="dxa"/>
           </w:tcPr>
           <w:p>
+            <w:pPr>
+              <w:cnfStyle w:val="000000000000" w:firstRow="0" w:lastRow="0" w:firstColumn="0" w:lastColumn="0" w:oddVBand="0" w:evenVBand="0" w:oddHBand="0" w:evenHBand="0" w:firstRowFirstColumn="0" w:firstRowLastColumn="0" w:lastRowFirstColumn="0" w:lastRowLastColumn="0"/>
+            </w:pPr>
             <w:r>
               <w:t>7</w:t>
             </w:r>
@@ -303,66 +379,87 @@
             <w:tcW w:w="787" w:type="dxa"/>
           </w:tcPr>
           <w:p>
-            <w:r>
-              <w:t>6</w:t>
-            </w:r>
-          </w:p>
-        </w:tc>
-        <w:tc>
-          <w:tcPr>
-            <w:tcW w:w="787" w:type="dxa"/>
-          </w:tcPr>
-          <w:p>
-            <w:r>
-              <w:t>6</w:t>
-            </w:r>
-          </w:p>
-        </w:tc>
-        <w:tc>
-          <w:tcPr>
-            <w:tcW w:w="787" w:type="dxa"/>
-          </w:tcPr>
-          <w:p>
-            <w:r>
-              <w:t>6</w:t>
-            </w:r>
-          </w:p>
-        </w:tc>
-        <w:tc>
-          <w:tcPr>
-            <w:tcW w:w="787" w:type="dxa"/>
-          </w:tcPr>
-          <w:p>
-            <w:r>
-              <w:t>6</w:t>
-            </w:r>
-          </w:p>
-        </w:tc>
-        <w:tc>
-          <w:tcPr>
-            <w:tcW w:w="787" w:type="dxa"/>
-          </w:tcPr>
-          <w:p>
-            <w:r>
-              <w:t>6</w:t>
-            </w:r>
-          </w:p>
-        </w:tc>
-        <w:tc>
-          <w:tcPr>
-            <w:tcW w:w="788" w:type="dxa"/>
-          </w:tcPr>
-          <w:p>
-            <w:r>
-              <w:t>6</w:t>
-            </w:r>
-          </w:p>
-        </w:tc>
-        <w:tc>
-          <w:tcPr>
-            <w:tcW w:w="788" w:type="dxa"/>
-          </w:tcPr>
-          <w:p>
+            <w:pPr>
+              <w:cnfStyle w:val="000000000000" w:firstRow="0" w:lastRow="0" w:firstColumn="0" w:lastColumn="0" w:oddVBand="0" w:evenVBand="0" w:oddHBand="0" w:evenHBand="0" w:firstRowFirstColumn="0" w:firstRowLastColumn="0" w:lastRowFirstColumn="0" w:lastRowLastColumn="0"/>
+            </w:pPr>
+            <w:r>
+              <w:t>6</w:t>
+            </w:r>
+          </w:p>
+        </w:tc>
+        <w:tc>
+          <w:tcPr>
+            <w:tcW w:w="787" w:type="dxa"/>
+          </w:tcPr>
+          <w:p>
+            <w:pPr>
+              <w:cnfStyle w:val="000000000000" w:firstRow="0" w:lastRow="0" w:firstColumn="0" w:lastColumn="0" w:oddVBand="0" w:evenVBand="0" w:oddHBand="0" w:evenHBand="0" w:firstRowFirstColumn="0" w:firstRowLastColumn="0" w:lastRowFirstColumn="0" w:lastRowLastColumn="0"/>
+            </w:pPr>
+            <w:r>
+              <w:t>6</w:t>
+            </w:r>
+          </w:p>
+        </w:tc>
+        <w:tc>
+          <w:tcPr>
+            <w:tcW w:w="787" w:type="dxa"/>
+          </w:tcPr>
+          <w:p>
+            <w:pPr>
+              <w:cnfStyle w:val="000000000000" w:firstRow="0" w:lastRow="0" w:firstColumn="0" w:lastColumn="0" w:oddVBand="0" w:evenVBand="0" w:oddHBand="0" w:evenHBand="0" w:firstRowFirstColumn="0" w:firstRowLastColumn="0" w:lastRowFirstColumn="0" w:lastRowLastColumn="0"/>
+            </w:pPr>
+            <w:r>
+              <w:t>6</w:t>
+            </w:r>
+          </w:p>
+        </w:tc>
+        <w:tc>
+          <w:tcPr>
+            <w:tcW w:w="787" w:type="dxa"/>
+          </w:tcPr>
+          <w:p>
+            <w:pPr>
+              <w:cnfStyle w:val="000000000000" w:firstRow="0" w:lastRow="0" w:firstColumn="0" w:lastColumn="0" w:oddVBand="0" w:evenVBand="0" w:oddHBand="0" w:evenHBand="0" w:firstRowFirstColumn="0" w:firstRowLastColumn="0" w:lastRowFirstColumn="0" w:lastRowLastColumn="0"/>
+            </w:pPr>
+            <w:r>
+              <w:t>6</w:t>
+            </w:r>
+          </w:p>
+        </w:tc>
+        <w:tc>
+          <w:tcPr>
+            <w:tcW w:w="787" w:type="dxa"/>
+          </w:tcPr>
+          <w:p>
+            <w:pPr>
+              <w:cnfStyle w:val="000000000000" w:firstRow="0" w:lastRow="0" w:firstColumn="0" w:lastColumn="0" w:oddVBand="0" w:evenVBand="0" w:oddHBand="0" w:evenHBand="0" w:firstRowFirstColumn="0" w:firstRowLastColumn="0" w:lastRowFirstColumn="0" w:lastRowLastColumn="0"/>
+            </w:pPr>
+            <w:r>
+              <w:t>6</w:t>
+            </w:r>
+          </w:p>
+        </w:tc>
+        <w:tc>
+          <w:tcPr>
+            <w:tcW w:w="788" w:type="dxa"/>
+          </w:tcPr>
+          <w:p>
+            <w:pPr>
+              <w:cnfStyle w:val="000000000000" w:firstRow="0" w:lastRow="0" w:firstColumn="0" w:lastColumn="0" w:oddVBand="0" w:evenVBand="0" w:oddHBand="0" w:evenHBand="0" w:firstRowFirstColumn="0" w:firstRowLastColumn="0" w:lastRowFirstColumn="0" w:lastRowLastColumn="0"/>
+            </w:pPr>
+            <w:r>
+              <w:t>6</w:t>
+            </w:r>
+          </w:p>
+        </w:tc>
+        <w:tc>
+          <w:tcPr>
+            <w:tcW w:w="788" w:type="dxa"/>
+          </w:tcPr>
+          <w:p>
+            <w:pPr>
+              <w:cnfStyle w:val="000000000000" w:firstRow="0" w:lastRow="0" w:firstColumn="0" w:lastColumn="0" w:oddVBand="0" w:evenVBand="0" w:oddHBand="0" w:evenHBand="0" w:firstRowFirstColumn="0" w:firstRowLastColumn="0" w:lastRowFirstColumn="0" w:lastRowLastColumn="0"/>
+            </w:pPr>
             <w:r>
               <w:t>6</w:t>
             </w:r>
@@ -373,6 +470,9 @@
             <w:tcW w:w="729" w:type="dxa"/>
           </w:tcPr>
           <w:p>
+            <w:pPr>
+              <w:cnfStyle w:val="000000000000" w:firstRow="0" w:lastRow="0" w:firstColumn="0" w:lastColumn="0" w:oddVBand="0" w:evenVBand="0" w:oddHBand="0" w:evenHBand="0" w:firstRowFirstColumn="0" w:firstRowLastColumn="0" w:lastRowFirstColumn="0" w:lastRowLastColumn="0"/>
+            </w:pPr>
             <w:r>
               <w:t>6</w:t>
             </w:r>
@@ -393,26 +493,30 @@
     </w:p>
     <w:tbl>
       <w:tblPr>
-        <w:tblStyle w:val="Tabela-Siatka"/>
+        <w:tblStyle w:val="Tabelasiatki1jasna"/>
         <w:tblW w:w="0" w:type="auto"/>
         <w:tblLook w:val="04A0" w:firstRow="1" w:lastRow="0" w:firstColumn="1" w:lastColumn="0" w:noHBand="0" w:noVBand="1"/>
       </w:tblPr>
       <w:tblGrid>
-        <w:gridCol w:w="1247"/>
-        <w:gridCol w:w="788"/>
-        <w:gridCol w:w="787"/>
-        <w:gridCol w:w="787"/>
-        <w:gridCol w:w="787"/>
-        <w:gridCol w:w="787"/>
-        <w:gridCol w:w="787"/>
-        <w:gridCol w:w="787"/>
-        <w:gridCol w:w="788"/>
-        <w:gridCol w:w="788"/>
-        <w:gridCol w:w="729"/>
+        <w:gridCol w:w="1270"/>
+        <w:gridCol w:w="785"/>
+        <w:gridCol w:w="784"/>
+        <w:gridCol w:w="784"/>
+        <w:gridCol w:w="785"/>
+        <w:gridCol w:w="785"/>
+        <w:gridCol w:w="785"/>
+        <w:gridCol w:w="785"/>
+        <w:gridCol w:w="786"/>
+        <w:gridCol w:w="786"/>
+        <w:gridCol w:w="727"/>
       </w:tblGrid>
       <w:tr>
-        <w:tc>
-          <w:tcPr>
+        <w:trPr>
+          <w:cnfStyle w:val="100000000000" w:firstRow="1" w:lastRow="0" w:firstColumn="0" w:lastColumn="0" w:oddVBand="0" w:evenVBand="0" w:oddHBand="0" w:evenHBand="0" w:firstRowFirstColumn="0" w:firstRowLastColumn="0" w:lastRowFirstColumn="0" w:lastRowLastColumn="0"/>
+        </w:trPr>
+        <w:tc>
+          <w:tcPr>
+            <w:cnfStyle w:val="001000000000" w:firstRow="0" w:lastRow="0" w:firstColumn="1" w:lastColumn="0" w:oddVBand="0" w:evenVBand="0" w:oddHBand="0" w:evenHBand="0" w:firstRowFirstColumn="0" w:firstRowLastColumn="0" w:lastRowFirstColumn="0" w:lastRowLastColumn="0"/>
             <w:tcW w:w="1247" w:type="dxa"/>
           </w:tcPr>
           <w:p>
@@ -426,6 +530,9 @@
             <w:tcW w:w="788" w:type="dxa"/>
           </w:tcPr>
           <w:p>
+            <w:pPr>
+              <w:cnfStyle w:val="100000000000" w:firstRow="1" w:lastRow="0" w:firstColumn="0" w:lastColumn="0" w:oddVBand="0" w:evenVBand="0" w:oddHBand="0" w:evenHBand="0" w:firstRowFirstColumn="0" w:firstRowLastColumn="0" w:lastRowFirstColumn="0" w:lastRowLastColumn="0"/>
+            </w:pPr>
             <w:r>
               <w:t>1</w:t>
             </w:r>
@@ -436,6 +543,9 @@
             <w:tcW w:w="787" w:type="dxa"/>
           </w:tcPr>
           <w:p>
+            <w:pPr>
+              <w:cnfStyle w:val="100000000000" w:firstRow="1" w:lastRow="0" w:firstColumn="0" w:lastColumn="0" w:oddVBand="0" w:evenVBand="0" w:oddHBand="0" w:evenHBand="0" w:firstRowFirstColumn="0" w:firstRowLastColumn="0" w:lastRowFirstColumn="0" w:lastRowLastColumn="0"/>
+            </w:pPr>
             <w:r>
               <w:t>2</w:t>
             </w:r>
@@ -446,6 +556,9 @@
             <w:tcW w:w="787" w:type="dxa"/>
           </w:tcPr>
           <w:p>
+            <w:pPr>
+              <w:cnfStyle w:val="100000000000" w:firstRow="1" w:lastRow="0" w:firstColumn="0" w:lastColumn="0" w:oddVBand="0" w:evenVBand="0" w:oddHBand="0" w:evenHBand="0" w:firstRowFirstColumn="0" w:firstRowLastColumn="0" w:lastRowFirstColumn="0" w:lastRowLastColumn="0"/>
+            </w:pPr>
             <w:r>
               <w:t>3</w:t>
             </w:r>
@@ -456,6 +569,9 @@
             <w:tcW w:w="787" w:type="dxa"/>
           </w:tcPr>
           <w:p>
+            <w:pPr>
+              <w:cnfStyle w:val="100000000000" w:firstRow="1" w:lastRow="0" w:firstColumn="0" w:lastColumn="0" w:oddVBand="0" w:evenVBand="0" w:oddHBand="0" w:evenHBand="0" w:firstRowFirstColumn="0" w:firstRowLastColumn="0" w:lastRowFirstColumn="0" w:lastRowLastColumn="0"/>
+            </w:pPr>
             <w:r>
               <w:t>4</w:t>
             </w:r>
@@ -466,6 +582,9 @@
             <w:tcW w:w="787" w:type="dxa"/>
           </w:tcPr>
           <w:p>
+            <w:pPr>
+              <w:cnfStyle w:val="100000000000" w:firstRow="1" w:lastRow="0" w:firstColumn="0" w:lastColumn="0" w:oddVBand="0" w:evenVBand="0" w:oddHBand="0" w:evenHBand="0" w:firstRowFirstColumn="0" w:firstRowLastColumn="0" w:lastRowFirstColumn="0" w:lastRowLastColumn="0"/>
+            </w:pPr>
             <w:r>
               <w:t>5</w:t>
             </w:r>
@@ -476,16 +595,22 @@
             <w:tcW w:w="787" w:type="dxa"/>
           </w:tcPr>
           <w:p>
-            <w:r>
-              <w:t>6</w:t>
-            </w:r>
-          </w:p>
-        </w:tc>
-        <w:tc>
-          <w:tcPr>
-            <w:tcW w:w="787" w:type="dxa"/>
-          </w:tcPr>
-          <w:p>
+            <w:pPr>
+              <w:cnfStyle w:val="100000000000" w:firstRow="1" w:lastRow="0" w:firstColumn="0" w:lastColumn="0" w:oddVBand="0" w:evenVBand="0" w:oddHBand="0" w:evenHBand="0" w:firstRowFirstColumn="0" w:firstRowLastColumn="0" w:lastRowFirstColumn="0" w:lastRowLastColumn="0"/>
+            </w:pPr>
+            <w:r>
+              <w:t>6</w:t>
+            </w:r>
+          </w:p>
+        </w:tc>
+        <w:tc>
+          <w:tcPr>
+            <w:tcW w:w="787" w:type="dxa"/>
+          </w:tcPr>
+          <w:p>
+            <w:pPr>
+              <w:cnfStyle w:val="100000000000" w:firstRow="1" w:lastRow="0" w:firstColumn="0" w:lastColumn="0" w:oddVBand="0" w:evenVBand="0" w:oddHBand="0" w:evenHBand="0" w:firstRowFirstColumn="0" w:firstRowLastColumn="0" w:lastRowFirstColumn="0" w:lastRowLastColumn="0"/>
+            </w:pPr>
             <w:r>
               <w:t>7</w:t>
             </w:r>
@@ -496,6 +621,9 @@
             <w:tcW w:w="788" w:type="dxa"/>
           </w:tcPr>
           <w:p>
+            <w:pPr>
+              <w:cnfStyle w:val="100000000000" w:firstRow="1" w:lastRow="0" w:firstColumn="0" w:lastColumn="0" w:oddVBand="0" w:evenVBand="0" w:oddHBand="0" w:evenHBand="0" w:firstRowFirstColumn="0" w:firstRowLastColumn="0" w:lastRowFirstColumn="0" w:lastRowLastColumn="0"/>
+            </w:pPr>
             <w:r>
               <w:t>8</w:t>
             </w:r>
@@ -506,6 +634,9 @@
             <w:tcW w:w="788" w:type="dxa"/>
           </w:tcPr>
           <w:p>
+            <w:pPr>
+              <w:cnfStyle w:val="100000000000" w:firstRow="1" w:lastRow="0" w:firstColumn="0" w:lastColumn="0" w:oddVBand="0" w:evenVBand="0" w:oddHBand="0" w:evenHBand="0" w:firstRowFirstColumn="0" w:firstRowLastColumn="0" w:lastRowFirstColumn="0" w:lastRowLastColumn="0"/>
+            </w:pPr>
             <w:r>
               <w:t>9</w:t>
             </w:r>
@@ -516,6 +647,9 @@
             <w:tcW w:w="729" w:type="dxa"/>
           </w:tcPr>
           <w:p>
+            <w:pPr>
+              <w:cnfStyle w:val="100000000000" w:firstRow="1" w:lastRow="0" w:firstColumn="0" w:lastColumn="0" w:oddVBand="0" w:evenVBand="0" w:oddHBand="0" w:evenHBand="0" w:firstRowFirstColumn="0" w:firstRowLastColumn="0" w:lastRowFirstColumn="0" w:lastRowLastColumn="0"/>
+            </w:pPr>
             <w:r>
               <w:t>10</w:t>
             </w:r>
@@ -525,24 +659,23 @@
       <w:tr>
         <w:tc>
           <w:tcPr>
+            <w:cnfStyle w:val="001000000000" w:firstRow="0" w:lastRow="0" w:firstColumn="1" w:lastColumn="0" w:oddVBand="0" w:evenVBand="0" w:oddHBand="0" w:evenHBand="0" w:firstRowFirstColumn="0" w:firstRowLastColumn="0" w:lastRowFirstColumn="0" w:lastRowLastColumn="0"/>
             <w:tcW w:w="1247" w:type="dxa"/>
           </w:tcPr>
           <w:p>
             <w:r>
-              <w:t xml:space="preserve">Learning </w:t>
-            </w:r>
-            <w:proofErr w:type="spellStart"/>
-            <w:r>
-              <w:t>rate</w:t>
-            </w:r>
-            <w:proofErr w:type="spellEnd"/>
-          </w:p>
-        </w:tc>
-        <w:tc>
-          <w:tcPr>
-            <w:tcW w:w="788" w:type="dxa"/>
-          </w:tcPr>
-          <w:p>
+              <w:t>Learning rate</w:t>
+            </w:r>
+          </w:p>
+        </w:tc>
+        <w:tc>
+          <w:tcPr>
+            <w:tcW w:w="788" w:type="dxa"/>
+          </w:tcPr>
+          <w:p>
+            <w:pPr>
+              <w:cnfStyle w:val="000000000000" w:firstRow="0" w:lastRow="0" w:firstColumn="0" w:lastColumn="0" w:oddVBand="0" w:evenVBand="0" w:oddHBand="0" w:evenHBand="0" w:firstRowFirstColumn="0" w:firstRowLastColumn="0" w:lastRowFirstColumn="0" w:lastRowLastColumn="0"/>
+            </w:pPr>
             <w:r>
               <w:t>0.1</w:t>
             </w:r>
@@ -553,6 +686,9 @@
             <w:tcW w:w="787" w:type="dxa"/>
           </w:tcPr>
           <w:p>
+            <w:pPr>
+              <w:cnfStyle w:val="000000000000" w:firstRow="0" w:lastRow="0" w:firstColumn="0" w:lastColumn="0" w:oddVBand="0" w:evenVBand="0" w:oddHBand="0" w:evenHBand="0" w:firstRowFirstColumn="0" w:firstRowLastColumn="0" w:lastRowFirstColumn="0" w:lastRowLastColumn="0"/>
+            </w:pPr>
             <w:r>
               <w:t>1.1</w:t>
             </w:r>
@@ -563,6 +699,9 @@
             <w:tcW w:w="787" w:type="dxa"/>
           </w:tcPr>
           <w:p>
+            <w:pPr>
+              <w:cnfStyle w:val="000000000000" w:firstRow="0" w:lastRow="0" w:firstColumn="0" w:lastColumn="0" w:oddVBand="0" w:evenVBand="0" w:oddHBand="0" w:evenHBand="0" w:firstRowFirstColumn="0" w:firstRowLastColumn="0" w:lastRowFirstColumn="0" w:lastRowLastColumn="0"/>
+            </w:pPr>
             <w:r>
               <w:t>2.1</w:t>
             </w:r>
@@ -573,6 +712,9 @@
             <w:tcW w:w="787" w:type="dxa"/>
           </w:tcPr>
           <w:p>
+            <w:pPr>
+              <w:cnfStyle w:val="000000000000" w:firstRow="0" w:lastRow="0" w:firstColumn="0" w:lastColumn="0" w:oddVBand="0" w:evenVBand="0" w:oddHBand="0" w:evenHBand="0" w:firstRowFirstColumn="0" w:firstRowLastColumn="0" w:lastRowFirstColumn="0" w:lastRowLastColumn="0"/>
+            </w:pPr>
             <w:r>
               <w:t>3.1</w:t>
             </w:r>
@@ -583,6 +725,9 @@
             <w:tcW w:w="787" w:type="dxa"/>
           </w:tcPr>
           <w:p>
+            <w:pPr>
+              <w:cnfStyle w:val="000000000000" w:firstRow="0" w:lastRow="0" w:firstColumn="0" w:lastColumn="0" w:oddVBand="0" w:evenVBand="0" w:oddHBand="0" w:evenHBand="0" w:firstRowFirstColumn="0" w:firstRowLastColumn="0" w:lastRowFirstColumn="0" w:lastRowLastColumn="0"/>
+            </w:pPr>
             <w:r>
               <w:t>4.1</w:t>
             </w:r>
@@ -593,6 +738,9 @@
             <w:tcW w:w="787" w:type="dxa"/>
           </w:tcPr>
           <w:p>
+            <w:pPr>
+              <w:cnfStyle w:val="000000000000" w:firstRow="0" w:lastRow="0" w:firstColumn="0" w:lastColumn="0" w:oddVBand="0" w:evenVBand="0" w:oddHBand="0" w:evenHBand="0" w:firstRowFirstColumn="0" w:firstRowLastColumn="0" w:lastRowFirstColumn="0" w:lastRowLastColumn="0"/>
+            </w:pPr>
             <w:r>
               <w:t>5.1</w:t>
             </w:r>
@@ -603,6 +751,9 @@
             <w:tcW w:w="787" w:type="dxa"/>
           </w:tcPr>
           <w:p>
+            <w:pPr>
+              <w:cnfStyle w:val="000000000000" w:firstRow="0" w:lastRow="0" w:firstColumn="0" w:lastColumn="0" w:oddVBand="0" w:evenVBand="0" w:oddHBand="0" w:evenHBand="0" w:firstRowFirstColumn="0" w:firstRowLastColumn="0" w:lastRowFirstColumn="0" w:lastRowLastColumn="0"/>
+            </w:pPr>
             <w:r>
               <w:t>6.1</w:t>
             </w:r>
@@ -613,6 +764,9 @@
             <w:tcW w:w="788" w:type="dxa"/>
           </w:tcPr>
           <w:p>
+            <w:pPr>
+              <w:cnfStyle w:val="000000000000" w:firstRow="0" w:lastRow="0" w:firstColumn="0" w:lastColumn="0" w:oddVBand="0" w:evenVBand="0" w:oddHBand="0" w:evenHBand="0" w:firstRowFirstColumn="0" w:firstRowLastColumn="0" w:lastRowFirstColumn="0" w:lastRowLastColumn="0"/>
+            </w:pPr>
             <w:r>
               <w:t>7.1</w:t>
             </w:r>
@@ -623,6 +777,9 @@
             <w:tcW w:w="788" w:type="dxa"/>
           </w:tcPr>
           <w:p>
+            <w:pPr>
+              <w:cnfStyle w:val="000000000000" w:firstRow="0" w:lastRow="0" w:firstColumn="0" w:lastColumn="0" w:oddVBand="0" w:evenVBand="0" w:oddHBand="0" w:evenHBand="0" w:firstRowFirstColumn="0" w:firstRowLastColumn="0" w:lastRowFirstColumn="0" w:lastRowLastColumn="0"/>
+            </w:pPr>
             <w:r>
               <w:t>8.1</w:t>
             </w:r>
@@ -633,6 +790,9 @@
             <w:tcW w:w="729" w:type="dxa"/>
           </w:tcPr>
           <w:p>
+            <w:pPr>
+              <w:cnfStyle w:val="000000000000" w:firstRow="0" w:lastRow="0" w:firstColumn="0" w:lastColumn="0" w:oddVBand="0" w:evenVBand="0" w:oddHBand="0" w:evenHBand="0" w:firstRowFirstColumn="0" w:firstRowLastColumn="0" w:lastRowFirstColumn="0" w:lastRowLastColumn="0"/>
+            </w:pPr>
             <w:r>
               <w:t>9.</w:t>
             </w:r>
@@ -645,21 +805,23 @@
       <w:tr>
         <w:tc>
           <w:tcPr>
+            <w:cnfStyle w:val="001000000000" w:firstRow="0" w:lastRow="0" w:firstColumn="1" w:lastColumn="0" w:oddVBand="0" w:evenVBand="0" w:oddHBand="0" w:evenHBand="0" w:firstRowFirstColumn="0" w:firstRowLastColumn="0" w:lastRowFirstColumn="0" w:lastRowLastColumn="0"/>
             <w:tcW w:w="1247" w:type="dxa"/>
           </w:tcPr>
           <w:p>
-            <w:proofErr w:type="spellStart"/>
             <w:r>
               <w:t>Epochs</w:t>
             </w:r>
-            <w:proofErr w:type="spellEnd"/>
-          </w:p>
-        </w:tc>
-        <w:tc>
-          <w:tcPr>
-            <w:tcW w:w="788" w:type="dxa"/>
-          </w:tcPr>
-          <w:p>
+          </w:p>
+        </w:tc>
+        <w:tc>
+          <w:tcPr>
+            <w:tcW w:w="788" w:type="dxa"/>
+          </w:tcPr>
+          <w:p>
+            <w:pPr>
+              <w:cnfStyle w:val="000000000000" w:firstRow="0" w:lastRow="0" w:firstColumn="0" w:lastColumn="0" w:oddVBand="0" w:evenVBand="0" w:oddHBand="0" w:evenHBand="0" w:firstRowFirstColumn="0" w:firstRowLastColumn="0" w:lastRowFirstColumn="0" w:lastRowLastColumn="0"/>
+            </w:pPr>
             <w:r>
               <w:t>9</w:t>
             </w:r>
@@ -670,6 +832,9 @@
             <w:tcW w:w="787" w:type="dxa"/>
           </w:tcPr>
           <w:p>
+            <w:pPr>
+              <w:cnfStyle w:val="000000000000" w:firstRow="0" w:lastRow="0" w:firstColumn="0" w:lastColumn="0" w:oddVBand="0" w:evenVBand="0" w:oddHBand="0" w:evenHBand="0" w:firstRowFirstColumn="0" w:firstRowLastColumn="0" w:lastRowFirstColumn="0" w:lastRowLastColumn="0"/>
+            </w:pPr>
             <w:r>
               <w:t>7</w:t>
             </w:r>
@@ -680,66 +845,87 @@
             <w:tcW w:w="787" w:type="dxa"/>
           </w:tcPr>
           <w:p>
-            <w:r>
-              <w:t>6</w:t>
-            </w:r>
-          </w:p>
-        </w:tc>
-        <w:tc>
-          <w:tcPr>
-            <w:tcW w:w="787" w:type="dxa"/>
-          </w:tcPr>
-          <w:p>
-            <w:r>
-              <w:t>6</w:t>
-            </w:r>
-          </w:p>
-        </w:tc>
-        <w:tc>
-          <w:tcPr>
-            <w:tcW w:w="787" w:type="dxa"/>
-          </w:tcPr>
-          <w:p>
-            <w:r>
-              <w:t>6</w:t>
-            </w:r>
-          </w:p>
-        </w:tc>
-        <w:tc>
-          <w:tcPr>
-            <w:tcW w:w="787" w:type="dxa"/>
-          </w:tcPr>
-          <w:p>
-            <w:r>
-              <w:t>6</w:t>
-            </w:r>
-          </w:p>
-        </w:tc>
-        <w:tc>
-          <w:tcPr>
-            <w:tcW w:w="787" w:type="dxa"/>
-          </w:tcPr>
-          <w:p>
-            <w:r>
-              <w:t>6</w:t>
-            </w:r>
-          </w:p>
-        </w:tc>
-        <w:tc>
-          <w:tcPr>
-            <w:tcW w:w="788" w:type="dxa"/>
-          </w:tcPr>
-          <w:p>
-            <w:r>
-              <w:t>6</w:t>
-            </w:r>
-          </w:p>
-        </w:tc>
-        <w:tc>
-          <w:tcPr>
-            <w:tcW w:w="788" w:type="dxa"/>
-          </w:tcPr>
-          <w:p>
+            <w:pPr>
+              <w:cnfStyle w:val="000000000000" w:firstRow="0" w:lastRow="0" w:firstColumn="0" w:lastColumn="0" w:oddVBand="0" w:evenVBand="0" w:oddHBand="0" w:evenHBand="0" w:firstRowFirstColumn="0" w:firstRowLastColumn="0" w:lastRowFirstColumn="0" w:lastRowLastColumn="0"/>
+            </w:pPr>
+            <w:r>
+              <w:t>6</w:t>
+            </w:r>
+          </w:p>
+        </w:tc>
+        <w:tc>
+          <w:tcPr>
+            <w:tcW w:w="787" w:type="dxa"/>
+          </w:tcPr>
+          <w:p>
+            <w:pPr>
+              <w:cnfStyle w:val="000000000000" w:firstRow="0" w:lastRow="0" w:firstColumn="0" w:lastColumn="0" w:oddVBand="0" w:evenVBand="0" w:oddHBand="0" w:evenHBand="0" w:firstRowFirstColumn="0" w:firstRowLastColumn="0" w:lastRowFirstColumn="0" w:lastRowLastColumn="0"/>
+            </w:pPr>
+            <w:r>
+              <w:t>6</w:t>
+            </w:r>
+          </w:p>
+        </w:tc>
+        <w:tc>
+          <w:tcPr>
+            <w:tcW w:w="787" w:type="dxa"/>
+          </w:tcPr>
+          <w:p>
+            <w:pPr>
+              <w:cnfStyle w:val="000000000000" w:firstRow="0" w:lastRow="0" w:firstColumn="0" w:lastColumn="0" w:oddVBand="0" w:evenVBand="0" w:oddHBand="0" w:evenHBand="0" w:firstRowFirstColumn="0" w:firstRowLastColumn="0" w:lastRowFirstColumn="0" w:lastRowLastColumn="0"/>
+            </w:pPr>
+            <w:r>
+              <w:t>6</w:t>
+            </w:r>
+          </w:p>
+        </w:tc>
+        <w:tc>
+          <w:tcPr>
+            <w:tcW w:w="787" w:type="dxa"/>
+          </w:tcPr>
+          <w:p>
+            <w:pPr>
+              <w:cnfStyle w:val="000000000000" w:firstRow="0" w:lastRow="0" w:firstColumn="0" w:lastColumn="0" w:oddVBand="0" w:evenVBand="0" w:oddHBand="0" w:evenHBand="0" w:firstRowFirstColumn="0" w:firstRowLastColumn="0" w:lastRowFirstColumn="0" w:lastRowLastColumn="0"/>
+            </w:pPr>
+            <w:r>
+              <w:t>6</w:t>
+            </w:r>
+          </w:p>
+        </w:tc>
+        <w:tc>
+          <w:tcPr>
+            <w:tcW w:w="787" w:type="dxa"/>
+          </w:tcPr>
+          <w:p>
+            <w:pPr>
+              <w:cnfStyle w:val="000000000000" w:firstRow="0" w:lastRow="0" w:firstColumn="0" w:lastColumn="0" w:oddVBand="0" w:evenVBand="0" w:oddHBand="0" w:evenHBand="0" w:firstRowFirstColumn="0" w:firstRowLastColumn="0" w:lastRowFirstColumn="0" w:lastRowLastColumn="0"/>
+            </w:pPr>
+            <w:r>
+              <w:t>6</w:t>
+            </w:r>
+          </w:p>
+        </w:tc>
+        <w:tc>
+          <w:tcPr>
+            <w:tcW w:w="788" w:type="dxa"/>
+          </w:tcPr>
+          <w:p>
+            <w:pPr>
+              <w:cnfStyle w:val="000000000000" w:firstRow="0" w:lastRow="0" w:firstColumn="0" w:lastColumn="0" w:oddVBand="0" w:evenVBand="0" w:oddHBand="0" w:evenHBand="0" w:firstRowFirstColumn="0" w:firstRowLastColumn="0" w:lastRowFirstColumn="0" w:lastRowLastColumn="0"/>
+            </w:pPr>
+            <w:r>
+              <w:t>6</w:t>
+            </w:r>
+          </w:p>
+        </w:tc>
+        <w:tc>
+          <w:tcPr>
+            <w:tcW w:w="788" w:type="dxa"/>
+          </w:tcPr>
+          <w:p>
+            <w:pPr>
+              <w:cnfStyle w:val="000000000000" w:firstRow="0" w:lastRow="0" w:firstColumn="0" w:lastColumn="0" w:oddVBand="0" w:evenVBand="0" w:oddHBand="0" w:evenHBand="0" w:firstRowFirstColumn="0" w:firstRowLastColumn="0" w:lastRowFirstColumn="0" w:lastRowLastColumn="0"/>
+            </w:pPr>
             <w:r>
               <w:t>6</w:t>
             </w:r>
@@ -750,6 +936,946 @@
             <w:tcW w:w="729" w:type="dxa"/>
           </w:tcPr>
           <w:p>
+            <w:pPr>
+              <w:cnfStyle w:val="000000000000" w:firstRow="0" w:lastRow="0" w:firstColumn="0" w:lastColumn="0" w:oddVBand="0" w:evenVBand="0" w:oddHBand="0" w:evenHBand="0" w:firstRowFirstColumn="0" w:firstRowLastColumn="0" w:lastRowFirstColumn="0" w:lastRowLastColumn="0"/>
+            </w:pPr>
+            <w:r>
+              <w:t>6</w:t>
+            </w:r>
+          </w:p>
+        </w:tc>
+      </w:tr>
+    </w:tbl>
+    <w:p/>
+    <w:p>
+      <w:pPr>
+        <w:pStyle w:val="Nagwek3"/>
+      </w:pPr>
+      <w:r>
+        <w:t xml:space="preserve">Funkcja </w:t>
+      </w:r>
+      <w:r>
+        <w:t>bipolarna</w:t>
+      </w:r>
+    </w:p>
+    <w:p>
+      <w:r>
+        <w:t>Liczba powtórzeń: 10 000</w:t>
+      </w:r>
+    </w:p>
+    <w:p>
+      <w:r>
+        <w:t>Zakres wag: (-1 ; 1)</w:t>
+      </w:r>
+    </w:p>
+    <w:tbl>
+      <w:tblPr>
+        <w:tblStyle w:val="Tabelasiatki1jasna"/>
+        <w:tblW w:w="0" w:type="auto"/>
+        <w:tblLook w:val="04A0" w:firstRow="1" w:lastRow="0" w:firstColumn="1" w:lastColumn="0" w:noHBand="0" w:noVBand="1"/>
+      </w:tblPr>
+      <w:tblGrid>
+        <w:gridCol w:w="1270"/>
+        <w:gridCol w:w="785"/>
+        <w:gridCol w:w="784"/>
+        <w:gridCol w:w="784"/>
+        <w:gridCol w:w="785"/>
+        <w:gridCol w:w="785"/>
+        <w:gridCol w:w="785"/>
+        <w:gridCol w:w="785"/>
+        <w:gridCol w:w="786"/>
+        <w:gridCol w:w="786"/>
+        <w:gridCol w:w="727"/>
+      </w:tblGrid>
+      <w:tr>
+        <w:trPr>
+          <w:cnfStyle w:val="100000000000" w:firstRow="1" w:lastRow="0" w:firstColumn="0" w:lastColumn="0" w:oddVBand="0" w:evenVBand="0" w:oddHBand="0" w:evenHBand="0" w:firstRowFirstColumn="0" w:firstRowLastColumn="0" w:lastRowFirstColumn="0" w:lastRowLastColumn="0"/>
+        </w:trPr>
+        <w:tc>
+          <w:tcPr>
+            <w:cnfStyle w:val="001000000000" w:firstRow="0" w:lastRow="0" w:firstColumn="1" w:lastColumn="0" w:oddVBand="0" w:evenVBand="0" w:oddHBand="0" w:evenHBand="0" w:firstRowFirstColumn="0" w:firstRowLastColumn="0" w:lastRowFirstColumn="0" w:lastRowLastColumn="0"/>
+            <w:tcW w:w="1247" w:type="dxa"/>
+          </w:tcPr>
+          <w:p>
+            <w:r>
+              <w:t>Experiment</w:t>
+            </w:r>
+          </w:p>
+        </w:tc>
+        <w:tc>
+          <w:tcPr>
+            <w:tcW w:w="788" w:type="dxa"/>
+          </w:tcPr>
+          <w:p>
+            <w:pPr>
+              <w:cnfStyle w:val="100000000000" w:firstRow="1" w:lastRow="0" w:firstColumn="0" w:lastColumn="0" w:oddVBand="0" w:evenVBand="0" w:oddHBand="0" w:evenHBand="0" w:firstRowFirstColumn="0" w:firstRowLastColumn="0" w:lastRowFirstColumn="0" w:lastRowLastColumn="0"/>
+            </w:pPr>
+            <w:r>
+              <w:t>1</w:t>
+            </w:r>
+          </w:p>
+        </w:tc>
+        <w:tc>
+          <w:tcPr>
+            <w:tcW w:w="787" w:type="dxa"/>
+          </w:tcPr>
+          <w:p>
+            <w:pPr>
+              <w:cnfStyle w:val="100000000000" w:firstRow="1" w:lastRow="0" w:firstColumn="0" w:lastColumn="0" w:oddVBand="0" w:evenVBand="0" w:oddHBand="0" w:evenHBand="0" w:firstRowFirstColumn="0" w:firstRowLastColumn="0" w:lastRowFirstColumn="0" w:lastRowLastColumn="0"/>
+            </w:pPr>
+            <w:r>
+              <w:t>2</w:t>
+            </w:r>
+          </w:p>
+        </w:tc>
+        <w:tc>
+          <w:tcPr>
+            <w:tcW w:w="787" w:type="dxa"/>
+          </w:tcPr>
+          <w:p>
+            <w:pPr>
+              <w:cnfStyle w:val="100000000000" w:firstRow="1" w:lastRow="0" w:firstColumn="0" w:lastColumn="0" w:oddVBand="0" w:evenVBand="0" w:oddHBand="0" w:evenHBand="0" w:firstRowFirstColumn="0" w:firstRowLastColumn="0" w:lastRowFirstColumn="0" w:lastRowLastColumn="0"/>
+            </w:pPr>
+            <w:r>
+              <w:t>3</w:t>
+            </w:r>
+          </w:p>
+        </w:tc>
+        <w:tc>
+          <w:tcPr>
+            <w:tcW w:w="787" w:type="dxa"/>
+          </w:tcPr>
+          <w:p>
+            <w:pPr>
+              <w:cnfStyle w:val="100000000000" w:firstRow="1" w:lastRow="0" w:firstColumn="0" w:lastColumn="0" w:oddVBand="0" w:evenVBand="0" w:oddHBand="0" w:evenHBand="0" w:firstRowFirstColumn="0" w:firstRowLastColumn="0" w:lastRowFirstColumn="0" w:lastRowLastColumn="0"/>
+            </w:pPr>
+            <w:r>
+              <w:t>4</w:t>
+            </w:r>
+          </w:p>
+        </w:tc>
+        <w:tc>
+          <w:tcPr>
+            <w:tcW w:w="787" w:type="dxa"/>
+          </w:tcPr>
+          <w:p>
+            <w:pPr>
+              <w:cnfStyle w:val="100000000000" w:firstRow="1" w:lastRow="0" w:firstColumn="0" w:lastColumn="0" w:oddVBand="0" w:evenVBand="0" w:oddHBand="0" w:evenHBand="0" w:firstRowFirstColumn="0" w:firstRowLastColumn="0" w:lastRowFirstColumn="0" w:lastRowLastColumn="0"/>
+            </w:pPr>
+            <w:r>
+              <w:t>5</w:t>
+            </w:r>
+          </w:p>
+        </w:tc>
+        <w:tc>
+          <w:tcPr>
+            <w:tcW w:w="787" w:type="dxa"/>
+          </w:tcPr>
+          <w:p>
+            <w:pPr>
+              <w:cnfStyle w:val="100000000000" w:firstRow="1" w:lastRow="0" w:firstColumn="0" w:lastColumn="0" w:oddVBand="0" w:evenVBand="0" w:oddHBand="0" w:evenHBand="0" w:firstRowFirstColumn="0" w:firstRowLastColumn="0" w:lastRowFirstColumn="0" w:lastRowLastColumn="0"/>
+            </w:pPr>
+            <w:r>
+              <w:t>6</w:t>
+            </w:r>
+          </w:p>
+        </w:tc>
+        <w:tc>
+          <w:tcPr>
+            <w:tcW w:w="787" w:type="dxa"/>
+          </w:tcPr>
+          <w:p>
+            <w:pPr>
+              <w:cnfStyle w:val="100000000000" w:firstRow="1" w:lastRow="0" w:firstColumn="0" w:lastColumn="0" w:oddVBand="0" w:evenVBand="0" w:oddHBand="0" w:evenHBand="0" w:firstRowFirstColumn="0" w:firstRowLastColumn="0" w:lastRowFirstColumn="0" w:lastRowLastColumn="0"/>
+            </w:pPr>
+            <w:r>
+              <w:t>7</w:t>
+            </w:r>
+          </w:p>
+        </w:tc>
+        <w:tc>
+          <w:tcPr>
+            <w:tcW w:w="788" w:type="dxa"/>
+          </w:tcPr>
+          <w:p>
+            <w:pPr>
+              <w:cnfStyle w:val="100000000000" w:firstRow="1" w:lastRow="0" w:firstColumn="0" w:lastColumn="0" w:oddVBand="0" w:evenVBand="0" w:oddHBand="0" w:evenHBand="0" w:firstRowFirstColumn="0" w:firstRowLastColumn="0" w:lastRowFirstColumn="0" w:lastRowLastColumn="0"/>
+            </w:pPr>
+            <w:r>
+              <w:t>8</w:t>
+            </w:r>
+          </w:p>
+        </w:tc>
+        <w:tc>
+          <w:tcPr>
+            <w:tcW w:w="788" w:type="dxa"/>
+          </w:tcPr>
+          <w:p>
+            <w:pPr>
+              <w:cnfStyle w:val="100000000000" w:firstRow="1" w:lastRow="0" w:firstColumn="0" w:lastColumn="0" w:oddVBand="0" w:evenVBand="0" w:oddHBand="0" w:evenHBand="0" w:firstRowFirstColumn="0" w:firstRowLastColumn="0" w:lastRowFirstColumn="0" w:lastRowLastColumn="0"/>
+            </w:pPr>
+            <w:r>
+              <w:t>9</w:t>
+            </w:r>
+          </w:p>
+        </w:tc>
+        <w:tc>
+          <w:tcPr>
+            <w:tcW w:w="729" w:type="dxa"/>
+          </w:tcPr>
+          <w:p>
+            <w:pPr>
+              <w:cnfStyle w:val="100000000000" w:firstRow="1" w:lastRow="0" w:firstColumn="0" w:lastColumn="0" w:oddVBand="0" w:evenVBand="0" w:oddHBand="0" w:evenHBand="0" w:firstRowFirstColumn="0" w:firstRowLastColumn="0" w:lastRowFirstColumn="0" w:lastRowLastColumn="0"/>
+            </w:pPr>
+            <w:r>
+              <w:t>10</w:t>
+            </w:r>
+          </w:p>
+        </w:tc>
+      </w:tr>
+      <w:tr>
+        <w:tc>
+          <w:tcPr>
+            <w:cnfStyle w:val="001000000000" w:firstRow="0" w:lastRow="0" w:firstColumn="1" w:lastColumn="0" w:oddVBand="0" w:evenVBand="0" w:oddHBand="0" w:evenHBand="0" w:firstRowFirstColumn="0" w:firstRowLastColumn="0" w:lastRowFirstColumn="0" w:lastRowLastColumn="0"/>
+            <w:tcW w:w="1247" w:type="dxa"/>
+          </w:tcPr>
+          <w:p>
+            <w:r>
+              <w:t>Learning rate</w:t>
+            </w:r>
+          </w:p>
+        </w:tc>
+        <w:tc>
+          <w:tcPr>
+            <w:tcW w:w="788" w:type="dxa"/>
+          </w:tcPr>
+          <w:p>
+            <w:pPr>
+              <w:cnfStyle w:val="000000000000" w:firstRow="0" w:lastRow="0" w:firstColumn="0" w:lastColumn="0" w:oddVBand="0" w:evenVBand="0" w:oddHBand="0" w:evenHBand="0" w:firstRowFirstColumn="0" w:firstRowLastColumn="0" w:lastRowFirstColumn="0" w:lastRowLastColumn="0"/>
+            </w:pPr>
+            <w:r>
+              <w:t>0.1</w:t>
+            </w:r>
+          </w:p>
+        </w:tc>
+        <w:tc>
+          <w:tcPr>
+            <w:tcW w:w="787" w:type="dxa"/>
+          </w:tcPr>
+          <w:p>
+            <w:pPr>
+              <w:cnfStyle w:val="000000000000" w:firstRow="0" w:lastRow="0" w:firstColumn="0" w:lastColumn="0" w:oddVBand="0" w:evenVBand="0" w:oddHBand="0" w:evenHBand="0" w:firstRowFirstColumn="0" w:firstRowLastColumn="0" w:lastRowFirstColumn="0" w:lastRowLastColumn="0"/>
+            </w:pPr>
+            <w:r>
+              <w:t>0.2</w:t>
+            </w:r>
+          </w:p>
+        </w:tc>
+        <w:tc>
+          <w:tcPr>
+            <w:tcW w:w="787" w:type="dxa"/>
+          </w:tcPr>
+          <w:p>
+            <w:pPr>
+              <w:cnfStyle w:val="000000000000" w:firstRow="0" w:lastRow="0" w:firstColumn="0" w:lastColumn="0" w:oddVBand="0" w:evenVBand="0" w:oddHBand="0" w:evenHBand="0" w:firstRowFirstColumn="0" w:firstRowLastColumn="0" w:lastRowFirstColumn="0" w:lastRowLastColumn="0"/>
+            </w:pPr>
+            <w:r>
+              <w:t>0.3</w:t>
+            </w:r>
+          </w:p>
+        </w:tc>
+        <w:tc>
+          <w:tcPr>
+            <w:tcW w:w="787" w:type="dxa"/>
+          </w:tcPr>
+          <w:p>
+            <w:pPr>
+              <w:cnfStyle w:val="000000000000" w:firstRow="0" w:lastRow="0" w:firstColumn="0" w:lastColumn="0" w:oddVBand="0" w:evenVBand="0" w:oddHBand="0" w:evenHBand="0" w:firstRowFirstColumn="0" w:firstRowLastColumn="0" w:lastRowFirstColumn="0" w:lastRowLastColumn="0"/>
+            </w:pPr>
+            <w:r>
+              <w:t>0.4</w:t>
+            </w:r>
+          </w:p>
+        </w:tc>
+        <w:tc>
+          <w:tcPr>
+            <w:tcW w:w="787" w:type="dxa"/>
+          </w:tcPr>
+          <w:p>
+            <w:pPr>
+              <w:cnfStyle w:val="000000000000" w:firstRow="0" w:lastRow="0" w:firstColumn="0" w:lastColumn="0" w:oddVBand="0" w:evenVBand="0" w:oddHBand="0" w:evenHBand="0" w:firstRowFirstColumn="0" w:firstRowLastColumn="0" w:lastRowFirstColumn="0" w:lastRowLastColumn="0"/>
+            </w:pPr>
+            <w:r>
+              <w:t>0.5</w:t>
+            </w:r>
+          </w:p>
+        </w:tc>
+        <w:tc>
+          <w:tcPr>
+            <w:tcW w:w="787" w:type="dxa"/>
+          </w:tcPr>
+          <w:p>
+            <w:pPr>
+              <w:cnfStyle w:val="000000000000" w:firstRow="0" w:lastRow="0" w:firstColumn="0" w:lastColumn="0" w:oddVBand="0" w:evenVBand="0" w:oddHBand="0" w:evenHBand="0" w:firstRowFirstColumn="0" w:firstRowLastColumn="0" w:lastRowFirstColumn="0" w:lastRowLastColumn="0"/>
+            </w:pPr>
+            <w:r>
+              <w:t>0.6</w:t>
+            </w:r>
+          </w:p>
+        </w:tc>
+        <w:tc>
+          <w:tcPr>
+            <w:tcW w:w="787" w:type="dxa"/>
+          </w:tcPr>
+          <w:p>
+            <w:pPr>
+              <w:cnfStyle w:val="000000000000" w:firstRow="0" w:lastRow="0" w:firstColumn="0" w:lastColumn="0" w:oddVBand="0" w:evenVBand="0" w:oddHBand="0" w:evenHBand="0" w:firstRowFirstColumn="0" w:firstRowLastColumn="0" w:lastRowFirstColumn="0" w:lastRowLastColumn="0"/>
+            </w:pPr>
+            <w:r>
+              <w:t>0.7</w:t>
+            </w:r>
+          </w:p>
+        </w:tc>
+        <w:tc>
+          <w:tcPr>
+            <w:tcW w:w="788" w:type="dxa"/>
+          </w:tcPr>
+          <w:p>
+            <w:pPr>
+              <w:cnfStyle w:val="000000000000" w:firstRow="0" w:lastRow="0" w:firstColumn="0" w:lastColumn="0" w:oddVBand="0" w:evenVBand="0" w:oddHBand="0" w:evenHBand="0" w:firstRowFirstColumn="0" w:firstRowLastColumn="0" w:lastRowFirstColumn="0" w:lastRowLastColumn="0"/>
+            </w:pPr>
+            <w:r>
+              <w:t>0.8</w:t>
+            </w:r>
+          </w:p>
+        </w:tc>
+        <w:tc>
+          <w:tcPr>
+            <w:tcW w:w="788" w:type="dxa"/>
+          </w:tcPr>
+          <w:p>
+            <w:pPr>
+              <w:cnfStyle w:val="000000000000" w:firstRow="0" w:lastRow="0" w:firstColumn="0" w:lastColumn="0" w:oddVBand="0" w:evenVBand="0" w:oddHBand="0" w:evenHBand="0" w:firstRowFirstColumn="0" w:firstRowLastColumn="0" w:lastRowFirstColumn="0" w:lastRowLastColumn="0"/>
+            </w:pPr>
+            <w:r>
+              <w:t>0.9</w:t>
+            </w:r>
+          </w:p>
+        </w:tc>
+        <w:tc>
+          <w:tcPr>
+            <w:tcW w:w="729" w:type="dxa"/>
+          </w:tcPr>
+          <w:p>
+            <w:pPr>
+              <w:cnfStyle w:val="000000000000" w:firstRow="0" w:lastRow="0" w:firstColumn="0" w:lastColumn="0" w:oddVBand="0" w:evenVBand="0" w:oddHBand="0" w:evenHBand="0" w:firstRowFirstColumn="0" w:firstRowLastColumn="0" w:lastRowFirstColumn="0" w:lastRowLastColumn="0"/>
+            </w:pPr>
+            <w:r>
+              <w:t>1</w:t>
+            </w:r>
+          </w:p>
+        </w:tc>
+      </w:tr>
+      <w:tr>
+        <w:tc>
+          <w:tcPr>
+            <w:cnfStyle w:val="001000000000" w:firstRow="0" w:lastRow="0" w:firstColumn="1" w:lastColumn="0" w:oddVBand="0" w:evenVBand="0" w:oddHBand="0" w:evenHBand="0" w:firstRowFirstColumn="0" w:firstRowLastColumn="0" w:lastRowFirstColumn="0" w:lastRowLastColumn="0"/>
+            <w:tcW w:w="1247" w:type="dxa"/>
+          </w:tcPr>
+          <w:p>
+            <w:r>
+              <w:t>Epochs</w:t>
+            </w:r>
+          </w:p>
+        </w:tc>
+        <w:tc>
+          <w:tcPr>
+            <w:tcW w:w="788" w:type="dxa"/>
+          </w:tcPr>
+          <w:p>
+            <w:pPr>
+              <w:cnfStyle w:val="000000000000" w:firstRow="0" w:lastRow="0" w:firstColumn="0" w:lastColumn="0" w:oddVBand="0" w:evenVBand="0" w:oddHBand="0" w:evenHBand="0" w:firstRowFirstColumn="0" w:firstRowLastColumn="0" w:lastRowFirstColumn="0" w:lastRowLastColumn="0"/>
+            </w:pPr>
+            <w:r>
+              <w:t>9</w:t>
+            </w:r>
+          </w:p>
+        </w:tc>
+        <w:tc>
+          <w:tcPr>
+            <w:tcW w:w="787" w:type="dxa"/>
+          </w:tcPr>
+          <w:p>
+            <w:pPr>
+              <w:cnfStyle w:val="000000000000" w:firstRow="0" w:lastRow="0" w:firstColumn="0" w:lastColumn="0" w:oddVBand="0" w:evenVBand="0" w:oddHBand="0" w:evenHBand="0" w:firstRowFirstColumn="0" w:firstRowLastColumn="0" w:lastRowFirstColumn="0" w:lastRowLastColumn="0"/>
+            </w:pPr>
+            <w:r>
+              <w:t>6</w:t>
+            </w:r>
+          </w:p>
+        </w:tc>
+        <w:tc>
+          <w:tcPr>
+            <w:tcW w:w="787" w:type="dxa"/>
+          </w:tcPr>
+          <w:p>
+            <w:pPr>
+              <w:cnfStyle w:val="000000000000" w:firstRow="0" w:lastRow="0" w:firstColumn="0" w:lastColumn="0" w:oddVBand="0" w:evenVBand="0" w:oddHBand="0" w:evenHBand="0" w:firstRowFirstColumn="0" w:firstRowLastColumn="0" w:lastRowFirstColumn="0" w:lastRowLastColumn="0"/>
+            </w:pPr>
+            <w:r>
+              <w:t>6</w:t>
+            </w:r>
+          </w:p>
+        </w:tc>
+        <w:tc>
+          <w:tcPr>
+            <w:tcW w:w="787" w:type="dxa"/>
+          </w:tcPr>
+          <w:p>
+            <w:pPr>
+              <w:cnfStyle w:val="000000000000" w:firstRow="0" w:lastRow="0" w:firstColumn="0" w:lastColumn="0" w:oddVBand="0" w:evenVBand="0" w:oddHBand="0" w:evenHBand="0" w:firstRowFirstColumn="0" w:firstRowLastColumn="0" w:lastRowFirstColumn="0" w:lastRowLastColumn="0"/>
+            </w:pPr>
+            <w:r>
+              <w:t>6</w:t>
+            </w:r>
+          </w:p>
+        </w:tc>
+        <w:tc>
+          <w:tcPr>
+            <w:tcW w:w="787" w:type="dxa"/>
+          </w:tcPr>
+          <w:p>
+            <w:pPr>
+              <w:cnfStyle w:val="000000000000" w:firstRow="0" w:lastRow="0" w:firstColumn="0" w:lastColumn="0" w:oddVBand="0" w:evenVBand="0" w:oddHBand="0" w:evenHBand="0" w:firstRowFirstColumn="0" w:firstRowLastColumn="0" w:lastRowFirstColumn="0" w:lastRowLastColumn="0"/>
+            </w:pPr>
+            <w:r>
+              <w:t>6</w:t>
+            </w:r>
+          </w:p>
+        </w:tc>
+        <w:tc>
+          <w:tcPr>
+            <w:tcW w:w="787" w:type="dxa"/>
+          </w:tcPr>
+          <w:p>
+            <w:pPr>
+              <w:cnfStyle w:val="000000000000" w:firstRow="0" w:lastRow="0" w:firstColumn="0" w:lastColumn="0" w:oddVBand="0" w:evenVBand="0" w:oddHBand="0" w:evenHBand="0" w:firstRowFirstColumn="0" w:firstRowLastColumn="0" w:lastRowFirstColumn="0" w:lastRowLastColumn="0"/>
+            </w:pPr>
+            <w:r>
+              <w:t>6</w:t>
+            </w:r>
+          </w:p>
+        </w:tc>
+        <w:tc>
+          <w:tcPr>
+            <w:tcW w:w="787" w:type="dxa"/>
+          </w:tcPr>
+          <w:p>
+            <w:pPr>
+              <w:cnfStyle w:val="000000000000" w:firstRow="0" w:lastRow="0" w:firstColumn="0" w:lastColumn="0" w:oddVBand="0" w:evenVBand="0" w:oddHBand="0" w:evenHBand="0" w:firstRowFirstColumn="0" w:firstRowLastColumn="0" w:lastRowFirstColumn="0" w:lastRowLastColumn="0"/>
+            </w:pPr>
+            <w:r>
+              <w:t>6</w:t>
+            </w:r>
+          </w:p>
+        </w:tc>
+        <w:tc>
+          <w:tcPr>
+            <w:tcW w:w="788" w:type="dxa"/>
+          </w:tcPr>
+          <w:p>
+            <w:pPr>
+              <w:cnfStyle w:val="000000000000" w:firstRow="0" w:lastRow="0" w:firstColumn="0" w:lastColumn="0" w:oddVBand="0" w:evenVBand="0" w:oddHBand="0" w:evenHBand="0" w:firstRowFirstColumn="0" w:firstRowLastColumn="0" w:lastRowFirstColumn="0" w:lastRowLastColumn="0"/>
+            </w:pPr>
+            <w:r>
+              <w:t>6</w:t>
+            </w:r>
+          </w:p>
+        </w:tc>
+        <w:tc>
+          <w:tcPr>
+            <w:tcW w:w="788" w:type="dxa"/>
+          </w:tcPr>
+          <w:p>
+            <w:pPr>
+              <w:cnfStyle w:val="000000000000" w:firstRow="0" w:lastRow="0" w:firstColumn="0" w:lastColumn="0" w:oddVBand="0" w:evenVBand="0" w:oddHBand="0" w:evenHBand="0" w:firstRowFirstColumn="0" w:firstRowLastColumn="0" w:lastRowFirstColumn="0" w:lastRowLastColumn="0"/>
+            </w:pPr>
+            <w:r>
+              <w:t>6</w:t>
+            </w:r>
+          </w:p>
+        </w:tc>
+        <w:tc>
+          <w:tcPr>
+            <w:tcW w:w="729" w:type="dxa"/>
+          </w:tcPr>
+          <w:p>
+            <w:pPr>
+              <w:cnfStyle w:val="000000000000" w:firstRow="0" w:lastRow="0" w:firstColumn="0" w:lastColumn="0" w:oddVBand="0" w:evenVBand="0" w:oddHBand="0" w:evenHBand="0" w:firstRowFirstColumn="0" w:firstRowLastColumn="0" w:lastRowFirstColumn="0" w:lastRowLastColumn="0"/>
+            </w:pPr>
+            <w:r>
+              <w:t>6</w:t>
+            </w:r>
+          </w:p>
+        </w:tc>
+      </w:tr>
+    </w:tbl>
+    <w:p/>
+    <w:p>
+      <w:r>
+        <w:t>Liczba powtórzeń: 10 000</w:t>
+      </w:r>
+    </w:p>
+    <w:p>
+      <w:r>
+        <w:t>Zakres wag: (-1 ; 1)</w:t>
+      </w:r>
+    </w:p>
+    <w:tbl>
+      <w:tblPr>
+        <w:tblStyle w:val="Tabelasiatki1jasna"/>
+        <w:tblW w:w="0" w:type="auto"/>
+        <w:tblLook w:val="04A0" w:firstRow="1" w:lastRow="0" w:firstColumn="1" w:lastColumn="0" w:noHBand="0" w:noVBand="1"/>
+      </w:tblPr>
+      <w:tblGrid>
+        <w:gridCol w:w="1270"/>
+        <w:gridCol w:w="785"/>
+        <w:gridCol w:w="784"/>
+        <w:gridCol w:w="784"/>
+        <w:gridCol w:w="785"/>
+        <w:gridCol w:w="785"/>
+        <w:gridCol w:w="785"/>
+        <w:gridCol w:w="785"/>
+        <w:gridCol w:w="786"/>
+        <w:gridCol w:w="786"/>
+        <w:gridCol w:w="727"/>
+      </w:tblGrid>
+      <w:tr>
+        <w:trPr>
+          <w:cnfStyle w:val="100000000000" w:firstRow="1" w:lastRow="0" w:firstColumn="0" w:lastColumn="0" w:oddVBand="0" w:evenVBand="0" w:oddHBand="0" w:evenHBand="0" w:firstRowFirstColumn="0" w:firstRowLastColumn="0" w:lastRowFirstColumn="0" w:lastRowLastColumn="0"/>
+        </w:trPr>
+        <w:tc>
+          <w:tcPr>
+            <w:cnfStyle w:val="001000000000" w:firstRow="0" w:lastRow="0" w:firstColumn="1" w:lastColumn="0" w:oddVBand="0" w:evenVBand="0" w:oddHBand="0" w:evenHBand="0" w:firstRowFirstColumn="0" w:firstRowLastColumn="0" w:lastRowFirstColumn="0" w:lastRowLastColumn="0"/>
+            <w:tcW w:w="1247" w:type="dxa"/>
+          </w:tcPr>
+          <w:p>
+            <w:r>
+              <w:t>Experiment</w:t>
+            </w:r>
+          </w:p>
+        </w:tc>
+        <w:tc>
+          <w:tcPr>
+            <w:tcW w:w="788" w:type="dxa"/>
+          </w:tcPr>
+          <w:p>
+            <w:pPr>
+              <w:cnfStyle w:val="100000000000" w:firstRow="1" w:lastRow="0" w:firstColumn="0" w:lastColumn="0" w:oddVBand="0" w:evenVBand="0" w:oddHBand="0" w:evenHBand="0" w:firstRowFirstColumn="0" w:firstRowLastColumn="0" w:lastRowFirstColumn="0" w:lastRowLastColumn="0"/>
+            </w:pPr>
+            <w:r>
+              <w:t>1</w:t>
+            </w:r>
+          </w:p>
+        </w:tc>
+        <w:tc>
+          <w:tcPr>
+            <w:tcW w:w="787" w:type="dxa"/>
+          </w:tcPr>
+          <w:p>
+            <w:pPr>
+              <w:cnfStyle w:val="100000000000" w:firstRow="1" w:lastRow="0" w:firstColumn="0" w:lastColumn="0" w:oddVBand="0" w:evenVBand="0" w:oddHBand="0" w:evenHBand="0" w:firstRowFirstColumn="0" w:firstRowLastColumn="0" w:lastRowFirstColumn="0" w:lastRowLastColumn="0"/>
+            </w:pPr>
+            <w:r>
+              <w:t>2</w:t>
+            </w:r>
+          </w:p>
+        </w:tc>
+        <w:tc>
+          <w:tcPr>
+            <w:tcW w:w="787" w:type="dxa"/>
+          </w:tcPr>
+          <w:p>
+            <w:pPr>
+              <w:cnfStyle w:val="100000000000" w:firstRow="1" w:lastRow="0" w:firstColumn="0" w:lastColumn="0" w:oddVBand="0" w:evenVBand="0" w:oddHBand="0" w:evenHBand="0" w:firstRowFirstColumn="0" w:firstRowLastColumn="0" w:lastRowFirstColumn="0" w:lastRowLastColumn="0"/>
+            </w:pPr>
+            <w:r>
+              <w:t>3</w:t>
+            </w:r>
+          </w:p>
+        </w:tc>
+        <w:tc>
+          <w:tcPr>
+            <w:tcW w:w="787" w:type="dxa"/>
+          </w:tcPr>
+          <w:p>
+            <w:pPr>
+              <w:cnfStyle w:val="100000000000" w:firstRow="1" w:lastRow="0" w:firstColumn="0" w:lastColumn="0" w:oddVBand="0" w:evenVBand="0" w:oddHBand="0" w:evenHBand="0" w:firstRowFirstColumn="0" w:firstRowLastColumn="0" w:lastRowFirstColumn="0" w:lastRowLastColumn="0"/>
+            </w:pPr>
+            <w:r>
+              <w:t>4</w:t>
+            </w:r>
+          </w:p>
+        </w:tc>
+        <w:tc>
+          <w:tcPr>
+            <w:tcW w:w="787" w:type="dxa"/>
+          </w:tcPr>
+          <w:p>
+            <w:pPr>
+              <w:cnfStyle w:val="100000000000" w:firstRow="1" w:lastRow="0" w:firstColumn="0" w:lastColumn="0" w:oddVBand="0" w:evenVBand="0" w:oddHBand="0" w:evenHBand="0" w:firstRowFirstColumn="0" w:firstRowLastColumn="0" w:lastRowFirstColumn="0" w:lastRowLastColumn="0"/>
+            </w:pPr>
+            <w:r>
+              <w:t>5</w:t>
+            </w:r>
+          </w:p>
+        </w:tc>
+        <w:tc>
+          <w:tcPr>
+            <w:tcW w:w="787" w:type="dxa"/>
+          </w:tcPr>
+          <w:p>
+            <w:pPr>
+              <w:cnfStyle w:val="100000000000" w:firstRow="1" w:lastRow="0" w:firstColumn="0" w:lastColumn="0" w:oddVBand="0" w:evenVBand="0" w:oddHBand="0" w:evenHBand="0" w:firstRowFirstColumn="0" w:firstRowLastColumn="0" w:lastRowFirstColumn="0" w:lastRowLastColumn="0"/>
+            </w:pPr>
+            <w:r>
+              <w:t>6</w:t>
+            </w:r>
+          </w:p>
+        </w:tc>
+        <w:tc>
+          <w:tcPr>
+            <w:tcW w:w="787" w:type="dxa"/>
+          </w:tcPr>
+          <w:p>
+            <w:pPr>
+              <w:cnfStyle w:val="100000000000" w:firstRow="1" w:lastRow="0" w:firstColumn="0" w:lastColumn="0" w:oddVBand="0" w:evenVBand="0" w:oddHBand="0" w:evenHBand="0" w:firstRowFirstColumn="0" w:firstRowLastColumn="0" w:lastRowFirstColumn="0" w:lastRowLastColumn="0"/>
+            </w:pPr>
+            <w:r>
+              <w:t>7</w:t>
+            </w:r>
+          </w:p>
+        </w:tc>
+        <w:tc>
+          <w:tcPr>
+            <w:tcW w:w="788" w:type="dxa"/>
+          </w:tcPr>
+          <w:p>
+            <w:pPr>
+              <w:cnfStyle w:val="100000000000" w:firstRow="1" w:lastRow="0" w:firstColumn="0" w:lastColumn="0" w:oddVBand="0" w:evenVBand="0" w:oddHBand="0" w:evenHBand="0" w:firstRowFirstColumn="0" w:firstRowLastColumn="0" w:lastRowFirstColumn="0" w:lastRowLastColumn="0"/>
+            </w:pPr>
+            <w:r>
+              <w:t>8</w:t>
+            </w:r>
+          </w:p>
+        </w:tc>
+        <w:tc>
+          <w:tcPr>
+            <w:tcW w:w="788" w:type="dxa"/>
+          </w:tcPr>
+          <w:p>
+            <w:pPr>
+              <w:cnfStyle w:val="100000000000" w:firstRow="1" w:lastRow="0" w:firstColumn="0" w:lastColumn="0" w:oddVBand="0" w:evenVBand="0" w:oddHBand="0" w:evenHBand="0" w:firstRowFirstColumn="0" w:firstRowLastColumn="0" w:lastRowFirstColumn="0" w:lastRowLastColumn="0"/>
+            </w:pPr>
+            <w:r>
+              <w:t>9</w:t>
+            </w:r>
+          </w:p>
+        </w:tc>
+        <w:tc>
+          <w:tcPr>
+            <w:tcW w:w="729" w:type="dxa"/>
+          </w:tcPr>
+          <w:p>
+            <w:pPr>
+              <w:cnfStyle w:val="100000000000" w:firstRow="1" w:lastRow="0" w:firstColumn="0" w:lastColumn="0" w:oddVBand="0" w:evenVBand="0" w:oddHBand="0" w:evenHBand="0" w:firstRowFirstColumn="0" w:firstRowLastColumn="0" w:lastRowFirstColumn="0" w:lastRowLastColumn="0"/>
+            </w:pPr>
+            <w:r>
+              <w:t>10</w:t>
+            </w:r>
+          </w:p>
+        </w:tc>
+      </w:tr>
+      <w:tr>
+        <w:tc>
+          <w:tcPr>
+            <w:cnfStyle w:val="001000000000" w:firstRow="0" w:lastRow="0" w:firstColumn="1" w:lastColumn="0" w:oddVBand="0" w:evenVBand="0" w:oddHBand="0" w:evenHBand="0" w:firstRowFirstColumn="0" w:firstRowLastColumn="0" w:lastRowFirstColumn="0" w:lastRowLastColumn="0"/>
+            <w:tcW w:w="1247" w:type="dxa"/>
+          </w:tcPr>
+          <w:p>
+            <w:r>
+              <w:t>Learning rate</w:t>
+            </w:r>
+          </w:p>
+        </w:tc>
+        <w:tc>
+          <w:tcPr>
+            <w:tcW w:w="788" w:type="dxa"/>
+          </w:tcPr>
+          <w:p>
+            <w:pPr>
+              <w:cnfStyle w:val="000000000000" w:firstRow="0" w:lastRow="0" w:firstColumn="0" w:lastColumn="0" w:oddVBand="0" w:evenVBand="0" w:oddHBand="0" w:evenHBand="0" w:firstRowFirstColumn="0" w:firstRowLastColumn="0" w:lastRowFirstColumn="0" w:lastRowLastColumn="0"/>
+            </w:pPr>
+            <w:r>
+              <w:t>0.1</w:t>
+            </w:r>
+          </w:p>
+        </w:tc>
+        <w:tc>
+          <w:tcPr>
+            <w:tcW w:w="787" w:type="dxa"/>
+          </w:tcPr>
+          <w:p>
+            <w:pPr>
+              <w:cnfStyle w:val="000000000000" w:firstRow="0" w:lastRow="0" w:firstColumn="0" w:lastColumn="0" w:oddVBand="0" w:evenVBand="0" w:oddHBand="0" w:evenHBand="0" w:firstRowFirstColumn="0" w:firstRowLastColumn="0" w:lastRowFirstColumn="0" w:lastRowLastColumn="0"/>
+            </w:pPr>
+            <w:r>
+              <w:t>1.1</w:t>
+            </w:r>
+          </w:p>
+        </w:tc>
+        <w:tc>
+          <w:tcPr>
+            <w:tcW w:w="787" w:type="dxa"/>
+          </w:tcPr>
+          <w:p>
+            <w:pPr>
+              <w:cnfStyle w:val="000000000000" w:firstRow="0" w:lastRow="0" w:firstColumn="0" w:lastColumn="0" w:oddVBand="0" w:evenVBand="0" w:oddHBand="0" w:evenHBand="0" w:firstRowFirstColumn="0" w:firstRowLastColumn="0" w:lastRowFirstColumn="0" w:lastRowLastColumn="0"/>
+            </w:pPr>
+            <w:r>
+              <w:t>2.1</w:t>
+            </w:r>
+          </w:p>
+        </w:tc>
+        <w:tc>
+          <w:tcPr>
+            <w:tcW w:w="787" w:type="dxa"/>
+          </w:tcPr>
+          <w:p>
+            <w:pPr>
+              <w:cnfStyle w:val="000000000000" w:firstRow="0" w:lastRow="0" w:firstColumn="0" w:lastColumn="0" w:oddVBand="0" w:evenVBand="0" w:oddHBand="0" w:evenHBand="0" w:firstRowFirstColumn="0" w:firstRowLastColumn="0" w:lastRowFirstColumn="0" w:lastRowLastColumn="0"/>
+            </w:pPr>
+            <w:r>
+              <w:t>3.1</w:t>
+            </w:r>
+          </w:p>
+        </w:tc>
+        <w:tc>
+          <w:tcPr>
+            <w:tcW w:w="787" w:type="dxa"/>
+          </w:tcPr>
+          <w:p>
+            <w:pPr>
+              <w:cnfStyle w:val="000000000000" w:firstRow="0" w:lastRow="0" w:firstColumn="0" w:lastColumn="0" w:oddVBand="0" w:evenVBand="0" w:oddHBand="0" w:evenHBand="0" w:firstRowFirstColumn="0" w:firstRowLastColumn="0" w:lastRowFirstColumn="0" w:lastRowLastColumn="0"/>
+            </w:pPr>
+            <w:r>
+              <w:t>4.1</w:t>
+            </w:r>
+          </w:p>
+        </w:tc>
+        <w:tc>
+          <w:tcPr>
+            <w:tcW w:w="787" w:type="dxa"/>
+          </w:tcPr>
+          <w:p>
+            <w:pPr>
+              <w:cnfStyle w:val="000000000000" w:firstRow="0" w:lastRow="0" w:firstColumn="0" w:lastColumn="0" w:oddVBand="0" w:evenVBand="0" w:oddHBand="0" w:evenHBand="0" w:firstRowFirstColumn="0" w:firstRowLastColumn="0" w:lastRowFirstColumn="0" w:lastRowLastColumn="0"/>
+            </w:pPr>
+            <w:r>
+              <w:t>5.1</w:t>
+            </w:r>
+          </w:p>
+        </w:tc>
+        <w:tc>
+          <w:tcPr>
+            <w:tcW w:w="787" w:type="dxa"/>
+          </w:tcPr>
+          <w:p>
+            <w:pPr>
+              <w:cnfStyle w:val="000000000000" w:firstRow="0" w:lastRow="0" w:firstColumn="0" w:lastColumn="0" w:oddVBand="0" w:evenVBand="0" w:oddHBand="0" w:evenHBand="0" w:firstRowFirstColumn="0" w:firstRowLastColumn="0" w:lastRowFirstColumn="0" w:lastRowLastColumn="0"/>
+            </w:pPr>
+            <w:r>
+              <w:t>6.1</w:t>
+            </w:r>
+          </w:p>
+        </w:tc>
+        <w:tc>
+          <w:tcPr>
+            <w:tcW w:w="788" w:type="dxa"/>
+          </w:tcPr>
+          <w:p>
+            <w:pPr>
+              <w:cnfStyle w:val="000000000000" w:firstRow="0" w:lastRow="0" w:firstColumn="0" w:lastColumn="0" w:oddVBand="0" w:evenVBand="0" w:oddHBand="0" w:evenHBand="0" w:firstRowFirstColumn="0" w:firstRowLastColumn="0" w:lastRowFirstColumn="0" w:lastRowLastColumn="0"/>
+            </w:pPr>
+            <w:r>
+              <w:t>7.1</w:t>
+            </w:r>
+          </w:p>
+        </w:tc>
+        <w:tc>
+          <w:tcPr>
+            <w:tcW w:w="788" w:type="dxa"/>
+          </w:tcPr>
+          <w:p>
+            <w:pPr>
+              <w:cnfStyle w:val="000000000000" w:firstRow="0" w:lastRow="0" w:firstColumn="0" w:lastColumn="0" w:oddVBand="0" w:evenVBand="0" w:oddHBand="0" w:evenHBand="0" w:firstRowFirstColumn="0" w:firstRowLastColumn="0" w:lastRowFirstColumn="0" w:lastRowLastColumn="0"/>
+            </w:pPr>
+            <w:r>
+              <w:t>8.1</w:t>
+            </w:r>
+          </w:p>
+        </w:tc>
+        <w:tc>
+          <w:tcPr>
+            <w:tcW w:w="729" w:type="dxa"/>
+          </w:tcPr>
+          <w:p>
+            <w:pPr>
+              <w:cnfStyle w:val="000000000000" w:firstRow="0" w:lastRow="0" w:firstColumn="0" w:lastColumn="0" w:oddVBand="0" w:evenVBand="0" w:oddHBand="0" w:evenHBand="0" w:firstRowFirstColumn="0" w:firstRowLastColumn="0" w:lastRowFirstColumn="0" w:lastRowLastColumn="0"/>
+            </w:pPr>
+            <w:r>
+              <w:t>9.1</w:t>
+            </w:r>
+          </w:p>
+        </w:tc>
+      </w:tr>
+      <w:tr>
+        <w:tc>
+          <w:tcPr>
+            <w:cnfStyle w:val="001000000000" w:firstRow="0" w:lastRow="0" w:firstColumn="1" w:lastColumn="0" w:oddVBand="0" w:evenVBand="0" w:oddHBand="0" w:evenHBand="0" w:firstRowFirstColumn="0" w:firstRowLastColumn="0" w:lastRowFirstColumn="0" w:lastRowLastColumn="0"/>
+            <w:tcW w:w="1247" w:type="dxa"/>
+          </w:tcPr>
+          <w:p>
+            <w:r>
+              <w:t>Epochs</w:t>
+            </w:r>
+          </w:p>
+        </w:tc>
+        <w:tc>
+          <w:tcPr>
+            <w:tcW w:w="788" w:type="dxa"/>
+          </w:tcPr>
+          <w:p>
+            <w:pPr>
+              <w:cnfStyle w:val="000000000000" w:firstRow="0" w:lastRow="0" w:firstColumn="0" w:lastColumn="0" w:oddVBand="0" w:evenVBand="0" w:oddHBand="0" w:evenHBand="0" w:firstRowFirstColumn="0" w:firstRowLastColumn="0" w:lastRowFirstColumn="0" w:lastRowLastColumn="0"/>
+            </w:pPr>
+            <w:r>
+              <w:t>9</w:t>
+            </w:r>
+          </w:p>
+        </w:tc>
+        <w:tc>
+          <w:tcPr>
+            <w:tcW w:w="787" w:type="dxa"/>
+          </w:tcPr>
+          <w:p>
+            <w:pPr>
+              <w:cnfStyle w:val="000000000000" w:firstRow="0" w:lastRow="0" w:firstColumn="0" w:lastColumn="0" w:oddVBand="0" w:evenVBand="0" w:oddHBand="0" w:evenHBand="0" w:firstRowFirstColumn="0" w:firstRowLastColumn="0" w:lastRowFirstColumn="0" w:lastRowLastColumn="0"/>
+            </w:pPr>
+            <w:r>
+              <w:t>6</w:t>
+            </w:r>
+          </w:p>
+        </w:tc>
+        <w:tc>
+          <w:tcPr>
+            <w:tcW w:w="787" w:type="dxa"/>
+          </w:tcPr>
+          <w:p>
+            <w:pPr>
+              <w:cnfStyle w:val="000000000000" w:firstRow="0" w:lastRow="0" w:firstColumn="0" w:lastColumn="0" w:oddVBand="0" w:evenVBand="0" w:oddHBand="0" w:evenHBand="0" w:firstRowFirstColumn="0" w:firstRowLastColumn="0" w:lastRowFirstColumn="0" w:lastRowLastColumn="0"/>
+            </w:pPr>
+            <w:r>
+              <w:t>6</w:t>
+            </w:r>
+          </w:p>
+        </w:tc>
+        <w:tc>
+          <w:tcPr>
+            <w:tcW w:w="787" w:type="dxa"/>
+          </w:tcPr>
+          <w:p>
+            <w:pPr>
+              <w:cnfStyle w:val="000000000000" w:firstRow="0" w:lastRow="0" w:firstColumn="0" w:lastColumn="0" w:oddVBand="0" w:evenVBand="0" w:oddHBand="0" w:evenHBand="0" w:firstRowFirstColumn="0" w:firstRowLastColumn="0" w:lastRowFirstColumn="0" w:lastRowLastColumn="0"/>
+            </w:pPr>
+            <w:r>
+              <w:t>6</w:t>
+            </w:r>
+          </w:p>
+        </w:tc>
+        <w:tc>
+          <w:tcPr>
+            <w:tcW w:w="787" w:type="dxa"/>
+          </w:tcPr>
+          <w:p>
+            <w:pPr>
+              <w:cnfStyle w:val="000000000000" w:firstRow="0" w:lastRow="0" w:firstColumn="0" w:lastColumn="0" w:oddVBand="0" w:evenVBand="0" w:oddHBand="0" w:evenHBand="0" w:firstRowFirstColumn="0" w:firstRowLastColumn="0" w:lastRowFirstColumn="0" w:lastRowLastColumn="0"/>
+            </w:pPr>
+            <w:r>
+              <w:t>6</w:t>
+            </w:r>
+          </w:p>
+        </w:tc>
+        <w:tc>
+          <w:tcPr>
+            <w:tcW w:w="787" w:type="dxa"/>
+          </w:tcPr>
+          <w:p>
+            <w:pPr>
+              <w:cnfStyle w:val="000000000000" w:firstRow="0" w:lastRow="0" w:firstColumn="0" w:lastColumn="0" w:oddVBand="0" w:evenVBand="0" w:oddHBand="0" w:evenHBand="0" w:firstRowFirstColumn="0" w:firstRowLastColumn="0" w:lastRowFirstColumn="0" w:lastRowLastColumn="0"/>
+            </w:pPr>
+            <w:r>
+              <w:t>6</w:t>
+            </w:r>
+          </w:p>
+        </w:tc>
+        <w:tc>
+          <w:tcPr>
+            <w:tcW w:w="787" w:type="dxa"/>
+          </w:tcPr>
+          <w:p>
+            <w:pPr>
+              <w:cnfStyle w:val="000000000000" w:firstRow="0" w:lastRow="0" w:firstColumn="0" w:lastColumn="0" w:oddVBand="0" w:evenVBand="0" w:oddHBand="0" w:evenHBand="0" w:firstRowFirstColumn="0" w:firstRowLastColumn="0" w:lastRowFirstColumn="0" w:lastRowLastColumn="0"/>
+            </w:pPr>
+            <w:r>
+              <w:t>6</w:t>
+            </w:r>
+          </w:p>
+        </w:tc>
+        <w:tc>
+          <w:tcPr>
+            <w:tcW w:w="788" w:type="dxa"/>
+          </w:tcPr>
+          <w:p>
+            <w:pPr>
+              <w:cnfStyle w:val="000000000000" w:firstRow="0" w:lastRow="0" w:firstColumn="0" w:lastColumn="0" w:oddVBand="0" w:evenVBand="0" w:oddHBand="0" w:evenHBand="0" w:firstRowFirstColumn="0" w:firstRowLastColumn="0" w:lastRowFirstColumn="0" w:lastRowLastColumn="0"/>
+            </w:pPr>
+            <w:r>
+              <w:t>6</w:t>
+            </w:r>
+          </w:p>
+        </w:tc>
+        <w:tc>
+          <w:tcPr>
+            <w:tcW w:w="788" w:type="dxa"/>
+          </w:tcPr>
+          <w:p>
+            <w:pPr>
+              <w:cnfStyle w:val="000000000000" w:firstRow="0" w:lastRow="0" w:firstColumn="0" w:lastColumn="0" w:oddVBand="0" w:evenVBand="0" w:oddHBand="0" w:evenHBand="0" w:firstRowFirstColumn="0" w:firstRowLastColumn="0" w:lastRowFirstColumn="0" w:lastRowLastColumn="0"/>
+            </w:pPr>
+            <w:r>
+              <w:t>6</w:t>
+            </w:r>
+          </w:p>
+        </w:tc>
+        <w:tc>
+          <w:tcPr>
+            <w:tcW w:w="729" w:type="dxa"/>
+          </w:tcPr>
+          <w:p>
+            <w:pPr>
+              <w:cnfStyle w:val="000000000000" w:firstRow="0" w:lastRow="0" w:firstColumn="0" w:lastColumn="0" w:oddVBand="0" w:evenVBand="0" w:oddHBand="0" w:evenHBand="0" w:firstRowFirstColumn="0" w:firstRowLastColumn="0" w:lastRowFirstColumn="0" w:lastRowLastColumn="0"/>
+            </w:pPr>
             <w:r>
               <w:t>6</w:t>
             </w:r>
@@ -764,6 +1890,15 @@
       </w:r>
     </w:p>
     <w:p>
+      <w:r>
+        <w:lastRenderedPageBreak/>
+        <w:br w:type="page"/>
+      </w:r>
+    </w:p>
+    <w:p>
+      <w:pPr>
+        <w:pStyle w:val="Nagwek3"/>
+      </w:pPr>
       <w:r>
         <w:lastRenderedPageBreak/>
         <w:t xml:space="preserve">Wpływ </w:t>
@@ -776,24 +1911,16 @@
       </w:r>
     </w:p>
     <w:p>
+      <w:pPr>
+        <w:pStyle w:val="Nagwek3"/>
+      </w:pPr>
       <w:r>
-        <w:t>Zakres: (-</w:t>
+        <w:t>Funkcja unipolarna</w:t>
       </w:r>
-      <w:proofErr w:type="spellStart"/>
+    </w:p>
+    <w:p>
       <w:r>
-        <w:t>weight_limit</w:t>
-      </w:r>
-      <w:proofErr w:type="spellEnd"/>
-      <w:r>
-        <w:t xml:space="preserve"> ; </w:t>
-      </w:r>
-      <w:proofErr w:type="spellStart"/>
-      <w:r>
-        <w:t>weight_limit</w:t>
-      </w:r>
-      <w:proofErr w:type="spellEnd"/>
-      <w:r>
-        <w:t>)</w:t>
+        <w:t>Zakres: (-weight_limit ; weight_limit)</w:t>
       </w:r>
     </w:p>
     <w:p>
@@ -808,26 +1935,30 @@
     </w:p>
     <w:tbl>
       <w:tblPr>
-        <w:tblStyle w:val="Tabela-Siatka"/>
+        <w:tblStyle w:val="Tabelasiatki1jasna"/>
         <w:tblW w:w="0" w:type="auto"/>
         <w:tblLook w:val="04A0" w:firstRow="1" w:lastRow="0" w:firstColumn="1" w:lastColumn="0" w:noHBand="0" w:noVBand="1"/>
       </w:tblPr>
       <w:tblGrid>
-        <w:gridCol w:w="1247"/>
-        <w:gridCol w:w="788"/>
-        <w:gridCol w:w="787"/>
-        <w:gridCol w:w="787"/>
-        <w:gridCol w:w="787"/>
-        <w:gridCol w:w="787"/>
-        <w:gridCol w:w="787"/>
-        <w:gridCol w:w="787"/>
-        <w:gridCol w:w="788"/>
-        <w:gridCol w:w="788"/>
-        <w:gridCol w:w="729"/>
+        <w:gridCol w:w="1270"/>
+        <w:gridCol w:w="785"/>
+        <w:gridCol w:w="784"/>
+        <w:gridCol w:w="784"/>
+        <w:gridCol w:w="785"/>
+        <w:gridCol w:w="785"/>
+        <w:gridCol w:w="785"/>
+        <w:gridCol w:w="785"/>
+        <w:gridCol w:w="786"/>
+        <w:gridCol w:w="786"/>
+        <w:gridCol w:w="727"/>
       </w:tblGrid>
       <w:tr>
-        <w:tc>
-          <w:tcPr>
+        <w:trPr>
+          <w:cnfStyle w:val="100000000000" w:firstRow="1" w:lastRow="0" w:firstColumn="0" w:lastColumn="0" w:oddVBand="0" w:evenVBand="0" w:oddHBand="0" w:evenHBand="0" w:firstRowFirstColumn="0" w:firstRowLastColumn="0" w:lastRowFirstColumn="0" w:lastRowLastColumn="0"/>
+        </w:trPr>
+        <w:tc>
+          <w:tcPr>
+            <w:cnfStyle w:val="001000000000" w:firstRow="0" w:lastRow="0" w:firstColumn="1" w:lastColumn="0" w:oddVBand="0" w:evenVBand="0" w:oddHBand="0" w:evenHBand="0" w:firstRowFirstColumn="0" w:firstRowLastColumn="0" w:lastRowFirstColumn="0" w:lastRowLastColumn="0"/>
             <w:tcW w:w="1247" w:type="dxa"/>
           </w:tcPr>
           <w:p>
@@ -841,6 +1972,9 @@
             <w:tcW w:w="788" w:type="dxa"/>
           </w:tcPr>
           <w:p>
+            <w:pPr>
+              <w:cnfStyle w:val="100000000000" w:firstRow="1" w:lastRow="0" w:firstColumn="0" w:lastColumn="0" w:oddVBand="0" w:evenVBand="0" w:oddHBand="0" w:evenHBand="0" w:firstRowFirstColumn="0" w:firstRowLastColumn="0" w:lastRowFirstColumn="0" w:lastRowLastColumn="0"/>
+            </w:pPr>
             <w:r>
               <w:t>1</w:t>
             </w:r>
@@ -851,6 +1985,9 @@
             <w:tcW w:w="787" w:type="dxa"/>
           </w:tcPr>
           <w:p>
+            <w:pPr>
+              <w:cnfStyle w:val="100000000000" w:firstRow="1" w:lastRow="0" w:firstColumn="0" w:lastColumn="0" w:oddVBand="0" w:evenVBand="0" w:oddHBand="0" w:evenHBand="0" w:firstRowFirstColumn="0" w:firstRowLastColumn="0" w:lastRowFirstColumn="0" w:lastRowLastColumn="0"/>
+            </w:pPr>
             <w:r>
               <w:t>2</w:t>
             </w:r>
@@ -861,6 +1998,9 @@
             <w:tcW w:w="787" w:type="dxa"/>
           </w:tcPr>
           <w:p>
+            <w:pPr>
+              <w:cnfStyle w:val="100000000000" w:firstRow="1" w:lastRow="0" w:firstColumn="0" w:lastColumn="0" w:oddVBand="0" w:evenVBand="0" w:oddHBand="0" w:evenHBand="0" w:firstRowFirstColumn="0" w:firstRowLastColumn="0" w:lastRowFirstColumn="0" w:lastRowLastColumn="0"/>
+            </w:pPr>
             <w:r>
               <w:t>3</w:t>
             </w:r>
@@ -871,6 +2011,9 @@
             <w:tcW w:w="787" w:type="dxa"/>
           </w:tcPr>
           <w:p>
+            <w:pPr>
+              <w:cnfStyle w:val="100000000000" w:firstRow="1" w:lastRow="0" w:firstColumn="0" w:lastColumn="0" w:oddVBand="0" w:evenVBand="0" w:oddHBand="0" w:evenHBand="0" w:firstRowFirstColumn="0" w:firstRowLastColumn="0" w:lastRowFirstColumn="0" w:lastRowLastColumn="0"/>
+            </w:pPr>
             <w:r>
               <w:t>4</w:t>
             </w:r>
@@ -881,6 +2024,9 @@
             <w:tcW w:w="787" w:type="dxa"/>
           </w:tcPr>
           <w:p>
+            <w:pPr>
+              <w:cnfStyle w:val="100000000000" w:firstRow="1" w:lastRow="0" w:firstColumn="0" w:lastColumn="0" w:oddVBand="0" w:evenVBand="0" w:oddHBand="0" w:evenHBand="0" w:firstRowFirstColumn="0" w:firstRowLastColumn="0" w:lastRowFirstColumn="0" w:lastRowLastColumn="0"/>
+            </w:pPr>
             <w:r>
               <w:t>5</w:t>
             </w:r>
@@ -891,16 +2037,22 @@
             <w:tcW w:w="787" w:type="dxa"/>
           </w:tcPr>
           <w:p>
-            <w:r>
-              <w:t>6</w:t>
-            </w:r>
-          </w:p>
-        </w:tc>
-        <w:tc>
-          <w:tcPr>
-            <w:tcW w:w="787" w:type="dxa"/>
-          </w:tcPr>
-          <w:p>
+            <w:pPr>
+              <w:cnfStyle w:val="100000000000" w:firstRow="1" w:lastRow="0" w:firstColumn="0" w:lastColumn="0" w:oddVBand="0" w:evenVBand="0" w:oddHBand="0" w:evenHBand="0" w:firstRowFirstColumn="0" w:firstRowLastColumn="0" w:lastRowFirstColumn="0" w:lastRowLastColumn="0"/>
+            </w:pPr>
+            <w:r>
+              <w:t>6</w:t>
+            </w:r>
+          </w:p>
+        </w:tc>
+        <w:tc>
+          <w:tcPr>
+            <w:tcW w:w="787" w:type="dxa"/>
+          </w:tcPr>
+          <w:p>
+            <w:pPr>
+              <w:cnfStyle w:val="100000000000" w:firstRow="1" w:lastRow="0" w:firstColumn="0" w:lastColumn="0" w:oddVBand="0" w:evenVBand="0" w:oddHBand="0" w:evenHBand="0" w:firstRowFirstColumn="0" w:firstRowLastColumn="0" w:lastRowFirstColumn="0" w:lastRowLastColumn="0"/>
+            </w:pPr>
             <w:r>
               <w:t>7</w:t>
             </w:r>
@@ -911,6 +2063,9 @@
             <w:tcW w:w="788" w:type="dxa"/>
           </w:tcPr>
           <w:p>
+            <w:pPr>
+              <w:cnfStyle w:val="100000000000" w:firstRow="1" w:lastRow="0" w:firstColumn="0" w:lastColumn="0" w:oddVBand="0" w:evenVBand="0" w:oddHBand="0" w:evenHBand="0" w:firstRowFirstColumn="0" w:firstRowLastColumn="0" w:lastRowFirstColumn="0" w:lastRowLastColumn="0"/>
+            </w:pPr>
             <w:r>
               <w:t>8</w:t>
             </w:r>
@@ -921,6 +2076,9 @@
             <w:tcW w:w="788" w:type="dxa"/>
           </w:tcPr>
           <w:p>
+            <w:pPr>
+              <w:cnfStyle w:val="100000000000" w:firstRow="1" w:lastRow="0" w:firstColumn="0" w:lastColumn="0" w:oddVBand="0" w:evenVBand="0" w:oddHBand="0" w:evenHBand="0" w:firstRowFirstColumn="0" w:firstRowLastColumn="0" w:lastRowFirstColumn="0" w:lastRowLastColumn="0"/>
+            </w:pPr>
             <w:r>
               <w:t>9</w:t>
             </w:r>
@@ -931,6 +2089,9 @@
             <w:tcW w:w="729" w:type="dxa"/>
           </w:tcPr>
           <w:p>
+            <w:pPr>
+              <w:cnfStyle w:val="100000000000" w:firstRow="1" w:lastRow="0" w:firstColumn="0" w:lastColumn="0" w:oddVBand="0" w:evenVBand="0" w:oddHBand="0" w:evenHBand="0" w:firstRowFirstColumn="0" w:firstRowLastColumn="0" w:lastRowFirstColumn="0" w:lastRowLastColumn="0"/>
+            </w:pPr>
             <w:r>
               <w:t>10</w:t>
             </w:r>
@@ -940,24 +2101,23 @@
       <w:tr>
         <w:tc>
           <w:tcPr>
+            <w:cnfStyle w:val="001000000000" w:firstRow="0" w:lastRow="0" w:firstColumn="1" w:lastColumn="0" w:oddVBand="0" w:evenVBand="0" w:oddHBand="0" w:evenHBand="0" w:firstRowFirstColumn="0" w:firstRowLastColumn="0" w:lastRowFirstColumn="0" w:lastRowLastColumn="0"/>
             <w:tcW w:w="1247" w:type="dxa"/>
           </w:tcPr>
           <w:p>
-            <w:proofErr w:type="spellStart"/>
-            <w:r>
-              <w:t>Weight</w:t>
-            </w:r>
-            <w:proofErr w:type="spellEnd"/>
-            <w:r>
-              <w:t xml:space="preserve"> limit</w:t>
-            </w:r>
-          </w:p>
-        </w:tc>
-        <w:tc>
-          <w:tcPr>
-            <w:tcW w:w="788" w:type="dxa"/>
-          </w:tcPr>
-          <w:p>
+            <w:r>
+              <w:t>Weight limit</w:t>
+            </w:r>
+          </w:p>
+        </w:tc>
+        <w:tc>
+          <w:tcPr>
+            <w:tcW w:w="788" w:type="dxa"/>
+          </w:tcPr>
+          <w:p>
+            <w:pPr>
+              <w:cnfStyle w:val="000000000000" w:firstRow="0" w:lastRow="0" w:firstColumn="0" w:lastColumn="0" w:oddVBand="0" w:evenVBand="0" w:oddHBand="0" w:evenHBand="0" w:firstRowFirstColumn="0" w:firstRowLastColumn="0" w:lastRowFirstColumn="0" w:lastRowLastColumn="0"/>
+            </w:pPr>
             <w:r>
               <w:t>0.1</w:t>
             </w:r>
@@ -968,6 +2128,9 @@
             <w:tcW w:w="787" w:type="dxa"/>
           </w:tcPr>
           <w:p>
+            <w:pPr>
+              <w:cnfStyle w:val="000000000000" w:firstRow="0" w:lastRow="0" w:firstColumn="0" w:lastColumn="0" w:oddVBand="0" w:evenVBand="0" w:oddHBand="0" w:evenHBand="0" w:firstRowFirstColumn="0" w:firstRowLastColumn="0" w:lastRowFirstColumn="0" w:lastRowLastColumn="0"/>
+            </w:pPr>
             <w:r>
               <w:t>0.2</w:t>
             </w:r>
@@ -978,6 +2141,9 @@
             <w:tcW w:w="787" w:type="dxa"/>
           </w:tcPr>
           <w:p>
+            <w:pPr>
+              <w:cnfStyle w:val="000000000000" w:firstRow="0" w:lastRow="0" w:firstColumn="0" w:lastColumn="0" w:oddVBand="0" w:evenVBand="0" w:oddHBand="0" w:evenHBand="0" w:firstRowFirstColumn="0" w:firstRowLastColumn="0" w:lastRowFirstColumn="0" w:lastRowLastColumn="0"/>
+            </w:pPr>
             <w:r>
               <w:t>0.3</w:t>
             </w:r>
@@ -988,6 +2154,9 @@
             <w:tcW w:w="787" w:type="dxa"/>
           </w:tcPr>
           <w:p>
+            <w:pPr>
+              <w:cnfStyle w:val="000000000000" w:firstRow="0" w:lastRow="0" w:firstColumn="0" w:lastColumn="0" w:oddVBand="0" w:evenVBand="0" w:oddHBand="0" w:evenHBand="0" w:firstRowFirstColumn="0" w:firstRowLastColumn="0" w:lastRowFirstColumn="0" w:lastRowLastColumn="0"/>
+            </w:pPr>
             <w:r>
               <w:t>0.4</w:t>
             </w:r>
@@ -998,6 +2167,9 @@
             <w:tcW w:w="787" w:type="dxa"/>
           </w:tcPr>
           <w:p>
+            <w:pPr>
+              <w:cnfStyle w:val="000000000000" w:firstRow="0" w:lastRow="0" w:firstColumn="0" w:lastColumn="0" w:oddVBand="0" w:evenVBand="0" w:oddHBand="0" w:evenHBand="0" w:firstRowFirstColumn="0" w:firstRowLastColumn="0" w:lastRowFirstColumn="0" w:lastRowLastColumn="0"/>
+            </w:pPr>
             <w:r>
               <w:t>0.5</w:t>
             </w:r>
@@ -1008,6 +2180,9 @@
             <w:tcW w:w="787" w:type="dxa"/>
           </w:tcPr>
           <w:p>
+            <w:pPr>
+              <w:cnfStyle w:val="000000000000" w:firstRow="0" w:lastRow="0" w:firstColumn="0" w:lastColumn="0" w:oddVBand="0" w:evenVBand="0" w:oddHBand="0" w:evenHBand="0" w:firstRowFirstColumn="0" w:firstRowLastColumn="0" w:lastRowFirstColumn="0" w:lastRowLastColumn="0"/>
+            </w:pPr>
             <w:r>
               <w:t>0.6</w:t>
             </w:r>
@@ -1018,6 +2193,9 @@
             <w:tcW w:w="787" w:type="dxa"/>
           </w:tcPr>
           <w:p>
+            <w:pPr>
+              <w:cnfStyle w:val="000000000000" w:firstRow="0" w:lastRow="0" w:firstColumn="0" w:lastColumn="0" w:oddVBand="0" w:evenVBand="0" w:oddHBand="0" w:evenHBand="0" w:firstRowFirstColumn="0" w:firstRowLastColumn="0" w:lastRowFirstColumn="0" w:lastRowLastColumn="0"/>
+            </w:pPr>
             <w:r>
               <w:t>0.7</w:t>
             </w:r>
@@ -1028,6 +2206,9 @@
             <w:tcW w:w="788" w:type="dxa"/>
           </w:tcPr>
           <w:p>
+            <w:pPr>
+              <w:cnfStyle w:val="000000000000" w:firstRow="0" w:lastRow="0" w:firstColumn="0" w:lastColumn="0" w:oddVBand="0" w:evenVBand="0" w:oddHBand="0" w:evenHBand="0" w:firstRowFirstColumn="0" w:firstRowLastColumn="0" w:lastRowFirstColumn="0" w:lastRowLastColumn="0"/>
+            </w:pPr>
             <w:r>
               <w:t>0.8</w:t>
             </w:r>
@@ -1038,6 +2219,9 @@
             <w:tcW w:w="788" w:type="dxa"/>
           </w:tcPr>
           <w:p>
+            <w:pPr>
+              <w:cnfStyle w:val="000000000000" w:firstRow="0" w:lastRow="0" w:firstColumn="0" w:lastColumn="0" w:oddVBand="0" w:evenVBand="0" w:oddHBand="0" w:evenHBand="0" w:firstRowFirstColumn="0" w:firstRowLastColumn="0" w:lastRowFirstColumn="0" w:lastRowLastColumn="0"/>
+            </w:pPr>
             <w:r>
               <w:t>0.9</w:t>
             </w:r>
@@ -1048,6 +2232,9 @@
             <w:tcW w:w="729" w:type="dxa"/>
           </w:tcPr>
           <w:p>
+            <w:pPr>
+              <w:cnfStyle w:val="000000000000" w:firstRow="0" w:lastRow="0" w:firstColumn="0" w:lastColumn="0" w:oddVBand="0" w:evenVBand="0" w:oddHBand="0" w:evenHBand="0" w:firstRowFirstColumn="0" w:firstRowLastColumn="0" w:lastRowFirstColumn="0" w:lastRowLastColumn="0"/>
+            </w:pPr>
             <w:r>
               <w:t>1</w:t>
             </w:r>
@@ -1057,101 +2244,127 @@
       <w:tr>
         <w:tc>
           <w:tcPr>
+            <w:cnfStyle w:val="001000000000" w:firstRow="0" w:lastRow="0" w:firstColumn="1" w:lastColumn="0" w:oddVBand="0" w:evenVBand="0" w:oddHBand="0" w:evenHBand="0" w:firstRowFirstColumn="0" w:firstRowLastColumn="0" w:lastRowFirstColumn="0" w:lastRowLastColumn="0"/>
             <w:tcW w:w="1247" w:type="dxa"/>
           </w:tcPr>
           <w:p>
-            <w:proofErr w:type="spellStart"/>
             <w:r>
               <w:t>Epochs</w:t>
             </w:r>
-            <w:proofErr w:type="spellEnd"/>
-          </w:p>
-        </w:tc>
-        <w:tc>
-          <w:tcPr>
-            <w:tcW w:w="788" w:type="dxa"/>
-          </w:tcPr>
-          <w:p>
-            <w:r>
-              <w:t>6</w:t>
-            </w:r>
-          </w:p>
-        </w:tc>
-        <w:tc>
-          <w:tcPr>
-            <w:tcW w:w="787" w:type="dxa"/>
-          </w:tcPr>
-          <w:p>
-            <w:r>
-              <w:t>6</w:t>
-            </w:r>
-          </w:p>
-        </w:tc>
-        <w:tc>
-          <w:tcPr>
-            <w:tcW w:w="787" w:type="dxa"/>
-          </w:tcPr>
-          <w:p>
-            <w:r>
-              <w:t>6</w:t>
-            </w:r>
-          </w:p>
-        </w:tc>
-        <w:tc>
-          <w:tcPr>
-            <w:tcW w:w="787" w:type="dxa"/>
-          </w:tcPr>
-          <w:p>
-            <w:r>
-              <w:t>6</w:t>
-            </w:r>
-          </w:p>
-        </w:tc>
-        <w:tc>
-          <w:tcPr>
-            <w:tcW w:w="787" w:type="dxa"/>
-          </w:tcPr>
-          <w:p>
-            <w:r>
-              <w:t>6</w:t>
-            </w:r>
-          </w:p>
-        </w:tc>
-        <w:tc>
-          <w:tcPr>
-            <w:tcW w:w="787" w:type="dxa"/>
-          </w:tcPr>
-          <w:p>
-            <w:r>
-              <w:t>6</w:t>
-            </w:r>
-          </w:p>
-        </w:tc>
-        <w:tc>
-          <w:tcPr>
-            <w:tcW w:w="787" w:type="dxa"/>
-          </w:tcPr>
-          <w:p>
-            <w:r>
-              <w:t>6</w:t>
-            </w:r>
-          </w:p>
-        </w:tc>
-        <w:tc>
-          <w:tcPr>
-            <w:tcW w:w="788" w:type="dxa"/>
-          </w:tcPr>
-          <w:p>
-            <w:r>
-              <w:t>6</w:t>
-            </w:r>
-          </w:p>
-        </w:tc>
-        <w:tc>
-          <w:tcPr>
-            <w:tcW w:w="788" w:type="dxa"/>
-          </w:tcPr>
-          <w:p>
+          </w:p>
+        </w:tc>
+        <w:tc>
+          <w:tcPr>
+            <w:tcW w:w="788" w:type="dxa"/>
+          </w:tcPr>
+          <w:p>
+            <w:pPr>
+              <w:cnfStyle w:val="000000000000" w:firstRow="0" w:lastRow="0" w:firstColumn="0" w:lastColumn="0" w:oddVBand="0" w:evenVBand="0" w:oddHBand="0" w:evenHBand="0" w:firstRowFirstColumn="0" w:firstRowLastColumn="0" w:lastRowFirstColumn="0" w:lastRowLastColumn="0"/>
+            </w:pPr>
+            <w:r>
+              <w:t>6</w:t>
+            </w:r>
+          </w:p>
+        </w:tc>
+        <w:tc>
+          <w:tcPr>
+            <w:tcW w:w="787" w:type="dxa"/>
+          </w:tcPr>
+          <w:p>
+            <w:pPr>
+              <w:cnfStyle w:val="000000000000" w:firstRow="0" w:lastRow="0" w:firstColumn="0" w:lastColumn="0" w:oddVBand="0" w:evenVBand="0" w:oddHBand="0" w:evenHBand="0" w:firstRowFirstColumn="0" w:firstRowLastColumn="0" w:lastRowFirstColumn="0" w:lastRowLastColumn="0"/>
+            </w:pPr>
+            <w:r>
+              <w:t>6</w:t>
+            </w:r>
+          </w:p>
+        </w:tc>
+        <w:tc>
+          <w:tcPr>
+            <w:tcW w:w="787" w:type="dxa"/>
+          </w:tcPr>
+          <w:p>
+            <w:pPr>
+              <w:cnfStyle w:val="000000000000" w:firstRow="0" w:lastRow="0" w:firstColumn="0" w:lastColumn="0" w:oddVBand="0" w:evenVBand="0" w:oddHBand="0" w:evenHBand="0" w:firstRowFirstColumn="0" w:firstRowLastColumn="0" w:lastRowFirstColumn="0" w:lastRowLastColumn="0"/>
+            </w:pPr>
+            <w:r>
+              <w:t>6</w:t>
+            </w:r>
+          </w:p>
+        </w:tc>
+        <w:tc>
+          <w:tcPr>
+            <w:tcW w:w="787" w:type="dxa"/>
+          </w:tcPr>
+          <w:p>
+            <w:pPr>
+              <w:cnfStyle w:val="000000000000" w:firstRow="0" w:lastRow="0" w:firstColumn="0" w:lastColumn="0" w:oddVBand="0" w:evenVBand="0" w:oddHBand="0" w:evenHBand="0" w:firstRowFirstColumn="0" w:firstRowLastColumn="0" w:lastRowFirstColumn="0" w:lastRowLastColumn="0"/>
+            </w:pPr>
+            <w:r>
+              <w:t>6</w:t>
+            </w:r>
+          </w:p>
+        </w:tc>
+        <w:tc>
+          <w:tcPr>
+            <w:tcW w:w="787" w:type="dxa"/>
+          </w:tcPr>
+          <w:p>
+            <w:pPr>
+              <w:cnfStyle w:val="000000000000" w:firstRow="0" w:lastRow="0" w:firstColumn="0" w:lastColumn="0" w:oddVBand="0" w:evenVBand="0" w:oddHBand="0" w:evenHBand="0" w:firstRowFirstColumn="0" w:firstRowLastColumn="0" w:lastRowFirstColumn="0" w:lastRowLastColumn="0"/>
+            </w:pPr>
+            <w:r>
+              <w:t>6</w:t>
+            </w:r>
+          </w:p>
+        </w:tc>
+        <w:tc>
+          <w:tcPr>
+            <w:tcW w:w="787" w:type="dxa"/>
+          </w:tcPr>
+          <w:p>
+            <w:pPr>
+              <w:cnfStyle w:val="000000000000" w:firstRow="0" w:lastRow="0" w:firstColumn="0" w:lastColumn="0" w:oddVBand="0" w:evenVBand="0" w:oddHBand="0" w:evenHBand="0" w:firstRowFirstColumn="0" w:firstRowLastColumn="0" w:lastRowFirstColumn="0" w:lastRowLastColumn="0"/>
+            </w:pPr>
+            <w:r>
+              <w:t>6</w:t>
+            </w:r>
+          </w:p>
+        </w:tc>
+        <w:tc>
+          <w:tcPr>
+            <w:tcW w:w="787" w:type="dxa"/>
+          </w:tcPr>
+          <w:p>
+            <w:pPr>
+              <w:cnfStyle w:val="000000000000" w:firstRow="0" w:lastRow="0" w:firstColumn="0" w:lastColumn="0" w:oddVBand="0" w:evenVBand="0" w:oddHBand="0" w:evenHBand="0" w:firstRowFirstColumn="0" w:firstRowLastColumn="0" w:lastRowFirstColumn="0" w:lastRowLastColumn="0"/>
+            </w:pPr>
+            <w:r>
+              <w:t>6</w:t>
+            </w:r>
+          </w:p>
+        </w:tc>
+        <w:tc>
+          <w:tcPr>
+            <w:tcW w:w="788" w:type="dxa"/>
+          </w:tcPr>
+          <w:p>
+            <w:pPr>
+              <w:cnfStyle w:val="000000000000" w:firstRow="0" w:lastRow="0" w:firstColumn="0" w:lastColumn="0" w:oddVBand="0" w:evenVBand="0" w:oddHBand="0" w:evenHBand="0" w:firstRowFirstColumn="0" w:firstRowLastColumn="0" w:lastRowFirstColumn="0" w:lastRowLastColumn="0"/>
+            </w:pPr>
+            <w:r>
+              <w:t>6</w:t>
+            </w:r>
+          </w:p>
+        </w:tc>
+        <w:tc>
+          <w:tcPr>
+            <w:tcW w:w="788" w:type="dxa"/>
+          </w:tcPr>
+          <w:p>
+            <w:pPr>
+              <w:cnfStyle w:val="000000000000" w:firstRow="0" w:lastRow="0" w:firstColumn="0" w:lastColumn="0" w:oddVBand="0" w:evenVBand="0" w:oddHBand="0" w:evenHBand="0" w:firstRowFirstColumn="0" w:firstRowLastColumn="0" w:lastRowFirstColumn="0" w:lastRowLastColumn="0"/>
+            </w:pPr>
             <w:r>
               <w:t>6</w:t>
             </w:r>
@@ -1162,6 +2375,9 @@
             <w:tcW w:w="729" w:type="dxa"/>
           </w:tcPr>
           <w:p>
+            <w:pPr>
+              <w:cnfStyle w:val="000000000000" w:firstRow="0" w:lastRow="0" w:firstColumn="0" w:lastColumn="0" w:oddVBand="0" w:evenVBand="0" w:oddHBand="0" w:evenHBand="0" w:firstRowFirstColumn="0" w:firstRowLastColumn="0" w:lastRowFirstColumn="0" w:lastRowLastColumn="0"/>
+            </w:pPr>
             <w:r>
               <w:t>6</w:t>
             </w:r>
@@ -1182,27 +2398,31 @@
     </w:p>
     <w:tbl>
       <w:tblPr>
-        <w:tblStyle w:val="Tabela-Siatka"/>
+        <w:tblStyle w:val="Tabelasiatki1jasna"/>
         <w:tblW w:w="0" w:type="auto"/>
         <w:tblLook w:val="04A0" w:firstRow="1" w:lastRow="0" w:firstColumn="1" w:lastColumn="0" w:noHBand="0" w:noVBand="1"/>
       </w:tblPr>
       <w:tblGrid>
-        <w:gridCol w:w="1247"/>
-        <w:gridCol w:w="788"/>
-        <w:gridCol w:w="787"/>
-        <w:gridCol w:w="787"/>
-        <w:gridCol w:w="787"/>
-        <w:gridCol w:w="787"/>
-        <w:gridCol w:w="787"/>
-        <w:gridCol w:w="787"/>
-        <w:gridCol w:w="788"/>
-        <w:gridCol w:w="788"/>
-        <w:gridCol w:w="729"/>
+        <w:gridCol w:w="1270"/>
+        <w:gridCol w:w="785"/>
+        <w:gridCol w:w="784"/>
+        <w:gridCol w:w="784"/>
+        <w:gridCol w:w="785"/>
+        <w:gridCol w:w="785"/>
+        <w:gridCol w:w="785"/>
+        <w:gridCol w:w="785"/>
+        <w:gridCol w:w="786"/>
+        <w:gridCol w:w="786"/>
+        <w:gridCol w:w="727"/>
       </w:tblGrid>
       <w:tr>
-        <w:tc>
-          <w:tcPr>
-            <w:tcW w:w="1247" w:type="dxa"/>
+        <w:trPr>
+          <w:cnfStyle w:val="100000000000" w:firstRow="1" w:lastRow="0" w:firstColumn="0" w:lastColumn="0" w:oddVBand="0" w:evenVBand="0" w:oddHBand="0" w:evenHBand="0" w:firstRowFirstColumn="0" w:firstRowLastColumn="0" w:lastRowFirstColumn="0" w:lastRowLastColumn="0"/>
+        </w:trPr>
+        <w:tc>
+          <w:tcPr>
+            <w:cnfStyle w:val="001000000000" w:firstRow="0" w:lastRow="0" w:firstColumn="1" w:lastColumn="0" w:oddVBand="0" w:evenVBand="0" w:oddHBand="0" w:evenHBand="0" w:firstRowFirstColumn="0" w:firstRowLastColumn="0" w:lastRowFirstColumn="0" w:lastRowLastColumn="0"/>
+            <w:tcW w:w="1270" w:type="dxa"/>
           </w:tcPr>
           <w:p>
             <w:r>
@@ -1212,9 +2432,12 @@
         </w:tc>
         <w:tc>
           <w:tcPr>
-            <w:tcW w:w="788" w:type="dxa"/>
-          </w:tcPr>
-          <w:p>
+            <w:tcW w:w="785" w:type="dxa"/>
+          </w:tcPr>
+          <w:p>
+            <w:pPr>
+              <w:cnfStyle w:val="100000000000" w:firstRow="1" w:lastRow="0" w:firstColumn="0" w:lastColumn="0" w:oddVBand="0" w:evenVBand="0" w:oddHBand="0" w:evenHBand="0" w:firstRowFirstColumn="0" w:firstRowLastColumn="0" w:lastRowFirstColumn="0" w:lastRowLastColumn="0"/>
+            </w:pPr>
             <w:r>
               <w:t>1</w:t>
             </w:r>
@@ -1222,9 +2445,12 @@
         </w:tc>
         <w:tc>
           <w:tcPr>
-            <w:tcW w:w="787" w:type="dxa"/>
-          </w:tcPr>
-          <w:p>
+            <w:tcW w:w="784" w:type="dxa"/>
+          </w:tcPr>
+          <w:p>
+            <w:pPr>
+              <w:cnfStyle w:val="100000000000" w:firstRow="1" w:lastRow="0" w:firstColumn="0" w:lastColumn="0" w:oddVBand="0" w:evenVBand="0" w:oddHBand="0" w:evenHBand="0" w:firstRowFirstColumn="0" w:firstRowLastColumn="0" w:lastRowFirstColumn="0" w:lastRowLastColumn="0"/>
+            </w:pPr>
             <w:r>
               <w:t>2</w:t>
             </w:r>
@@ -1232,9 +2458,12 @@
         </w:tc>
         <w:tc>
           <w:tcPr>
-            <w:tcW w:w="787" w:type="dxa"/>
-          </w:tcPr>
-          <w:p>
+            <w:tcW w:w="784" w:type="dxa"/>
+          </w:tcPr>
+          <w:p>
+            <w:pPr>
+              <w:cnfStyle w:val="100000000000" w:firstRow="1" w:lastRow="0" w:firstColumn="0" w:lastColumn="0" w:oddVBand="0" w:evenVBand="0" w:oddHBand="0" w:evenHBand="0" w:firstRowFirstColumn="0" w:firstRowLastColumn="0" w:lastRowFirstColumn="0" w:lastRowLastColumn="0"/>
+            </w:pPr>
             <w:r>
               <w:t>3</w:t>
             </w:r>
@@ -1242,9 +2471,12 @@
         </w:tc>
         <w:tc>
           <w:tcPr>
-            <w:tcW w:w="787" w:type="dxa"/>
-          </w:tcPr>
-          <w:p>
+            <w:tcW w:w="785" w:type="dxa"/>
+          </w:tcPr>
+          <w:p>
+            <w:pPr>
+              <w:cnfStyle w:val="100000000000" w:firstRow="1" w:lastRow="0" w:firstColumn="0" w:lastColumn="0" w:oddVBand="0" w:evenVBand="0" w:oddHBand="0" w:evenHBand="0" w:firstRowFirstColumn="0" w:firstRowLastColumn="0" w:lastRowFirstColumn="0" w:lastRowLastColumn="0"/>
+            </w:pPr>
             <w:r>
               <w:t>4</w:t>
             </w:r>
@@ -1252,9 +2484,12 @@
         </w:tc>
         <w:tc>
           <w:tcPr>
-            <w:tcW w:w="787" w:type="dxa"/>
-          </w:tcPr>
-          <w:p>
+            <w:tcW w:w="785" w:type="dxa"/>
+          </w:tcPr>
+          <w:p>
+            <w:pPr>
+              <w:cnfStyle w:val="100000000000" w:firstRow="1" w:lastRow="0" w:firstColumn="0" w:lastColumn="0" w:oddVBand="0" w:evenVBand="0" w:oddHBand="0" w:evenHBand="0" w:firstRowFirstColumn="0" w:firstRowLastColumn="0" w:lastRowFirstColumn="0" w:lastRowLastColumn="0"/>
+            </w:pPr>
             <w:r>
               <w:t>5</w:t>
             </w:r>
@@ -1262,19 +2497,25 @@
         </w:tc>
         <w:tc>
           <w:tcPr>
-            <w:tcW w:w="787" w:type="dxa"/>
-          </w:tcPr>
-          <w:p>
-            <w:r>
-              <w:t>6</w:t>
-            </w:r>
-          </w:p>
-        </w:tc>
-        <w:tc>
-          <w:tcPr>
-            <w:tcW w:w="787" w:type="dxa"/>
-          </w:tcPr>
-          <w:p>
+            <w:tcW w:w="785" w:type="dxa"/>
+          </w:tcPr>
+          <w:p>
+            <w:pPr>
+              <w:cnfStyle w:val="100000000000" w:firstRow="1" w:lastRow="0" w:firstColumn="0" w:lastColumn="0" w:oddVBand="0" w:evenVBand="0" w:oddHBand="0" w:evenHBand="0" w:firstRowFirstColumn="0" w:firstRowLastColumn="0" w:lastRowFirstColumn="0" w:lastRowLastColumn="0"/>
+            </w:pPr>
+            <w:r>
+              <w:t>6</w:t>
+            </w:r>
+          </w:p>
+        </w:tc>
+        <w:tc>
+          <w:tcPr>
+            <w:tcW w:w="785" w:type="dxa"/>
+          </w:tcPr>
+          <w:p>
+            <w:pPr>
+              <w:cnfStyle w:val="100000000000" w:firstRow="1" w:lastRow="0" w:firstColumn="0" w:lastColumn="0" w:oddVBand="0" w:evenVBand="0" w:oddHBand="0" w:evenHBand="0" w:firstRowFirstColumn="0" w:firstRowLastColumn="0" w:lastRowFirstColumn="0" w:lastRowLastColumn="0"/>
+            </w:pPr>
             <w:r>
               <w:t>7</w:t>
             </w:r>
@@ -1282,9 +2523,12 @@
         </w:tc>
         <w:tc>
           <w:tcPr>
-            <w:tcW w:w="788" w:type="dxa"/>
-          </w:tcPr>
-          <w:p>
+            <w:tcW w:w="786" w:type="dxa"/>
+          </w:tcPr>
+          <w:p>
+            <w:pPr>
+              <w:cnfStyle w:val="100000000000" w:firstRow="1" w:lastRow="0" w:firstColumn="0" w:lastColumn="0" w:oddVBand="0" w:evenVBand="0" w:oddHBand="0" w:evenHBand="0" w:firstRowFirstColumn="0" w:firstRowLastColumn="0" w:lastRowFirstColumn="0" w:lastRowLastColumn="0"/>
+            </w:pPr>
             <w:r>
               <w:t>8</w:t>
             </w:r>
@@ -1292,9 +2536,12 @@
         </w:tc>
         <w:tc>
           <w:tcPr>
-            <w:tcW w:w="788" w:type="dxa"/>
-          </w:tcPr>
-          <w:p>
+            <w:tcW w:w="786" w:type="dxa"/>
+          </w:tcPr>
+          <w:p>
+            <w:pPr>
+              <w:cnfStyle w:val="100000000000" w:firstRow="1" w:lastRow="0" w:firstColumn="0" w:lastColumn="0" w:oddVBand="0" w:evenVBand="0" w:oddHBand="0" w:evenHBand="0" w:firstRowFirstColumn="0" w:firstRowLastColumn="0" w:lastRowFirstColumn="0" w:lastRowLastColumn="0"/>
+            </w:pPr>
             <w:r>
               <w:t>9</w:t>
             </w:r>
@@ -1302,9 +2549,12 @@
         </w:tc>
         <w:tc>
           <w:tcPr>
-            <w:tcW w:w="729" w:type="dxa"/>
-          </w:tcPr>
-          <w:p>
+            <w:tcW w:w="727" w:type="dxa"/>
+          </w:tcPr>
+          <w:p>
+            <w:pPr>
+              <w:cnfStyle w:val="100000000000" w:firstRow="1" w:lastRow="0" w:firstColumn="0" w:lastColumn="0" w:oddVBand="0" w:evenVBand="0" w:oddHBand="0" w:evenHBand="0" w:firstRowFirstColumn="0" w:firstRowLastColumn="0" w:lastRowFirstColumn="0" w:lastRowLastColumn="0"/>
+            </w:pPr>
             <w:r>
               <w:t>10</w:t>
             </w:r>
@@ -1314,24 +2564,23 @@
       <w:tr>
         <w:tc>
           <w:tcPr>
-            <w:tcW w:w="1247" w:type="dxa"/>
-          </w:tcPr>
-          <w:p>
-            <w:proofErr w:type="spellStart"/>
-            <w:r>
-              <w:t>Weight</w:t>
-            </w:r>
-            <w:proofErr w:type="spellEnd"/>
-            <w:r>
-              <w:t xml:space="preserve"> limit</w:t>
-            </w:r>
-          </w:p>
-        </w:tc>
-        <w:tc>
-          <w:tcPr>
-            <w:tcW w:w="788" w:type="dxa"/>
-          </w:tcPr>
-          <w:p>
+            <w:cnfStyle w:val="001000000000" w:firstRow="0" w:lastRow="0" w:firstColumn="1" w:lastColumn="0" w:oddVBand="0" w:evenVBand="0" w:oddHBand="0" w:evenHBand="0" w:firstRowFirstColumn="0" w:firstRowLastColumn="0" w:lastRowFirstColumn="0" w:lastRowLastColumn="0"/>
+            <w:tcW w:w="1270" w:type="dxa"/>
+          </w:tcPr>
+          <w:p>
+            <w:r>
+              <w:t>Weight limit</w:t>
+            </w:r>
+          </w:p>
+        </w:tc>
+        <w:tc>
+          <w:tcPr>
+            <w:tcW w:w="785" w:type="dxa"/>
+          </w:tcPr>
+          <w:p>
+            <w:pPr>
+              <w:cnfStyle w:val="000000000000" w:firstRow="0" w:lastRow="0" w:firstColumn="0" w:lastColumn="0" w:oddVBand="0" w:evenVBand="0" w:oddHBand="0" w:evenHBand="0" w:firstRowFirstColumn="0" w:firstRowLastColumn="0" w:lastRowFirstColumn="0" w:lastRowLastColumn="0"/>
+            </w:pPr>
             <w:r>
               <w:t>0.1</w:t>
             </w:r>
@@ -1339,9 +2588,12 @@
         </w:tc>
         <w:tc>
           <w:tcPr>
-            <w:tcW w:w="787" w:type="dxa"/>
-          </w:tcPr>
-          <w:p>
+            <w:tcW w:w="784" w:type="dxa"/>
+          </w:tcPr>
+          <w:p>
+            <w:pPr>
+              <w:cnfStyle w:val="000000000000" w:firstRow="0" w:lastRow="0" w:firstColumn="0" w:lastColumn="0" w:oddVBand="0" w:evenVBand="0" w:oddHBand="0" w:evenHBand="0" w:firstRowFirstColumn="0" w:firstRowLastColumn="0" w:lastRowFirstColumn="0" w:lastRowLastColumn="0"/>
+            </w:pPr>
             <w:r>
               <w:t>1.1</w:t>
             </w:r>
@@ -1349,9 +2601,12 @@
         </w:tc>
         <w:tc>
           <w:tcPr>
-            <w:tcW w:w="787" w:type="dxa"/>
-          </w:tcPr>
-          <w:p>
+            <w:tcW w:w="784" w:type="dxa"/>
+          </w:tcPr>
+          <w:p>
+            <w:pPr>
+              <w:cnfStyle w:val="000000000000" w:firstRow="0" w:lastRow="0" w:firstColumn="0" w:lastColumn="0" w:oddVBand="0" w:evenVBand="0" w:oddHBand="0" w:evenHBand="0" w:firstRowFirstColumn="0" w:firstRowLastColumn="0" w:lastRowFirstColumn="0" w:lastRowLastColumn="0"/>
+            </w:pPr>
             <w:r>
               <w:t>2.1</w:t>
             </w:r>
@@ -1359,9 +2614,12 @@
         </w:tc>
         <w:tc>
           <w:tcPr>
-            <w:tcW w:w="787" w:type="dxa"/>
-          </w:tcPr>
-          <w:p>
+            <w:tcW w:w="785" w:type="dxa"/>
+          </w:tcPr>
+          <w:p>
+            <w:pPr>
+              <w:cnfStyle w:val="000000000000" w:firstRow="0" w:lastRow="0" w:firstColumn="0" w:lastColumn="0" w:oddVBand="0" w:evenVBand="0" w:oddHBand="0" w:evenHBand="0" w:firstRowFirstColumn="0" w:firstRowLastColumn="0" w:lastRowFirstColumn="0" w:lastRowLastColumn="0"/>
+            </w:pPr>
             <w:r>
               <w:t>3.1</w:t>
             </w:r>
@@ -1369,9 +2627,12 @@
         </w:tc>
         <w:tc>
           <w:tcPr>
-            <w:tcW w:w="787" w:type="dxa"/>
-          </w:tcPr>
-          <w:p>
+            <w:tcW w:w="785" w:type="dxa"/>
+          </w:tcPr>
+          <w:p>
+            <w:pPr>
+              <w:cnfStyle w:val="000000000000" w:firstRow="0" w:lastRow="0" w:firstColumn="0" w:lastColumn="0" w:oddVBand="0" w:evenVBand="0" w:oddHBand="0" w:evenHBand="0" w:firstRowFirstColumn="0" w:firstRowLastColumn="0" w:lastRowFirstColumn="0" w:lastRowLastColumn="0"/>
+            </w:pPr>
             <w:r>
               <w:t>4.1</w:t>
             </w:r>
@@ -1379,9 +2640,12 @@
         </w:tc>
         <w:tc>
           <w:tcPr>
-            <w:tcW w:w="787" w:type="dxa"/>
-          </w:tcPr>
-          <w:p>
+            <w:tcW w:w="785" w:type="dxa"/>
+          </w:tcPr>
+          <w:p>
+            <w:pPr>
+              <w:cnfStyle w:val="000000000000" w:firstRow="0" w:lastRow="0" w:firstColumn="0" w:lastColumn="0" w:oddVBand="0" w:evenVBand="0" w:oddHBand="0" w:evenHBand="0" w:firstRowFirstColumn="0" w:firstRowLastColumn="0" w:lastRowFirstColumn="0" w:lastRowLastColumn="0"/>
+            </w:pPr>
             <w:r>
               <w:t>5.1</w:t>
             </w:r>
@@ -1389,9 +2653,12 @@
         </w:tc>
         <w:tc>
           <w:tcPr>
-            <w:tcW w:w="787" w:type="dxa"/>
-          </w:tcPr>
-          <w:p>
+            <w:tcW w:w="785" w:type="dxa"/>
+          </w:tcPr>
+          <w:p>
+            <w:pPr>
+              <w:cnfStyle w:val="000000000000" w:firstRow="0" w:lastRow="0" w:firstColumn="0" w:lastColumn="0" w:oddVBand="0" w:evenVBand="0" w:oddHBand="0" w:evenHBand="0" w:firstRowFirstColumn="0" w:firstRowLastColumn="0" w:lastRowFirstColumn="0" w:lastRowLastColumn="0"/>
+            </w:pPr>
             <w:r>
               <w:t>6.1</w:t>
             </w:r>
@@ -1399,9 +2666,12 @@
         </w:tc>
         <w:tc>
           <w:tcPr>
-            <w:tcW w:w="788" w:type="dxa"/>
-          </w:tcPr>
-          <w:p>
+            <w:tcW w:w="786" w:type="dxa"/>
+          </w:tcPr>
+          <w:p>
+            <w:pPr>
+              <w:cnfStyle w:val="000000000000" w:firstRow="0" w:lastRow="0" w:firstColumn="0" w:lastColumn="0" w:oddVBand="0" w:evenVBand="0" w:oddHBand="0" w:evenHBand="0" w:firstRowFirstColumn="0" w:firstRowLastColumn="0" w:lastRowFirstColumn="0" w:lastRowLastColumn="0"/>
+            </w:pPr>
             <w:r>
               <w:t>7.1</w:t>
             </w:r>
@@ -1409,9 +2679,12 @@
         </w:tc>
         <w:tc>
           <w:tcPr>
-            <w:tcW w:w="788" w:type="dxa"/>
-          </w:tcPr>
-          <w:p>
+            <w:tcW w:w="786" w:type="dxa"/>
+          </w:tcPr>
+          <w:p>
+            <w:pPr>
+              <w:cnfStyle w:val="000000000000" w:firstRow="0" w:lastRow="0" w:firstColumn="0" w:lastColumn="0" w:oddVBand="0" w:evenVBand="0" w:oddHBand="0" w:evenHBand="0" w:firstRowFirstColumn="0" w:firstRowLastColumn="0" w:lastRowFirstColumn="0" w:lastRowLastColumn="0"/>
+            </w:pPr>
             <w:r>
               <w:t>8.1</w:t>
             </w:r>
@@ -1419,9 +2692,12 @@
         </w:tc>
         <w:tc>
           <w:tcPr>
-            <w:tcW w:w="729" w:type="dxa"/>
-          </w:tcPr>
-          <w:p>
+            <w:tcW w:w="727" w:type="dxa"/>
+          </w:tcPr>
+          <w:p>
+            <w:pPr>
+              <w:cnfStyle w:val="000000000000" w:firstRow="0" w:lastRow="0" w:firstColumn="0" w:lastColumn="0" w:oddVBand="0" w:evenVBand="0" w:oddHBand="0" w:evenHBand="0" w:firstRowFirstColumn="0" w:firstRowLastColumn="0" w:lastRowFirstColumn="0" w:lastRowLastColumn="0"/>
+            </w:pPr>
             <w:r>
               <w:t>9.1</w:t>
             </w:r>
@@ -1431,31 +2707,756 @@
       <w:tr>
         <w:tc>
           <w:tcPr>
+            <w:cnfStyle w:val="001000000000" w:firstRow="0" w:lastRow="0" w:firstColumn="1" w:lastColumn="0" w:oddVBand="0" w:evenVBand="0" w:oddHBand="0" w:evenHBand="0" w:firstRowFirstColumn="0" w:firstRowLastColumn="0" w:lastRowFirstColumn="0" w:lastRowLastColumn="0"/>
+            <w:tcW w:w="1270" w:type="dxa"/>
+          </w:tcPr>
+          <w:p>
+            <w:r>
+              <w:t>Epochs</w:t>
+            </w:r>
+          </w:p>
+        </w:tc>
+        <w:tc>
+          <w:tcPr>
+            <w:tcW w:w="785" w:type="dxa"/>
+          </w:tcPr>
+          <w:p>
+            <w:pPr>
+              <w:cnfStyle w:val="000000000000" w:firstRow="0" w:lastRow="0" w:firstColumn="0" w:lastColumn="0" w:oddVBand="0" w:evenVBand="0" w:oddHBand="0" w:evenHBand="0" w:firstRowFirstColumn="0" w:firstRowLastColumn="0" w:lastRowFirstColumn="0" w:lastRowLastColumn="0"/>
+            </w:pPr>
+            <w:r>
+              <w:t>6</w:t>
+            </w:r>
+          </w:p>
+        </w:tc>
+        <w:tc>
+          <w:tcPr>
+            <w:tcW w:w="784" w:type="dxa"/>
+          </w:tcPr>
+          <w:p>
+            <w:pPr>
+              <w:cnfStyle w:val="000000000000" w:firstRow="0" w:lastRow="0" w:firstColumn="0" w:lastColumn="0" w:oddVBand="0" w:evenVBand="0" w:oddHBand="0" w:evenHBand="0" w:firstRowFirstColumn="0" w:firstRowLastColumn="0" w:lastRowFirstColumn="0" w:lastRowLastColumn="0"/>
+            </w:pPr>
+            <w:r>
+              <w:t>7</w:t>
+            </w:r>
+          </w:p>
+        </w:tc>
+        <w:tc>
+          <w:tcPr>
+            <w:tcW w:w="784" w:type="dxa"/>
+          </w:tcPr>
+          <w:p>
+            <w:pPr>
+              <w:cnfStyle w:val="000000000000" w:firstRow="0" w:lastRow="0" w:firstColumn="0" w:lastColumn="0" w:oddVBand="0" w:evenVBand="0" w:oddHBand="0" w:evenHBand="0" w:firstRowFirstColumn="0" w:firstRowLastColumn="0" w:lastRowFirstColumn="0" w:lastRowLastColumn="0"/>
+            </w:pPr>
+            <w:r>
+              <w:t>9</w:t>
+            </w:r>
+          </w:p>
+        </w:tc>
+        <w:tc>
+          <w:tcPr>
+            <w:tcW w:w="785" w:type="dxa"/>
+          </w:tcPr>
+          <w:p>
+            <w:pPr>
+              <w:cnfStyle w:val="000000000000" w:firstRow="0" w:lastRow="0" w:firstColumn="0" w:lastColumn="0" w:oddVBand="0" w:evenVBand="0" w:oddHBand="0" w:evenHBand="0" w:firstRowFirstColumn="0" w:firstRowLastColumn="0" w:lastRowFirstColumn="0" w:lastRowLastColumn="0"/>
+            </w:pPr>
+            <w:r>
+              <w:t>12</w:t>
+            </w:r>
+          </w:p>
+        </w:tc>
+        <w:tc>
+          <w:tcPr>
+            <w:tcW w:w="785" w:type="dxa"/>
+          </w:tcPr>
+          <w:p>
+            <w:pPr>
+              <w:cnfStyle w:val="000000000000" w:firstRow="0" w:lastRow="0" w:firstColumn="0" w:lastColumn="0" w:oddVBand="0" w:evenVBand="0" w:oddHBand="0" w:evenHBand="0" w:firstRowFirstColumn="0" w:firstRowLastColumn="0" w:lastRowFirstColumn="0" w:lastRowLastColumn="0"/>
+            </w:pPr>
+            <w:r>
+              <w:t>15</w:t>
+            </w:r>
+          </w:p>
+        </w:tc>
+        <w:tc>
+          <w:tcPr>
+            <w:tcW w:w="785" w:type="dxa"/>
+          </w:tcPr>
+          <w:p>
+            <w:pPr>
+              <w:cnfStyle w:val="000000000000" w:firstRow="0" w:lastRow="0" w:firstColumn="0" w:lastColumn="0" w:oddVBand="0" w:evenVBand="0" w:oddHBand="0" w:evenHBand="0" w:firstRowFirstColumn="0" w:firstRowLastColumn="0" w:lastRowFirstColumn="0" w:lastRowLastColumn="0"/>
+            </w:pPr>
+            <w:r>
+              <w:t>19</w:t>
+            </w:r>
+          </w:p>
+        </w:tc>
+        <w:tc>
+          <w:tcPr>
+            <w:tcW w:w="785" w:type="dxa"/>
+          </w:tcPr>
+          <w:p>
+            <w:pPr>
+              <w:cnfStyle w:val="000000000000" w:firstRow="0" w:lastRow="0" w:firstColumn="0" w:lastColumn="0" w:oddVBand="0" w:evenVBand="0" w:oddHBand="0" w:evenHBand="0" w:firstRowFirstColumn="0" w:firstRowLastColumn="0" w:lastRowFirstColumn="0" w:lastRowLastColumn="0"/>
+            </w:pPr>
+            <w:r>
+              <w:t>21</w:t>
+            </w:r>
+          </w:p>
+        </w:tc>
+        <w:tc>
+          <w:tcPr>
+            <w:tcW w:w="786" w:type="dxa"/>
+          </w:tcPr>
+          <w:p>
+            <w:pPr>
+              <w:cnfStyle w:val="000000000000" w:firstRow="0" w:lastRow="0" w:firstColumn="0" w:lastColumn="0" w:oddVBand="0" w:evenVBand="0" w:oddHBand="0" w:evenHBand="0" w:firstRowFirstColumn="0" w:firstRowLastColumn="0" w:lastRowFirstColumn="0" w:lastRowLastColumn="0"/>
+            </w:pPr>
+            <w:r>
+              <w:t>25</w:t>
+            </w:r>
+          </w:p>
+        </w:tc>
+        <w:tc>
+          <w:tcPr>
+            <w:tcW w:w="786" w:type="dxa"/>
+          </w:tcPr>
+          <w:p>
+            <w:pPr>
+              <w:cnfStyle w:val="000000000000" w:firstRow="0" w:lastRow="0" w:firstColumn="0" w:lastColumn="0" w:oddVBand="0" w:evenVBand="0" w:oddHBand="0" w:evenHBand="0" w:firstRowFirstColumn="0" w:firstRowLastColumn="0" w:lastRowFirstColumn="0" w:lastRowLastColumn="0"/>
+            </w:pPr>
+            <w:r>
+              <w:t>27</w:t>
+            </w:r>
+          </w:p>
+        </w:tc>
+        <w:tc>
+          <w:tcPr>
+            <w:tcW w:w="727" w:type="dxa"/>
+          </w:tcPr>
+          <w:p>
+            <w:pPr>
+              <w:cnfStyle w:val="000000000000" w:firstRow="0" w:lastRow="0" w:firstColumn="0" w:lastColumn="0" w:oddVBand="0" w:evenVBand="0" w:oddHBand="0" w:evenHBand="0" w:firstRowFirstColumn="0" w:firstRowLastColumn="0" w:lastRowFirstColumn="0" w:lastRowLastColumn="0"/>
+            </w:pPr>
+            <w:r>
+              <w:t>31</w:t>
+            </w:r>
+          </w:p>
+        </w:tc>
+      </w:tr>
+    </w:tbl>
+    <w:p>
+      <w:pPr>
+        <w:pStyle w:val="Nagwek3"/>
+      </w:pPr>
+      <w:r>
+        <w:t xml:space="preserve">Funkcja </w:t>
+      </w:r>
+      <w:r>
+        <w:t>bipolarna</w:t>
+      </w:r>
+    </w:p>
+    <w:p>
+      <w:r>
+        <w:t>Zakres: (-weight_limit ; weight_limit)</w:t>
+      </w:r>
+    </w:p>
+    <w:p>
+      <w:r>
+        <w:t>Liczba powtórzeń: 10 000</w:t>
+      </w:r>
+    </w:p>
+    <w:p>
+      <w:r>
+        <w:t>Parametr uczenia: 0.2</w:t>
+      </w:r>
+    </w:p>
+    <w:tbl>
+      <w:tblPr>
+        <w:tblStyle w:val="Tabelasiatki1jasna"/>
+        <w:tblW w:w="0" w:type="auto"/>
+        <w:tblLook w:val="04A0" w:firstRow="1" w:lastRow="0" w:firstColumn="1" w:lastColumn="0" w:noHBand="0" w:noVBand="1"/>
+      </w:tblPr>
+      <w:tblGrid>
+        <w:gridCol w:w="1270"/>
+        <w:gridCol w:w="785"/>
+        <w:gridCol w:w="784"/>
+        <w:gridCol w:w="784"/>
+        <w:gridCol w:w="785"/>
+        <w:gridCol w:w="785"/>
+        <w:gridCol w:w="785"/>
+        <w:gridCol w:w="785"/>
+        <w:gridCol w:w="786"/>
+        <w:gridCol w:w="786"/>
+        <w:gridCol w:w="727"/>
+      </w:tblGrid>
+      <w:tr>
+        <w:trPr>
+          <w:cnfStyle w:val="100000000000" w:firstRow="1" w:lastRow="0" w:firstColumn="0" w:lastColumn="0" w:oddVBand="0" w:evenVBand="0" w:oddHBand="0" w:evenHBand="0" w:firstRowFirstColumn="0" w:firstRowLastColumn="0" w:lastRowFirstColumn="0" w:lastRowLastColumn="0"/>
+        </w:trPr>
+        <w:tc>
+          <w:tcPr>
+            <w:cnfStyle w:val="001000000000" w:firstRow="0" w:lastRow="0" w:firstColumn="1" w:lastColumn="0" w:oddVBand="0" w:evenVBand="0" w:oddHBand="0" w:evenHBand="0" w:firstRowFirstColumn="0" w:firstRowLastColumn="0" w:lastRowFirstColumn="0" w:lastRowLastColumn="0"/>
             <w:tcW w:w="1247" w:type="dxa"/>
           </w:tcPr>
           <w:p>
-            <w:proofErr w:type="spellStart"/>
+            <w:r>
+              <w:t>Experiment</w:t>
+            </w:r>
+          </w:p>
+        </w:tc>
+        <w:tc>
+          <w:tcPr>
+            <w:tcW w:w="788" w:type="dxa"/>
+          </w:tcPr>
+          <w:p>
+            <w:pPr>
+              <w:cnfStyle w:val="100000000000" w:firstRow="1" w:lastRow="0" w:firstColumn="0" w:lastColumn="0" w:oddVBand="0" w:evenVBand="0" w:oddHBand="0" w:evenHBand="0" w:firstRowFirstColumn="0" w:firstRowLastColumn="0" w:lastRowFirstColumn="0" w:lastRowLastColumn="0"/>
+            </w:pPr>
+            <w:r>
+              <w:t>1</w:t>
+            </w:r>
+          </w:p>
+        </w:tc>
+        <w:tc>
+          <w:tcPr>
+            <w:tcW w:w="787" w:type="dxa"/>
+          </w:tcPr>
+          <w:p>
+            <w:pPr>
+              <w:cnfStyle w:val="100000000000" w:firstRow="1" w:lastRow="0" w:firstColumn="0" w:lastColumn="0" w:oddVBand="0" w:evenVBand="0" w:oddHBand="0" w:evenHBand="0" w:firstRowFirstColumn="0" w:firstRowLastColumn="0" w:lastRowFirstColumn="0" w:lastRowLastColumn="0"/>
+            </w:pPr>
+            <w:r>
+              <w:t>2</w:t>
+            </w:r>
+          </w:p>
+        </w:tc>
+        <w:tc>
+          <w:tcPr>
+            <w:tcW w:w="787" w:type="dxa"/>
+          </w:tcPr>
+          <w:p>
+            <w:pPr>
+              <w:cnfStyle w:val="100000000000" w:firstRow="1" w:lastRow="0" w:firstColumn="0" w:lastColumn="0" w:oddVBand="0" w:evenVBand="0" w:oddHBand="0" w:evenHBand="0" w:firstRowFirstColumn="0" w:firstRowLastColumn="0" w:lastRowFirstColumn="0" w:lastRowLastColumn="0"/>
+            </w:pPr>
+            <w:r>
+              <w:t>3</w:t>
+            </w:r>
+          </w:p>
+        </w:tc>
+        <w:tc>
+          <w:tcPr>
+            <w:tcW w:w="787" w:type="dxa"/>
+          </w:tcPr>
+          <w:p>
+            <w:pPr>
+              <w:cnfStyle w:val="100000000000" w:firstRow="1" w:lastRow="0" w:firstColumn="0" w:lastColumn="0" w:oddVBand="0" w:evenVBand="0" w:oddHBand="0" w:evenHBand="0" w:firstRowFirstColumn="0" w:firstRowLastColumn="0" w:lastRowFirstColumn="0" w:lastRowLastColumn="0"/>
+            </w:pPr>
+            <w:r>
+              <w:t>4</w:t>
+            </w:r>
+          </w:p>
+        </w:tc>
+        <w:tc>
+          <w:tcPr>
+            <w:tcW w:w="787" w:type="dxa"/>
+          </w:tcPr>
+          <w:p>
+            <w:pPr>
+              <w:cnfStyle w:val="100000000000" w:firstRow="1" w:lastRow="0" w:firstColumn="0" w:lastColumn="0" w:oddVBand="0" w:evenVBand="0" w:oddHBand="0" w:evenHBand="0" w:firstRowFirstColumn="0" w:firstRowLastColumn="0" w:lastRowFirstColumn="0" w:lastRowLastColumn="0"/>
+            </w:pPr>
+            <w:r>
+              <w:t>5</w:t>
+            </w:r>
+          </w:p>
+        </w:tc>
+        <w:tc>
+          <w:tcPr>
+            <w:tcW w:w="787" w:type="dxa"/>
+          </w:tcPr>
+          <w:p>
+            <w:pPr>
+              <w:cnfStyle w:val="100000000000" w:firstRow="1" w:lastRow="0" w:firstColumn="0" w:lastColumn="0" w:oddVBand="0" w:evenVBand="0" w:oddHBand="0" w:evenHBand="0" w:firstRowFirstColumn="0" w:firstRowLastColumn="0" w:lastRowFirstColumn="0" w:lastRowLastColumn="0"/>
+            </w:pPr>
+            <w:r>
+              <w:t>6</w:t>
+            </w:r>
+          </w:p>
+        </w:tc>
+        <w:tc>
+          <w:tcPr>
+            <w:tcW w:w="787" w:type="dxa"/>
+          </w:tcPr>
+          <w:p>
+            <w:pPr>
+              <w:cnfStyle w:val="100000000000" w:firstRow="1" w:lastRow="0" w:firstColumn="0" w:lastColumn="0" w:oddVBand="0" w:evenVBand="0" w:oddHBand="0" w:evenHBand="0" w:firstRowFirstColumn="0" w:firstRowLastColumn="0" w:lastRowFirstColumn="0" w:lastRowLastColumn="0"/>
+            </w:pPr>
+            <w:r>
+              <w:t>7</w:t>
+            </w:r>
+          </w:p>
+        </w:tc>
+        <w:tc>
+          <w:tcPr>
+            <w:tcW w:w="788" w:type="dxa"/>
+          </w:tcPr>
+          <w:p>
+            <w:pPr>
+              <w:cnfStyle w:val="100000000000" w:firstRow="1" w:lastRow="0" w:firstColumn="0" w:lastColumn="0" w:oddVBand="0" w:evenVBand="0" w:oddHBand="0" w:evenHBand="0" w:firstRowFirstColumn="0" w:firstRowLastColumn="0" w:lastRowFirstColumn="0" w:lastRowLastColumn="0"/>
+            </w:pPr>
+            <w:r>
+              <w:t>8</w:t>
+            </w:r>
+          </w:p>
+        </w:tc>
+        <w:tc>
+          <w:tcPr>
+            <w:tcW w:w="788" w:type="dxa"/>
+          </w:tcPr>
+          <w:p>
+            <w:pPr>
+              <w:cnfStyle w:val="100000000000" w:firstRow="1" w:lastRow="0" w:firstColumn="0" w:lastColumn="0" w:oddVBand="0" w:evenVBand="0" w:oddHBand="0" w:evenHBand="0" w:firstRowFirstColumn="0" w:firstRowLastColumn="0" w:lastRowFirstColumn="0" w:lastRowLastColumn="0"/>
+            </w:pPr>
+            <w:r>
+              <w:t>9</w:t>
+            </w:r>
+          </w:p>
+        </w:tc>
+        <w:tc>
+          <w:tcPr>
+            <w:tcW w:w="729" w:type="dxa"/>
+          </w:tcPr>
+          <w:p>
+            <w:pPr>
+              <w:cnfStyle w:val="100000000000" w:firstRow="1" w:lastRow="0" w:firstColumn="0" w:lastColumn="0" w:oddVBand="0" w:evenVBand="0" w:oddHBand="0" w:evenHBand="0" w:firstRowFirstColumn="0" w:firstRowLastColumn="0" w:lastRowFirstColumn="0" w:lastRowLastColumn="0"/>
+            </w:pPr>
+            <w:r>
+              <w:t>10</w:t>
+            </w:r>
+          </w:p>
+        </w:tc>
+      </w:tr>
+      <w:tr>
+        <w:tc>
+          <w:tcPr>
+            <w:cnfStyle w:val="001000000000" w:firstRow="0" w:lastRow="0" w:firstColumn="1" w:lastColumn="0" w:oddVBand="0" w:evenVBand="0" w:oddHBand="0" w:evenHBand="0" w:firstRowFirstColumn="0" w:firstRowLastColumn="0" w:lastRowFirstColumn="0" w:lastRowLastColumn="0"/>
+            <w:tcW w:w="1247" w:type="dxa"/>
+          </w:tcPr>
+          <w:p>
+            <w:r>
+              <w:t>Weight limit</w:t>
+            </w:r>
+          </w:p>
+        </w:tc>
+        <w:tc>
+          <w:tcPr>
+            <w:tcW w:w="788" w:type="dxa"/>
+          </w:tcPr>
+          <w:p>
+            <w:pPr>
+              <w:cnfStyle w:val="000000000000" w:firstRow="0" w:lastRow="0" w:firstColumn="0" w:lastColumn="0" w:oddVBand="0" w:evenVBand="0" w:oddHBand="0" w:evenHBand="0" w:firstRowFirstColumn="0" w:firstRowLastColumn="0" w:lastRowFirstColumn="0" w:lastRowLastColumn="0"/>
+            </w:pPr>
+            <w:r>
+              <w:t>0.1</w:t>
+            </w:r>
+          </w:p>
+        </w:tc>
+        <w:tc>
+          <w:tcPr>
+            <w:tcW w:w="787" w:type="dxa"/>
+          </w:tcPr>
+          <w:p>
+            <w:pPr>
+              <w:cnfStyle w:val="000000000000" w:firstRow="0" w:lastRow="0" w:firstColumn="0" w:lastColumn="0" w:oddVBand="0" w:evenVBand="0" w:oddHBand="0" w:evenHBand="0" w:firstRowFirstColumn="0" w:firstRowLastColumn="0" w:lastRowFirstColumn="0" w:lastRowLastColumn="0"/>
+            </w:pPr>
+            <w:r>
+              <w:t>0.2</w:t>
+            </w:r>
+          </w:p>
+        </w:tc>
+        <w:tc>
+          <w:tcPr>
+            <w:tcW w:w="787" w:type="dxa"/>
+          </w:tcPr>
+          <w:p>
+            <w:pPr>
+              <w:cnfStyle w:val="000000000000" w:firstRow="0" w:lastRow="0" w:firstColumn="0" w:lastColumn="0" w:oddVBand="0" w:evenVBand="0" w:oddHBand="0" w:evenHBand="0" w:firstRowFirstColumn="0" w:firstRowLastColumn="0" w:lastRowFirstColumn="0" w:lastRowLastColumn="0"/>
+            </w:pPr>
+            <w:r>
+              <w:t>0.3</w:t>
+            </w:r>
+          </w:p>
+        </w:tc>
+        <w:tc>
+          <w:tcPr>
+            <w:tcW w:w="787" w:type="dxa"/>
+          </w:tcPr>
+          <w:p>
+            <w:pPr>
+              <w:cnfStyle w:val="000000000000" w:firstRow="0" w:lastRow="0" w:firstColumn="0" w:lastColumn="0" w:oddVBand="0" w:evenVBand="0" w:oddHBand="0" w:evenHBand="0" w:firstRowFirstColumn="0" w:firstRowLastColumn="0" w:lastRowFirstColumn="0" w:lastRowLastColumn="0"/>
+            </w:pPr>
+            <w:r>
+              <w:t>0.4</w:t>
+            </w:r>
+          </w:p>
+        </w:tc>
+        <w:tc>
+          <w:tcPr>
+            <w:tcW w:w="787" w:type="dxa"/>
+          </w:tcPr>
+          <w:p>
+            <w:pPr>
+              <w:cnfStyle w:val="000000000000" w:firstRow="0" w:lastRow="0" w:firstColumn="0" w:lastColumn="0" w:oddVBand="0" w:evenVBand="0" w:oddHBand="0" w:evenHBand="0" w:firstRowFirstColumn="0" w:firstRowLastColumn="0" w:lastRowFirstColumn="0" w:lastRowLastColumn="0"/>
+            </w:pPr>
+            <w:r>
+              <w:t>0.5</w:t>
+            </w:r>
+          </w:p>
+        </w:tc>
+        <w:tc>
+          <w:tcPr>
+            <w:tcW w:w="787" w:type="dxa"/>
+          </w:tcPr>
+          <w:p>
+            <w:pPr>
+              <w:cnfStyle w:val="000000000000" w:firstRow="0" w:lastRow="0" w:firstColumn="0" w:lastColumn="0" w:oddVBand="0" w:evenVBand="0" w:oddHBand="0" w:evenHBand="0" w:firstRowFirstColumn="0" w:firstRowLastColumn="0" w:lastRowFirstColumn="0" w:lastRowLastColumn="0"/>
+            </w:pPr>
+            <w:r>
+              <w:t>0.6</w:t>
+            </w:r>
+          </w:p>
+        </w:tc>
+        <w:tc>
+          <w:tcPr>
+            <w:tcW w:w="787" w:type="dxa"/>
+          </w:tcPr>
+          <w:p>
+            <w:pPr>
+              <w:cnfStyle w:val="000000000000" w:firstRow="0" w:lastRow="0" w:firstColumn="0" w:lastColumn="0" w:oddVBand="0" w:evenVBand="0" w:oddHBand="0" w:evenHBand="0" w:firstRowFirstColumn="0" w:firstRowLastColumn="0" w:lastRowFirstColumn="0" w:lastRowLastColumn="0"/>
+            </w:pPr>
+            <w:r>
+              <w:t>0.7</w:t>
+            </w:r>
+          </w:p>
+        </w:tc>
+        <w:tc>
+          <w:tcPr>
+            <w:tcW w:w="788" w:type="dxa"/>
+          </w:tcPr>
+          <w:p>
+            <w:pPr>
+              <w:cnfStyle w:val="000000000000" w:firstRow="0" w:lastRow="0" w:firstColumn="0" w:lastColumn="0" w:oddVBand="0" w:evenVBand="0" w:oddHBand="0" w:evenHBand="0" w:firstRowFirstColumn="0" w:firstRowLastColumn="0" w:lastRowFirstColumn="0" w:lastRowLastColumn="0"/>
+            </w:pPr>
+            <w:r>
+              <w:t>0.8</w:t>
+            </w:r>
+          </w:p>
+        </w:tc>
+        <w:tc>
+          <w:tcPr>
+            <w:tcW w:w="788" w:type="dxa"/>
+          </w:tcPr>
+          <w:p>
+            <w:pPr>
+              <w:cnfStyle w:val="000000000000" w:firstRow="0" w:lastRow="0" w:firstColumn="0" w:lastColumn="0" w:oddVBand="0" w:evenVBand="0" w:oddHBand="0" w:evenHBand="0" w:firstRowFirstColumn="0" w:firstRowLastColumn="0" w:lastRowFirstColumn="0" w:lastRowLastColumn="0"/>
+            </w:pPr>
+            <w:r>
+              <w:t>0.9</w:t>
+            </w:r>
+          </w:p>
+        </w:tc>
+        <w:tc>
+          <w:tcPr>
+            <w:tcW w:w="729" w:type="dxa"/>
+          </w:tcPr>
+          <w:p>
+            <w:pPr>
+              <w:cnfStyle w:val="000000000000" w:firstRow="0" w:lastRow="0" w:firstColumn="0" w:lastColumn="0" w:oddVBand="0" w:evenVBand="0" w:oddHBand="0" w:evenHBand="0" w:firstRowFirstColumn="0" w:firstRowLastColumn="0" w:lastRowFirstColumn="0" w:lastRowLastColumn="0"/>
+            </w:pPr>
+            <w:r>
+              <w:t>1</w:t>
+            </w:r>
+          </w:p>
+        </w:tc>
+      </w:tr>
+      <w:tr>
+        <w:tc>
+          <w:tcPr>
+            <w:cnfStyle w:val="001000000000" w:firstRow="0" w:lastRow="0" w:firstColumn="1" w:lastColumn="0" w:oddVBand="0" w:evenVBand="0" w:oddHBand="0" w:evenHBand="0" w:firstRowFirstColumn="0" w:firstRowLastColumn="0" w:lastRowFirstColumn="0" w:lastRowLastColumn="0"/>
+            <w:tcW w:w="1247" w:type="dxa"/>
+          </w:tcPr>
+          <w:p>
             <w:r>
               <w:t>Epochs</w:t>
             </w:r>
-            <w:proofErr w:type="spellEnd"/>
-          </w:p>
-        </w:tc>
-        <w:tc>
-          <w:tcPr>
-            <w:tcW w:w="788" w:type="dxa"/>
-          </w:tcPr>
-          <w:p>
-            <w:r>
-              <w:t>6</w:t>
-            </w:r>
-          </w:p>
-        </w:tc>
-        <w:tc>
-          <w:tcPr>
-            <w:tcW w:w="787" w:type="dxa"/>
-          </w:tcPr>
-          <w:p>
+          </w:p>
+        </w:tc>
+        <w:tc>
+          <w:tcPr>
+            <w:tcW w:w="788" w:type="dxa"/>
+          </w:tcPr>
+          <w:p>
+            <w:pPr>
+              <w:cnfStyle w:val="000000000000" w:firstRow="0" w:lastRow="0" w:firstColumn="0" w:lastColumn="0" w:oddVBand="0" w:evenVBand="0" w:oddHBand="0" w:evenHBand="0" w:firstRowFirstColumn="0" w:firstRowLastColumn="0" w:lastRowFirstColumn="0" w:lastRowLastColumn="0"/>
+            </w:pPr>
+            <w:r>
+              <w:t>6</w:t>
+            </w:r>
+          </w:p>
+        </w:tc>
+        <w:tc>
+          <w:tcPr>
+            <w:tcW w:w="787" w:type="dxa"/>
+          </w:tcPr>
+          <w:p>
+            <w:pPr>
+              <w:cnfStyle w:val="000000000000" w:firstRow="0" w:lastRow="0" w:firstColumn="0" w:lastColumn="0" w:oddVBand="0" w:evenVBand="0" w:oddHBand="0" w:evenHBand="0" w:firstRowFirstColumn="0" w:firstRowLastColumn="0" w:lastRowFirstColumn="0" w:lastRowLastColumn="0"/>
+            </w:pPr>
+            <w:r>
+              <w:t>6</w:t>
+            </w:r>
+          </w:p>
+        </w:tc>
+        <w:tc>
+          <w:tcPr>
+            <w:tcW w:w="787" w:type="dxa"/>
+          </w:tcPr>
+          <w:p>
+            <w:pPr>
+              <w:cnfStyle w:val="000000000000" w:firstRow="0" w:lastRow="0" w:firstColumn="0" w:lastColumn="0" w:oddVBand="0" w:evenVBand="0" w:oddHBand="0" w:evenHBand="0" w:firstRowFirstColumn="0" w:firstRowLastColumn="0" w:lastRowFirstColumn="0" w:lastRowLastColumn="0"/>
+            </w:pPr>
+            <w:r>
+              <w:t>6</w:t>
+            </w:r>
+          </w:p>
+        </w:tc>
+        <w:tc>
+          <w:tcPr>
+            <w:tcW w:w="787" w:type="dxa"/>
+          </w:tcPr>
+          <w:p>
+            <w:pPr>
+              <w:cnfStyle w:val="000000000000" w:firstRow="0" w:lastRow="0" w:firstColumn="0" w:lastColumn="0" w:oddVBand="0" w:evenVBand="0" w:oddHBand="0" w:evenHBand="0" w:firstRowFirstColumn="0" w:firstRowLastColumn="0" w:lastRowFirstColumn="0" w:lastRowLastColumn="0"/>
+            </w:pPr>
+            <w:r>
+              <w:t>6</w:t>
+            </w:r>
+          </w:p>
+        </w:tc>
+        <w:tc>
+          <w:tcPr>
+            <w:tcW w:w="787" w:type="dxa"/>
+          </w:tcPr>
+          <w:p>
+            <w:pPr>
+              <w:cnfStyle w:val="000000000000" w:firstRow="0" w:lastRow="0" w:firstColumn="0" w:lastColumn="0" w:oddVBand="0" w:evenVBand="0" w:oddHBand="0" w:evenHBand="0" w:firstRowFirstColumn="0" w:firstRowLastColumn="0" w:lastRowFirstColumn="0" w:lastRowLastColumn="0"/>
+            </w:pPr>
+            <w:r>
+              <w:t>6</w:t>
+            </w:r>
+          </w:p>
+        </w:tc>
+        <w:tc>
+          <w:tcPr>
+            <w:tcW w:w="787" w:type="dxa"/>
+          </w:tcPr>
+          <w:p>
+            <w:pPr>
+              <w:cnfStyle w:val="000000000000" w:firstRow="0" w:lastRow="0" w:firstColumn="0" w:lastColumn="0" w:oddVBand="0" w:evenVBand="0" w:oddHBand="0" w:evenHBand="0" w:firstRowFirstColumn="0" w:firstRowLastColumn="0" w:lastRowFirstColumn="0" w:lastRowLastColumn="0"/>
+            </w:pPr>
+            <w:r>
+              <w:t>6</w:t>
+            </w:r>
+          </w:p>
+        </w:tc>
+        <w:tc>
+          <w:tcPr>
+            <w:tcW w:w="787" w:type="dxa"/>
+          </w:tcPr>
+          <w:p>
+            <w:pPr>
+              <w:cnfStyle w:val="000000000000" w:firstRow="0" w:lastRow="0" w:firstColumn="0" w:lastColumn="0" w:oddVBand="0" w:evenVBand="0" w:oddHBand="0" w:evenHBand="0" w:firstRowFirstColumn="0" w:firstRowLastColumn="0" w:lastRowFirstColumn="0" w:lastRowLastColumn="0"/>
+            </w:pPr>
+            <w:r>
+              <w:t>6</w:t>
+            </w:r>
+          </w:p>
+        </w:tc>
+        <w:tc>
+          <w:tcPr>
+            <w:tcW w:w="788" w:type="dxa"/>
+          </w:tcPr>
+          <w:p>
+            <w:pPr>
+              <w:cnfStyle w:val="000000000000" w:firstRow="0" w:lastRow="0" w:firstColumn="0" w:lastColumn="0" w:oddVBand="0" w:evenVBand="0" w:oddHBand="0" w:evenHBand="0" w:firstRowFirstColumn="0" w:firstRowLastColumn="0" w:lastRowFirstColumn="0" w:lastRowLastColumn="0"/>
+            </w:pPr>
+            <w:r>
+              <w:t>6</w:t>
+            </w:r>
+          </w:p>
+        </w:tc>
+        <w:tc>
+          <w:tcPr>
+            <w:tcW w:w="788" w:type="dxa"/>
+          </w:tcPr>
+          <w:p>
+            <w:pPr>
+              <w:cnfStyle w:val="000000000000" w:firstRow="0" w:lastRow="0" w:firstColumn="0" w:lastColumn="0" w:oddVBand="0" w:evenVBand="0" w:oddHBand="0" w:evenHBand="0" w:firstRowFirstColumn="0" w:firstRowLastColumn="0" w:lastRowFirstColumn="0" w:lastRowLastColumn="0"/>
+            </w:pPr>
+            <w:r>
+              <w:t>6</w:t>
+            </w:r>
+          </w:p>
+        </w:tc>
+        <w:tc>
+          <w:tcPr>
+            <w:tcW w:w="729" w:type="dxa"/>
+          </w:tcPr>
+          <w:p>
+            <w:pPr>
+              <w:cnfStyle w:val="000000000000" w:firstRow="0" w:lastRow="0" w:firstColumn="0" w:lastColumn="0" w:oddVBand="0" w:evenVBand="0" w:oddHBand="0" w:evenHBand="0" w:firstRowFirstColumn="0" w:firstRowLastColumn="0" w:lastRowFirstColumn="0" w:lastRowLastColumn="0"/>
+            </w:pPr>
+            <w:r>
+              <w:t>6</w:t>
+            </w:r>
+          </w:p>
+        </w:tc>
+      </w:tr>
+    </w:tbl>
+    <w:p/>
+    <w:p>
+      <w:r>
+        <w:t>Liczba powtórzeń: 10 000</w:t>
+      </w:r>
+    </w:p>
+    <w:p>
+      <w:r>
+        <w:t>Parametr uczenia: 0.2</w:t>
+      </w:r>
+    </w:p>
+    <w:tbl>
+      <w:tblPr>
+        <w:tblStyle w:val="Tabelasiatki1jasna"/>
+        <w:tblW w:w="0" w:type="auto"/>
+        <w:tblLook w:val="04A0" w:firstRow="1" w:lastRow="0" w:firstColumn="1" w:lastColumn="0" w:noHBand="0" w:noVBand="1"/>
+      </w:tblPr>
+      <w:tblGrid>
+        <w:gridCol w:w="1270"/>
+        <w:gridCol w:w="785"/>
+        <w:gridCol w:w="784"/>
+        <w:gridCol w:w="784"/>
+        <w:gridCol w:w="785"/>
+        <w:gridCol w:w="785"/>
+        <w:gridCol w:w="785"/>
+        <w:gridCol w:w="785"/>
+        <w:gridCol w:w="786"/>
+        <w:gridCol w:w="786"/>
+        <w:gridCol w:w="727"/>
+      </w:tblGrid>
+      <w:tr>
+        <w:trPr>
+          <w:cnfStyle w:val="100000000000" w:firstRow="1" w:lastRow="0" w:firstColumn="0" w:lastColumn="0" w:oddVBand="0" w:evenVBand="0" w:oddHBand="0" w:evenHBand="0" w:firstRowFirstColumn="0" w:firstRowLastColumn="0" w:lastRowFirstColumn="0" w:lastRowLastColumn="0"/>
+        </w:trPr>
+        <w:tc>
+          <w:tcPr>
+            <w:cnfStyle w:val="001000000000" w:firstRow="0" w:lastRow="0" w:firstColumn="1" w:lastColumn="0" w:oddVBand="0" w:evenVBand="0" w:oddHBand="0" w:evenHBand="0" w:firstRowFirstColumn="0" w:firstRowLastColumn="0" w:lastRowFirstColumn="0" w:lastRowLastColumn="0"/>
+            <w:tcW w:w="1247" w:type="dxa"/>
+          </w:tcPr>
+          <w:p>
+            <w:r>
+              <w:t>Experiment</w:t>
+            </w:r>
+          </w:p>
+        </w:tc>
+        <w:tc>
+          <w:tcPr>
+            <w:tcW w:w="788" w:type="dxa"/>
+          </w:tcPr>
+          <w:p>
+            <w:pPr>
+              <w:cnfStyle w:val="100000000000" w:firstRow="1" w:lastRow="0" w:firstColumn="0" w:lastColumn="0" w:oddVBand="0" w:evenVBand="0" w:oddHBand="0" w:evenHBand="0" w:firstRowFirstColumn="0" w:firstRowLastColumn="0" w:lastRowFirstColumn="0" w:lastRowLastColumn="0"/>
+            </w:pPr>
+            <w:r>
+              <w:t>1</w:t>
+            </w:r>
+          </w:p>
+        </w:tc>
+        <w:tc>
+          <w:tcPr>
+            <w:tcW w:w="787" w:type="dxa"/>
+          </w:tcPr>
+          <w:p>
+            <w:pPr>
+              <w:cnfStyle w:val="100000000000" w:firstRow="1" w:lastRow="0" w:firstColumn="0" w:lastColumn="0" w:oddVBand="0" w:evenVBand="0" w:oddHBand="0" w:evenHBand="0" w:firstRowFirstColumn="0" w:firstRowLastColumn="0" w:lastRowFirstColumn="0" w:lastRowLastColumn="0"/>
+            </w:pPr>
+            <w:r>
+              <w:t>2</w:t>
+            </w:r>
+          </w:p>
+        </w:tc>
+        <w:tc>
+          <w:tcPr>
+            <w:tcW w:w="787" w:type="dxa"/>
+          </w:tcPr>
+          <w:p>
+            <w:pPr>
+              <w:cnfStyle w:val="100000000000" w:firstRow="1" w:lastRow="0" w:firstColumn="0" w:lastColumn="0" w:oddVBand="0" w:evenVBand="0" w:oddHBand="0" w:evenHBand="0" w:firstRowFirstColumn="0" w:firstRowLastColumn="0" w:lastRowFirstColumn="0" w:lastRowLastColumn="0"/>
+            </w:pPr>
+            <w:r>
+              <w:t>3</w:t>
+            </w:r>
+          </w:p>
+        </w:tc>
+        <w:tc>
+          <w:tcPr>
+            <w:tcW w:w="787" w:type="dxa"/>
+          </w:tcPr>
+          <w:p>
+            <w:pPr>
+              <w:cnfStyle w:val="100000000000" w:firstRow="1" w:lastRow="0" w:firstColumn="0" w:lastColumn="0" w:oddVBand="0" w:evenVBand="0" w:oddHBand="0" w:evenHBand="0" w:firstRowFirstColumn="0" w:firstRowLastColumn="0" w:lastRowFirstColumn="0" w:lastRowLastColumn="0"/>
+            </w:pPr>
+            <w:r>
+              <w:t>4</w:t>
+            </w:r>
+          </w:p>
+        </w:tc>
+        <w:tc>
+          <w:tcPr>
+            <w:tcW w:w="787" w:type="dxa"/>
+          </w:tcPr>
+          <w:p>
+            <w:pPr>
+              <w:cnfStyle w:val="100000000000" w:firstRow="1" w:lastRow="0" w:firstColumn="0" w:lastColumn="0" w:oddVBand="0" w:evenVBand="0" w:oddHBand="0" w:evenHBand="0" w:firstRowFirstColumn="0" w:firstRowLastColumn="0" w:lastRowFirstColumn="0" w:lastRowLastColumn="0"/>
+            </w:pPr>
+            <w:r>
+              <w:t>5</w:t>
+            </w:r>
+          </w:p>
+        </w:tc>
+        <w:tc>
+          <w:tcPr>
+            <w:tcW w:w="787" w:type="dxa"/>
+          </w:tcPr>
+          <w:p>
+            <w:pPr>
+              <w:cnfStyle w:val="100000000000" w:firstRow="1" w:lastRow="0" w:firstColumn="0" w:lastColumn="0" w:oddVBand="0" w:evenVBand="0" w:oddHBand="0" w:evenHBand="0" w:firstRowFirstColumn="0" w:firstRowLastColumn="0" w:lastRowFirstColumn="0" w:lastRowLastColumn="0"/>
+            </w:pPr>
+            <w:r>
+              <w:t>6</w:t>
+            </w:r>
+          </w:p>
+        </w:tc>
+        <w:tc>
+          <w:tcPr>
+            <w:tcW w:w="787" w:type="dxa"/>
+          </w:tcPr>
+          <w:p>
+            <w:pPr>
+              <w:cnfStyle w:val="100000000000" w:firstRow="1" w:lastRow="0" w:firstColumn="0" w:lastColumn="0" w:oddVBand="0" w:evenVBand="0" w:oddHBand="0" w:evenHBand="0" w:firstRowFirstColumn="0" w:firstRowLastColumn="0" w:lastRowFirstColumn="0" w:lastRowLastColumn="0"/>
+            </w:pPr>
             <w:r>
               <w:t>7</w:t>
             </w:r>
@@ -1463,9 +3464,25 @@
         </w:tc>
         <w:tc>
           <w:tcPr>
-            <w:tcW w:w="787" w:type="dxa"/>
-          </w:tcPr>
-          <w:p>
+            <w:tcW w:w="788" w:type="dxa"/>
+          </w:tcPr>
+          <w:p>
+            <w:pPr>
+              <w:cnfStyle w:val="100000000000" w:firstRow="1" w:lastRow="0" w:firstColumn="0" w:lastColumn="0" w:oddVBand="0" w:evenVBand="0" w:oddHBand="0" w:evenHBand="0" w:firstRowFirstColumn="0" w:firstRowLastColumn="0" w:lastRowFirstColumn="0" w:lastRowLastColumn="0"/>
+            </w:pPr>
+            <w:r>
+              <w:t>8</w:t>
+            </w:r>
+          </w:p>
+        </w:tc>
+        <w:tc>
+          <w:tcPr>
+            <w:tcW w:w="788" w:type="dxa"/>
+          </w:tcPr>
+          <w:p>
+            <w:pPr>
+              <w:cnfStyle w:val="100000000000" w:firstRow="1" w:lastRow="0" w:firstColumn="0" w:lastColumn="0" w:oddVBand="0" w:evenVBand="0" w:oddHBand="0" w:evenHBand="0" w:firstRowFirstColumn="0" w:firstRowLastColumn="0" w:lastRowFirstColumn="0" w:lastRowLastColumn="0"/>
+            </w:pPr>
             <w:r>
               <w:t>9</w:t>
             </w:r>
@@ -1473,71 +3490,300 @@
         </w:tc>
         <w:tc>
           <w:tcPr>
-            <w:tcW w:w="787" w:type="dxa"/>
-          </w:tcPr>
-          <w:p>
-            <w:r>
-              <w:t>12</w:t>
-            </w:r>
-          </w:p>
-        </w:tc>
-        <w:tc>
-          <w:tcPr>
-            <w:tcW w:w="787" w:type="dxa"/>
-          </w:tcPr>
-          <w:p>
-            <w:r>
-              <w:t>15</w:t>
-            </w:r>
-          </w:p>
-        </w:tc>
-        <w:tc>
-          <w:tcPr>
-            <w:tcW w:w="787" w:type="dxa"/>
-          </w:tcPr>
-          <w:p>
-            <w:r>
-              <w:t>19</w:t>
-            </w:r>
-          </w:p>
-        </w:tc>
-        <w:tc>
-          <w:tcPr>
-            <w:tcW w:w="787" w:type="dxa"/>
-          </w:tcPr>
-          <w:p>
-            <w:r>
-              <w:t>21</w:t>
-            </w:r>
-          </w:p>
-        </w:tc>
-        <w:tc>
-          <w:tcPr>
-            <w:tcW w:w="788" w:type="dxa"/>
-          </w:tcPr>
-          <w:p>
-            <w:r>
-              <w:t>25</w:t>
-            </w:r>
-          </w:p>
-        </w:tc>
-        <w:tc>
-          <w:tcPr>
-            <w:tcW w:w="788" w:type="dxa"/>
-          </w:tcPr>
-          <w:p>
-            <w:r>
-              <w:t>27</w:t>
-            </w:r>
-          </w:p>
-        </w:tc>
-        <w:tc>
-          <w:tcPr>
             <w:tcW w:w="729" w:type="dxa"/>
           </w:tcPr>
           <w:p>
-            <w:r>
-              <w:t>31</w:t>
+            <w:pPr>
+              <w:cnfStyle w:val="100000000000" w:firstRow="1" w:lastRow="0" w:firstColumn="0" w:lastColumn="0" w:oddVBand="0" w:evenVBand="0" w:oddHBand="0" w:evenHBand="0" w:firstRowFirstColumn="0" w:firstRowLastColumn="0" w:lastRowFirstColumn="0" w:lastRowLastColumn="0"/>
+            </w:pPr>
+            <w:r>
+              <w:t>10</w:t>
+            </w:r>
+          </w:p>
+        </w:tc>
+      </w:tr>
+      <w:tr>
+        <w:tc>
+          <w:tcPr>
+            <w:cnfStyle w:val="001000000000" w:firstRow="0" w:lastRow="0" w:firstColumn="1" w:lastColumn="0" w:oddVBand="0" w:evenVBand="0" w:oddHBand="0" w:evenHBand="0" w:firstRowFirstColumn="0" w:firstRowLastColumn="0" w:lastRowFirstColumn="0" w:lastRowLastColumn="0"/>
+            <w:tcW w:w="1247" w:type="dxa"/>
+          </w:tcPr>
+          <w:p>
+            <w:r>
+              <w:t>Weight limit</w:t>
+            </w:r>
+          </w:p>
+        </w:tc>
+        <w:tc>
+          <w:tcPr>
+            <w:tcW w:w="788" w:type="dxa"/>
+          </w:tcPr>
+          <w:p>
+            <w:pPr>
+              <w:cnfStyle w:val="000000000000" w:firstRow="0" w:lastRow="0" w:firstColumn="0" w:lastColumn="0" w:oddVBand="0" w:evenVBand="0" w:oddHBand="0" w:evenHBand="0" w:firstRowFirstColumn="0" w:firstRowLastColumn="0" w:lastRowFirstColumn="0" w:lastRowLastColumn="0"/>
+            </w:pPr>
+            <w:r>
+              <w:t>0.1</w:t>
+            </w:r>
+          </w:p>
+        </w:tc>
+        <w:tc>
+          <w:tcPr>
+            <w:tcW w:w="787" w:type="dxa"/>
+          </w:tcPr>
+          <w:p>
+            <w:pPr>
+              <w:cnfStyle w:val="000000000000" w:firstRow="0" w:lastRow="0" w:firstColumn="0" w:lastColumn="0" w:oddVBand="0" w:evenVBand="0" w:oddHBand="0" w:evenHBand="0" w:firstRowFirstColumn="0" w:firstRowLastColumn="0" w:lastRowFirstColumn="0" w:lastRowLastColumn="0"/>
+            </w:pPr>
+            <w:r>
+              <w:t>1.1</w:t>
+            </w:r>
+          </w:p>
+        </w:tc>
+        <w:tc>
+          <w:tcPr>
+            <w:tcW w:w="787" w:type="dxa"/>
+          </w:tcPr>
+          <w:p>
+            <w:pPr>
+              <w:cnfStyle w:val="000000000000" w:firstRow="0" w:lastRow="0" w:firstColumn="0" w:lastColumn="0" w:oddVBand="0" w:evenVBand="0" w:oddHBand="0" w:evenHBand="0" w:firstRowFirstColumn="0" w:firstRowLastColumn="0" w:lastRowFirstColumn="0" w:lastRowLastColumn="0"/>
+            </w:pPr>
+            <w:r>
+              <w:t>2.1</w:t>
+            </w:r>
+          </w:p>
+        </w:tc>
+        <w:tc>
+          <w:tcPr>
+            <w:tcW w:w="787" w:type="dxa"/>
+          </w:tcPr>
+          <w:p>
+            <w:pPr>
+              <w:cnfStyle w:val="000000000000" w:firstRow="0" w:lastRow="0" w:firstColumn="0" w:lastColumn="0" w:oddVBand="0" w:evenVBand="0" w:oddHBand="0" w:evenHBand="0" w:firstRowFirstColumn="0" w:firstRowLastColumn="0" w:lastRowFirstColumn="0" w:lastRowLastColumn="0"/>
+            </w:pPr>
+            <w:r>
+              <w:t>3.1</w:t>
+            </w:r>
+          </w:p>
+        </w:tc>
+        <w:tc>
+          <w:tcPr>
+            <w:tcW w:w="787" w:type="dxa"/>
+          </w:tcPr>
+          <w:p>
+            <w:pPr>
+              <w:cnfStyle w:val="000000000000" w:firstRow="0" w:lastRow="0" w:firstColumn="0" w:lastColumn="0" w:oddVBand="0" w:evenVBand="0" w:oddHBand="0" w:evenHBand="0" w:firstRowFirstColumn="0" w:firstRowLastColumn="0" w:lastRowFirstColumn="0" w:lastRowLastColumn="0"/>
+            </w:pPr>
+            <w:r>
+              <w:t>4.1</w:t>
+            </w:r>
+          </w:p>
+        </w:tc>
+        <w:tc>
+          <w:tcPr>
+            <w:tcW w:w="787" w:type="dxa"/>
+          </w:tcPr>
+          <w:p>
+            <w:pPr>
+              <w:cnfStyle w:val="000000000000" w:firstRow="0" w:lastRow="0" w:firstColumn="0" w:lastColumn="0" w:oddVBand="0" w:evenVBand="0" w:oddHBand="0" w:evenHBand="0" w:firstRowFirstColumn="0" w:firstRowLastColumn="0" w:lastRowFirstColumn="0" w:lastRowLastColumn="0"/>
+            </w:pPr>
+            <w:r>
+              <w:t>5.1</w:t>
+            </w:r>
+          </w:p>
+        </w:tc>
+        <w:tc>
+          <w:tcPr>
+            <w:tcW w:w="787" w:type="dxa"/>
+          </w:tcPr>
+          <w:p>
+            <w:pPr>
+              <w:cnfStyle w:val="000000000000" w:firstRow="0" w:lastRow="0" w:firstColumn="0" w:lastColumn="0" w:oddVBand="0" w:evenVBand="0" w:oddHBand="0" w:evenHBand="0" w:firstRowFirstColumn="0" w:firstRowLastColumn="0" w:lastRowFirstColumn="0" w:lastRowLastColumn="0"/>
+            </w:pPr>
+            <w:r>
+              <w:t>6.1</w:t>
+            </w:r>
+          </w:p>
+        </w:tc>
+        <w:tc>
+          <w:tcPr>
+            <w:tcW w:w="788" w:type="dxa"/>
+          </w:tcPr>
+          <w:p>
+            <w:pPr>
+              <w:cnfStyle w:val="000000000000" w:firstRow="0" w:lastRow="0" w:firstColumn="0" w:lastColumn="0" w:oddVBand="0" w:evenVBand="0" w:oddHBand="0" w:evenHBand="0" w:firstRowFirstColumn="0" w:firstRowLastColumn="0" w:lastRowFirstColumn="0" w:lastRowLastColumn="0"/>
+            </w:pPr>
+            <w:r>
+              <w:t>7.1</w:t>
+            </w:r>
+          </w:p>
+        </w:tc>
+        <w:tc>
+          <w:tcPr>
+            <w:tcW w:w="788" w:type="dxa"/>
+          </w:tcPr>
+          <w:p>
+            <w:pPr>
+              <w:cnfStyle w:val="000000000000" w:firstRow="0" w:lastRow="0" w:firstColumn="0" w:lastColumn="0" w:oddVBand="0" w:evenVBand="0" w:oddHBand="0" w:evenHBand="0" w:firstRowFirstColumn="0" w:firstRowLastColumn="0" w:lastRowFirstColumn="0" w:lastRowLastColumn="0"/>
+            </w:pPr>
+            <w:r>
+              <w:t>8.1</w:t>
+            </w:r>
+          </w:p>
+        </w:tc>
+        <w:tc>
+          <w:tcPr>
+            <w:tcW w:w="729" w:type="dxa"/>
+          </w:tcPr>
+          <w:p>
+            <w:pPr>
+              <w:cnfStyle w:val="000000000000" w:firstRow="0" w:lastRow="0" w:firstColumn="0" w:lastColumn="0" w:oddVBand="0" w:evenVBand="0" w:oddHBand="0" w:evenHBand="0" w:firstRowFirstColumn="0" w:firstRowLastColumn="0" w:lastRowFirstColumn="0" w:lastRowLastColumn="0"/>
+            </w:pPr>
+            <w:r>
+              <w:t>9.1</w:t>
+            </w:r>
+          </w:p>
+        </w:tc>
+      </w:tr>
+      <w:tr>
+        <w:tc>
+          <w:tcPr>
+            <w:cnfStyle w:val="001000000000" w:firstRow="0" w:lastRow="0" w:firstColumn="1" w:lastColumn="0" w:oddVBand="0" w:evenVBand="0" w:oddHBand="0" w:evenHBand="0" w:firstRowFirstColumn="0" w:firstRowLastColumn="0" w:lastRowFirstColumn="0" w:lastRowLastColumn="0"/>
+            <w:tcW w:w="1247" w:type="dxa"/>
+          </w:tcPr>
+          <w:p>
+            <w:r>
+              <w:t>Epochs</w:t>
+            </w:r>
+          </w:p>
+        </w:tc>
+        <w:tc>
+          <w:tcPr>
+            <w:tcW w:w="788" w:type="dxa"/>
+          </w:tcPr>
+          <w:p>
+            <w:pPr>
+              <w:cnfStyle w:val="000000000000" w:firstRow="0" w:lastRow="0" w:firstColumn="0" w:lastColumn="0" w:oddVBand="0" w:evenVBand="0" w:oddHBand="0" w:evenHBand="0" w:firstRowFirstColumn="0" w:firstRowLastColumn="0" w:lastRowFirstColumn="0" w:lastRowLastColumn="0"/>
+            </w:pPr>
+            <w:r>
+              <w:t>6</w:t>
+            </w:r>
+          </w:p>
+        </w:tc>
+        <w:tc>
+          <w:tcPr>
+            <w:tcW w:w="787" w:type="dxa"/>
+          </w:tcPr>
+          <w:p>
+            <w:pPr>
+              <w:cnfStyle w:val="000000000000" w:firstRow="0" w:lastRow="0" w:firstColumn="0" w:lastColumn="0" w:oddVBand="0" w:evenVBand="0" w:oddHBand="0" w:evenHBand="0" w:firstRowFirstColumn="0" w:firstRowLastColumn="0" w:lastRowFirstColumn="0" w:lastRowLastColumn="0"/>
+            </w:pPr>
+            <w:r>
+              <w:t>6</w:t>
+            </w:r>
+          </w:p>
+        </w:tc>
+        <w:tc>
+          <w:tcPr>
+            <w:tcW w:w="787" w:type="dxa"/>
+          </w:tcPr>
+          <w:p>
+            <w:pPr>
+              <w:cnfStyle w:val="000000000000" w:firstRow="0" w:lastRow="0" w:firstColumn="0" w:lastColumn="0" w:oddVBand="0" w:evenVBand="0" w:oddHBand="0" w:evenHBand="0" w:firstRowFirstColumn="0" w:firstRowLastColumn="0" w:lastRowFirstColumn="0" w:lastRowLastColumn="0"/>
+            </w:pPr>
+            <w:r>
+              <w:t>6</w:t>
+            </w:r>
+          </w:p>
+        </w:tc>
+        <w:tc>
+          <w:tcPr>
+            <w:tcW w:w="787" w:type="dxa"/>
+          </w:tcPr>
+          <w:p>
+            <w:pPr>
+              <w:cnfStyle w:val="000000000000" w:firstRow="0" w:lastRow="0" w:firstColumn="0" w:lastColumn="0" w:oddVBand="0" w:evenVBand="0" w:oddHBand="0" w:evenHBand="0" w:firstRowFirstColumn="0" w:firstRowLastColumn="0" w:lastRowFirstColumn="0" w:lastRowLastColumn="0"/>
+            </w:pPr>
+            <w:r>
+              <w:t>6</w:t>
+            </w:r>
+          </w:p>
+        </w:tc>
+        <w:tc>
+          <w:tcPr>
+            <w:tcW w:w="787" w:type="dxa"/>
+          </w:tcPr>
+          <w:p>
+            <w:pPr>
+              <w:cnfStyle w:val="000000000000" w:firstRow="0" w:lastRow="0" w:firstColumn="0" w:lastColumn="0" w:oddVBand="0" w:evenVBand="0" w:oddHBand="0" w:evenHBand="0" w:firstRowFirstColumn="0" w:firstRowLastColumn="0" w:lastRowFirstColumn="0" w:lastRowLastColumn="0"/>
+            </w:pPr>
+            <w:r>
+              <w:t>6</w:t>
+            </w:r>
+          </w:p>
+        </w:tc>
+        <w:tc>
+          <w:tcPr>
+            <w:tcW w:w="787" w:type="dxa"/>
+          </w:tcPr>
+          <w:p>
+            <w:pPr>
+              <w:cnfStyle w:val="000000000000" w:firstRow="0" w:lastRow="0" w:firstColumn="0" w:lastColumn="0" w:oddVBand="0" w:evenVBand="0" w:oddHBand="0" w:evenHBand="0" w:firstRowFirstColumn="0" w:firstRowLastColumn="0" w:lastRowFirstColumn="0" w:lastRowLastColumn="0"/>
+            </w:pPr>
+            <w:r>
+              <w:t>6</w:t>
+            </w:r>
+          </w:p>
+        </w:tc>
+        <w:tc>
+          <w:tcPr>
+            <w:tcW w:w="787" w:type="dxa"/>
+          </w:tcPr>
+          <w:p>
+            <w:pPr>
+              <w:cnfStyle w:val="000000000000" w:firstRow="0" w:lastRow="0" w:firstColumn="0" w:lastColumn="0" w:oddVBand="0" w:evenVBand="0" w:oddHBand="0" w:evenHBand="0" w:firstRowFirstColumn="0" w:firstRowLastColumn="0" w:lastRowFirstColumn="0" w:lastRowLastColumn="0"/>
+            </w:pPr>
+            <w:r>
+              <w:t>7</w:t>
+            </w:r>
+          </w:p>
+        </w:tc>
+        <w:tc>
+          <w:tcPr>
+            <w:tcW w:w="788" w:type="dxa"/>
+          </w:tcPr>
+          <w:p>
+            <w:pPr>
+              <w:cnfStyle w:val="000000000000" w:firstRow="0" w:lastRow="0" w:firstColumn="0" w:lastColumn="0" w:oddVBand="0" w:evenVBand="0" w:oddHBand="0" w:evenHBand="0" w:firstRowFirstColumn="0" w:firstRowLastColumn="0" w:lastRowFirstColumn="0" w:lastRowLastColumn="0"/>
+            </w:pPr>
+            <w:r>
+              <w:t>7</w:t>
+            </w:r>
+          </w:p>
+        </w:tc>
+        <w:tc>
+          <w:tcPr>
+            <w:tcW w:w="788" w:type="dxa"/>
+          </w:tcPr>
+          <w:p>
+            <w:pPr>
+              <w:cnfStyle w:val="000000000000" w:firstRow="0" w:lastRow="0" w:firstColumn="0" w:lastColumn="0" w:oddVBand="0" w:evenVBand="0" w:oddHBand="0" w:evenHBand="0" w:firstRowFirstColumn="0" w:firstRowLastColumn="0" w:lastRowFirstColumn="0" w:lastRowLastColumn="0"/>
+            </w:pPr>
+            <w:r>
+              <w:t>8</w:t>
+            </w:r>
+          </w:p>
+        </w:tc>
+        <w:tc>
+          <w:tcPr>
+            <w:tcW w:w="729" w:type="dxa"/>
+          </w:tcPr>
+          <w:p>
+            <w:pPr>
+              <w:cnfStyle w:val="000000000000" w:firstRow="0" w:lastRow="0" w:firstColumn="0" w:lastColumn="0" w:oddVBand="0" w:evenVBand="0" w:oddHBand="0" w:evenHBand="0" w:firstRowFirstColumn="0" w:firstRowLastColumn="0" w:lastRowFirstColumn="0" w:lastRowLastColumn="0"/>
+            </w:pPr>
+            <w:r>
+              <w:t>9</w:t>
             </w:r>
             <w:bookmarkStart w:id="0" w:name="_GoBack"/>
             <w:bookmarkEnd w:id="0"/>
@@ -1952,6 +4198,71 @@
     <w:name w:val="Normal"/>
     <w:qFormat/>
   </w:style>
+  <w:style w:type="paragraph" w:styleId="Nagwek1">
+    <w:name w:val="heading 1"/>
+    <w:basedOn w:val="Normalny"/>
+    <w:next w:val="Normalny"/>
+    <w:link w:val="Nagwek1Znak"/>
+    <w:uiPriority w:val="9"/>
+    <w:qFormat/>
+    <w:rsid w:val="00AA0785"/>
+    <w:pPr>
+      <w:keepNext/>
+      <w:keepLines/>
+      <w:spacing w:before="240" w:after="0"/>
+      <w:outlineLvl w:val="0"/>
+    </w:pPr>
+    <w:rPr>
+      <w:rFonts w:asciiTheme="majorHAnsi" w:eastAsiaTheme="majorEastAsia" w:hAnsiTheme="majorHAnsi" w:cstheme="majorBidi"/>
+      <w:color w:val="2E74B5" w:themeColor="accent1" w:themeShade="BF"/>
+      <w:sz w:val="32"/>
+      <w:szCs w:val="32"/>
+    </w:rPr>
+  </w:style>
+  <w:style w:type="paragraph" w:styleId="Nagwek2">
+    <w:name w:val="heading 2"/>
+    <w:basedOn w:val="Normalny"/>
+    <w:next w:val="Normalny"/>
+    <w:link w:val="Nagwek2Znak"/>
+    <w:uiPriority w:val="9"/>
+    <w:unhideWhenUsed/>
+    <w:qFormat/>
+    <w:rsid w:val="00AA0785"/>
+    <w:pPr>
+      <w:keepNext/>
+      <w:keepLines/>
+      <w:spacing w:before="40" w:after="0"/>
+      <w:outlineLvl w:val="1"/>
+    </w:pPr>
+    <w:rPr>
+      <w:rFonts w:asciiTheme="majorHAnsi" w:eastAsiaTheme="majorEastAsia" w:hAnsiTheme="majorHAnsi" w:cstheme="majorBidi"/>
+      <w:color w:val="2E74B5" w:themeColor="accent1" w:themeShade="BF"/>
+      <w:sz w:val="26"/>
+      <w:szCs w:val="26"/>
+    </w:rPr>
+  </w:style>
+  <w:style w:type="paragraph" w:styleId="Nagwek3">
+    <w:name w:val="heading 3"/>
+    <w:basedOn w:val="Normalny"/>
+    <w:next w:val="Normalny"/>
+    <w:link w:val="Nagwek3Znak"/>
+    <w:uiPriority w:val="9"/>
+    <w:unhideWhenUsed/>
+    <w:qFormat/>
+    <w:rsid w:val="00AA0785"/>
+    <w:pPr>
+      <w:keepNext/>
+      <w:keepLines/>
+      <w:spacing w:before="40" w:after="0"/>
+      <w:outlineLvl w:val="2"/>
+    </w:pPr>
+    <w:rPr>
+      <w:rFonts w:asciiTheme="majorHAnsi" w:eastAsiaTheme="majorEastAsia" w:hAnsiTheme="majorHAnsi" w:cstheme="majorBidi"/>
+      <w:color w:val="1F4D78" w:themeColor="accent1" w:themeShade="7F"/>
+      <w:sz w:val="24"/>
+      <w:szCs w:val="24"/>
+    </w:rPr>
+  </w:style>
   <w:style w:type="character" w:default="1" w:styleId="Domylnaczcionkaakapitu">
     <w:name w:val="Default Paragraph Font"/>
     <w:uiPriority w:val="1"/>
@@ -1997,6 +4308,121 @@
         <w:insideV w:val="single" w:sz="4" w:space="0" w:color="auto"/>
       </w:tblBorders>
     </w:tblPr>
+  </w:style>
+  <w:style w:type="table" w:styleId="Siatkatabelijasna">
+    <w:name w:val="Grid Table Light"/>
+    <w:basedOn w:val="Standardowy"/>
+    <w:uiPriority w:val="40"/>
+    <w:rsid w:val="00AA0785"/>
+    <w:pPr>
+      <w:spacing w:after="0" w:line="240" w:lineRule="auto"/>
+    </w:pPr>
+    <w:tblPr>
+      <w:tblBorders>
+        <w:top w:val="single" w:sz="4" w:space="0" w:color="BFBFBF" w:themeColor="background1" w:themeShade="BF"/>
+        <w:left w:val="single" w:sz="4" w:space="0" w:color="BFBFBF" w:themeColor="background1" w:themeShade="BF"/>
+        <w:bottom w:val="single" w:sz="4" w:space="0" w:color="BFBFBF" w:themeColor="background1" w:themeShade="BF"/>
+        <w:right w:val="single" w:sz="4" w:space="0" w:color="BFBFBF" w:themeColor="background1" w:themeShade="BF"/>
+        <w:insideH w:val="single" w:sz="4" w:space="0" w:color="BFBFBF" w:themeColor="background1" w:themeShade="BF"/>
+        <w:insideV w:val="single" w:sz="4" w:space="0" w:color="BFBFBF" w:themeColor="background1" w:themeShade="BF"/>
+      </w:tblBorders>
+    </w:tblPr>
+  </w:style>
+  <w:style w:type="table" w:styleId="Tabelasiatki1jasna">
+    <w:name w:val="Grid Table 1 Light"/>
+    <w:basedOn w:val="Standardowy"/>
+    <w:uiPriority w:val="46"/>
+    <w:rsid w:val="00AA0785"/>
+    <w:pPr>
+      <w:spacing w:after="0" w:line="240" w:lineRule="auto"/>
+    </w:pPr>
+    <w:tblPr>
+      <w:tblStyleRowBandSize w:val="1"/>
+      <w:tblStyleColBandSize w:val="1"/>
+      <w:tblBorders>
+        <w:top w:val="single" w:sz="4" w:space="0" w:color="999999" w:themeColor="text1" w:themeTint="66"/>
+        <w:left w:val="single" w:sz="4" w:space="0" w:color="999999" w:themeColor="text1" w:themeTint="66"/>
+        <w:bottom w:val="single" w:sz="4" w:space="0" w:color="999999" w:themeColor="text1" w:themeTint="66"/>
+        <w:right w:val="single" w:sz="4" w:space="0" w:color="999999" w:themeColor="text1" w:themeTint="66"/>
+        <w:insideH w:val="single" w:sz="4" w:space="0" w:color="999999" w:themeColor="text1" w:themeTint="66"/>
+        <w:insideV w:val="single" w:sz="4" w:space="0" w:color="999999" w:themeColor="text1" w:themeTint="66"/>
+      </w:tblBorders>
+    </w:tblPr>
+    <w:tblStylePr w:type="firstRow">
+      <w:rPr>
+        <w:b/>
+        <w:bCs/>
+      </w:rPr>
+      <w:tblPr/>
+      <w:tcPr>
+        <w:tcBorders>
+          <w:bottom w:val="single" w:sz="12" w:space="0" w:color="666666" w:themeColor="text1" w:themeTint="99"/>
+        </w:tcBorders>
+      </w:tcPr>
+    </w:tblStylePr>
+    <w:tblStylePr w:type="lastRow">
+      <w:rPr>
+        <w:b/>
+        <w:bCs/>
+      </w:rPr>
+      <w:tblPr/>
+      <w:tcPr>
+        <w:tcBorders>
+          <w:top w:val="double" w:sz="2" w:space="0" w:color="666666" w:themeColor="text1" w:themeTint="99"/>
+        </w:tcBorders>
+      </w:tcPr>
+    </w:tblStylePr>
+    <w:tblStylePr w:type="firstCol">
+      <w:rPr>
+        <w:b/>
+        <w:bCs/>
+      </w:rPr>
+    </w:tblStylePr>
+    <w:tblStylePr w:type="lastCol">
+      <w:rPr>
+        <w:b/>
+        <w:bCs/>
+      </w:rPr>
+    </w:tblStylePr>
+  </w:style>
+  <w:style w:type="character" w:customStyle="1" w:styleId="Nagwek1Znak">
+    <w:name w:val="Nagłówek 1 Znak"/>
+    <w:basedOn w:val="Domylnaczcionkaakapitu"/>
+    <w:link w:val="Nagwek1"/>
+    <w:uiPriority w:val="9"/>
+    <w:rsid w:val="00AA0785"/>
+    <w:rPr>
+      <w:rFonts w:asciiTheme="majorHAnsi" w:eastAsiaTheme="majorEastAsia" w:hAnsiTheme="majorHAnsi" w:cstheme="majorBidi"/>
+      <w:color w:val="2E74B5" w:themeColor="accent1" w:themeShade="BF"/>
+      <w:sz w:val="32"/>
+      <w:szCs w:val="32"/>
+    </w:rPr>
+  </w:style>
+  <w:style w:type="character" w:customStyle="1" w:styleId="Nagwek2Znak">
+    <w:name w:val="Nagłówek 2 Znak"/>
+    <w:basedOn w:val="Domylnaczcionkaakapitu"/>
+    <w:link w:val="Nagwek2"/>
+    <w:uiPriority w:val="9"/>
+    <w:rsid w:val="00AA0785"/>
+    <w:rPr>
+      <w:rFonts w:asciiTheme="majorHAnsi" w:eastAsiaTheme="majorEastAsia" w:hAnsiTheme="majorHAnsi" w:cstheme="majorBidi"/>
+      <w:color w:val="2E74B5" w:themeColor="accent1" w:themeShade="BF"/>
+      <w:sz w:val="26"/>
+      <w:szCs w:val="26"/>
+    </w:rPr>
+  </w:style>
+  <w:style w:type="character" w:customStyle="1" w:styleId="Nagwek3Znak">
+    <w:name w:val="Nagłówek 3 Znak"/>
+    <w:basedOn w:val="Domylnaczcionkaakapitu"/>
+    <w:link w:val="Nagwek3"/>
+    <w:uiPriority w:val="9"/>
+    <w:rsid w:val="00AA0785"/>
+    <w:rPr>
+      <w:rFonts w:asciiTheme="majorHAnsi" w:eastAsiaTheme="majorEastAsia" w:hAnsiTheme="majorHAnsi" w:cstheme="majorBidi"/>
+      <w:color w:val="1F4D78" w:themeColor="accent1" w:themeShade="7F"/>
+      <w:sz w:val="24"/>
+      <w:szCs w:val="24"/>
+    </w:rPr>
   </w:style>
 </w:styles>
 </file>

</xml_diff>